<commit_message>
Write the Introduction (2)
Write the intro chapter with a focus on the reason
of the choice of the theme and a brief explication
about what is going to be analyzed by the model
</commit_message>
<xml_diff>
--- a/wip-report/report-teoria-portafoglio.docx
+++ b/wip-report/report-teoria-portafoglio.docx
@@ -837,7 +837,19 @@
         <w:rPr>
           <w:lang w:val="it-IT"/>
         </w:rPr>
-        <w:t xml:space="preserve"> altri cinque titoli di un altro ambito nello stesso periodo, propone </w:t>
+        <w:t xml:space="preserve"> altri cinque titoli di un altro ambito nello stesso periodo</w:t>
+      </w:r>
+      <w:r>
+        <w:rPr>
+          <w:lang w:val="it-IT"/>
+        </w:rPr>
+        <w:t xml:space="preserve"> e </w:t>
+      </w:r>
+      <w:r>
+        <w:rPr>
+          <w:lang w:val="it-IT"/>
+        </w:rPr>
+        <w:t xml:space="preserve">propone </w:t>
       </w:r>
       <w:r>
         <w:rPr>
@@ -855,7 +867,19 @@
         <w:rPr>
           <w:lang w:val="it-IT"/>
         </w:rPr>
-        <w:t>, e in che modo la diversificazione possa ridurre il se</w:t>
+        <w:t>, e</w:t>
+      </w:r>
+      <w:r>
+        <w:rPr>
+          <w:lang w:val="it-IT"/>
+        </w:rPr>
+        <w:t xml:space="preserve"> indaga</w:t>
+      </w:r>
+      <w:r>
+        <w:rPr>
+          <w:lang w:val="it-IT"/>
+        </w:rPr>
+        <w:t xml:space="preserve"> in che modo la diversificazione possa ridurre il se</w:t>
       </w:r>
       <w:r>
         <w:rPr>
@@ -1594,11 +1618,11 @@
       <w:pPr>
         <w:pStyle w:val="apth1"/>
       </w:pPr>
-      <w:bookmarkStart w:id="2" w:name="_Toc205447056"/>
-      <w:r>
+      <w:bookmarkStart w:id="2" w:name="_Toc205494592"/>
+      <w:r>
+        <w:lastRenderedPageBreak/>
         <w:t>Premessa</w:t>
       </w:r>
-      <w:bookmarkEnd w:id="1"/>
       <w:bookmarkEnd w:id="2"/>
     </w:p>
     <w:p>
@@ -1612,19 +1636,48 @@
         <w:rPr>
           <w:lang w:val="it-IT"/>
         </w:rPr>
-        <w:t>L’obiettivo d</w:t>
-      </w:r>
-      <w:r>
-        <w:rPr>
-          <w:lang w:val="it-IT"/>
-        </w:rPr>
-        <w:t xml:space="preserve">i questa ricerca </w:t>
-      </w:r>
-      <w:r>
-        <w:rPr>
-          <w:lang w:val="it-IT"/>
-        </w:rPr>
-        <w:t xml:space="preserve">è quello di </w:t>
+        <w:t xml:space="preserve">Dall’inizio della guerra in Ucraina, il valore delle azioni dei titoli delle aziende produttrici di armi è globalmente aumentato. Basti pensare che a inizio anno 2025 la tedesca </w:t>
+      </w:r>
+      <w:r>
+        <w:rPr>
+          <w:i/>
+          <w:iCs/>
+          <w:lang w:val="it-IT"/>
+        </w:rPr>
+        <w:t xml:space="preserve">Rheinmetall </w:t>
+      </w:r>
+      <w:r>
+        <w:rPr>
+          <w:lang w:val="it-IT"/>
+        </w:rPr>
+        <w:t xml:space="preserve">ha avuto un rialzo del 56%, mentre l’italiana </w:t>
+      </w:r>
+      <w:r>
+        <w:rPr>
+          <w:i/>
+          <w:iCs/>
+          <w:lang w:val="it-IT"/>
+        </w:rPr>
+        <w:t>Leonardo</w:t>
+      </w:r>
+      <w:r>
+        <w:rPr>
+          <w:lang w:val="it-IT"/>
+        </w:rPr>
+        <w:t xml:space="preserve"> del 34%</w:t>
+      </w:r>
+      <w:r>
+        <w:rPr>
+          <w:rStyle w:val="FootnoteReference"/>
+          <w:lang w:val="it-IT"/>
+        </w:rPr>
+        <w:footnoteReference w:id="2"/>
+      </w:r>
+      <w:r>
+        <w:rPr>
+          <w:lang w:val="it-IT"/>
+        </w:rPr>
+        <w:t xml:space="preserve">.  </w:t>
       </w:r>
     </w:p>
     <w:p>
@@ -1634,14 +1687,75 @@
           <w:lang w:val="it-IT"/>
         </w:rPr>
       </w:pPr>
+      <w:r>
+        <w:rPr>
+          <w:lang w:val="it-IT"/>
+        </w:rPr>
+        <w:t xml:space="preserve">A far scaturire tale interesse per un portafoglio </w:t>
+      </w:r>
+      <w:r>
+        <w:rPr>
+          <w:i/>
+          <w:iCs/>
+          <w:lang w:val="it-IT"/>
+        </w:rPr>
+        <w:t xml:space="preserve">defense </w:t>
+      </w:r>
+      <w:r>
+        <w:rPr>
+          <w:lang w:val="it-IT"/>
+        </w:rPr>
+        <w:t xml:space="preserve">vi sono i meccanismi sociopolitici che determinano il proseguimento o l’arresto dei conflitti e il circolo vizioso che si crea all’aumento degli investimenti nelle armi. In effetti, con l’aumentare delle tensioni politiche e l’affermarsi di un nuovo conflitto, aumentano anche gli investimenti nei titoli di difesa poiché, visto l’andamento del conflitto, porterà certamente ad un guadagno, sia in termini di dividendi, sia in termini di aumento del valore della singola azione. I finanziamenti degli azionisti saranno poi utilizzati per la costruzione di nuove armi da parte delle aziende produttrici, alimentando l’interesse di investitori e leader mondiali al proseguimento del conflitto. </w:t>
+      </w:r>
+    </w:p>
+    <w:p>
+      <w:pPr>
+        <w:pStyle w:val="aptp"/>
+        <w:rPr>
+          <w:lang w:val="it-IT"/>
+        </w:rPr>
+      </w:pPr>
+      <w:r>
+        <w:rPr>
+          <w:lang w:val="it-IT"/>
+        </w:rPr>
+        <w:t xml:space="preserve">L’obiettivo di questa ricerca è quello di </w:t>
+      </w:r>
+      <w:r>
+        <w:rPr>
+          <w:lang w:val="it-IT"/>
+        </w:rPr>
+        <w:t xml:space="preserve">simulare un portafoglio composto unicamente da titoli </w:t>
+      </w:r>
+      <w:r>
+        <w:rPr>
+          <w:i/>
+          <w:iCs/>
+          <w:lang w:val="it-IT"/>
+        </w:rPr>
+        <w:t>defense</w:t>
+      </w:r>
+      <w:r>
+        <w:rPr>
+          <w:lang w:val="it-IT"/>
+        </w:rPr>
+        <w:t>, ambito ampiamente volatile e per questo molto rischioso, ma anche molto redditizio in un contesto di forti tensioni politiche come quello odierno.</w:t>
+      </w:r>
+    </w:p>
+    <w:p>
+      <w:pPr>
+        <w:pStyle w:val="aptp"/>
+        <w:rPr>
+          <w:lang w:val="it-IT"/>
+        </w:rPr>
+      </w:pPr>
     </w:p>
     <w:p>
       <w:pPr>
         <w:pStyle w:val="apth3"/>
       </w:pPr>
-      <w:bookmarkStart w:id="3" w:name="_Toc205447057"/>
-      <w:r>
-        <w:lastRenderedPageBreak/>
+      <w:bookmarkStart w:id="3" w:name="_Toc205494593"/>
+      <w:r>
         <w:t>Metodologia</w:t>
       </w:r>
       <w:bookmarkEnd w:id="3"/>
@@ -1653,25 +1767,90 @@
           <w:lang w:val="it-IT"/>
         </w:rPr>
       </w:pPr>
+      <w:r>
+        <w:rPr>
+          <w:lang w:val="it-IT"/>
+        </w:rPr>
+        <w:t xml:space="preserve">Per la realizzazione dell’analisi, sarà utilizzato il modello di ottimizzazione di </w:t>
+      </w:r>
+      <w:r>
+        <w:rPr>
+          <w:i/>
+          <w:iCs/>
+          <w:lang w:val="it-IT"/>
+        </w:rPr>
+        <w:t>Markowitz</w:t>
+      </w:r>
+      <w:r>
+        <w:rPr>
+          <w:lang w:val="it-IT"/>
+        </w:rPr>
+        <w:t xml:space="preserve"> per cui si cerca di massimizzare il rendimento e minimizzare il rischio. </w:t>
+      </w:r>
+    </w:p>
+    <w:p>
+      <w:pPr>
+        <w:pStyle w:val="aptp"/>
+        <w:rPr>
+          <w:lang w:val="it-IT"/>
+        </w:rPr>
+      </w:pPr>
+      <w:r>
+        <w:rPr>
+          <w:lang w:val="it-IT"/>
+        </w:rPr>
+        <w:t xml:space="preserve">Tale modello, costruito attraverso un </w:t>
+      </w:r>
+      <w:hyperlink r:id="rId14" w:history="1">
+        <w:r>
+          <w:rPr>
+            <w:rStyle w:val="Hyperlink"/>
+            <w:lang w:val="it-IT"/>
+          </w:rPr>
+          <w:t>codice Python</w:t>
+        </w:r>
+      </w:hyperlink>
+      <w:r>
+        <w:rPr>
+          <w:lang w:val="it-IT"/>
+        </w:rPr>
+        <w:t xml:space="preserve">, restituisce come output un grafico che mostri la frontiera efficiente del portafoglio nel periodo di osservazione dell’andamento dei titoli. </w:t>
+      </w:r>
+    </w:p>
+    <w:p>
+      <w:pPr>
+        <w:pStyle w:val="aptp"/>
+        <w:rPr>
+          <w:lang w:val="it-IT"/>
+        </w:rPr>
+      </w:pPr>
+      <w:r>
+        <w:rPr>
+          <w:lang w:val="it-IT"/>
+        </w:rPr>
+        <w:t>In seguito, il modello sarà commentato e confrontato con un altro portafoglio, composto da titoli del settore energia, in maniera da testare la volatilità del portafoglio bellico, di identificare il rischio specifico e quello strutturale, e cercare di capire fino a che punto la diversificazione possa fronteggiare il rischio sistematico.</w:t>
+      </w:r>
+    </w:p>
+    <w:p>
+      <w:pPr>
+        <w:pStyle w:val="aptp"/>
+        <w:rPr>
+          <w:lang w:val="it-IT"/>
+        </w:rPr>
+      </w:pPr>
     </w:p>
     <w:p>
       <w:pPr>
         <w:pStyle w:val="apth1"/>
       </w:pPr>
-      <w:bookmarkStart w:id="4" w:name="_Toc205447058"/>
-      <w:r>
-        <w:t xml:space="preserve">1. </w:t>
-      </w:r>
-      <w:r>
-        <w:t>Costruzion</w:t>
-      </w:r>
-      <w:r>
-        <w:t>e</w:t>
-      </w:r>
-      <w:r>
-        <w:t xml:space="preserve"> del modello di ottimizzazione</w:t>
+      <w:bookmarkStart w:id="4" w:name="_Toc205494594"/>
+      <w:r>
+        <w:t xml:space="preserve">1. Costruzione del </w:t>
       </w:r>
       <w:bookmarkEnd w:id="4"/>
+      <w:r>
+        <w:t>portafoglio</w:t>
+      </w:r>
     </w:p>
     <w:p>
       <w:pPr>
@@ -1703,20 +1882,29 @@
           <w:lang w:val="fr-FR"/>
         </w:rPr>
       </w:pPr>
-      <w:bookmarkStart w:id="5" w:name="_Toc205447059"/>
+      <w:bookmarkStart w:id="5" w:name="_Toc205494595"/>
       <w:r>
         <w:rPr>
           <w:lang w:val="fr-FR"/>
         </w:rPr>
-        <w:t xml:space="preserve">2. </w:t>
-      </w:r>
-      <w:r>
+        <w:lastRenderedPageBreak/>
+        <w:t>2. Commento ai risultati</w:t>
+      </w:r>
+      <w:bookmarkEnd w:id="5"/>
+    </w:p>
+    <w:p>
+      <w:pPr>
+        <w:pStyle w:val="apth1"/>
         <w:rPr>
           <w:lang w:val="fr-FR"/>
         </w:rPr>
-        <w:t>Commento ai risultati</w:t>
-      </w:r>
-      <w:bookmarkEnd w:id="5"/>
+      </w:pPr>
+      <w:r>
+        <w:rPr>
+          <w:lang w:val="fr-FR"/>
+        </w:rPr>
+        <w:t>(output)</w:t>
+      </w:r>
     </w:p>
     <w:p>
       <w:pPr>
@@ -1725,26 +1913,30 @@
           <w:lang w:val="fr-FR"/>
         </w:rPr>
       </w:pPr>
-      <w:bookmarkStart w:id="6" w:name="_Toc205447060"/>
+      <w:bookmarkStart w:id="6" w:name="_Toc205494596"/>
       <w:r>
         <w:rPr>
           <w:lang w:val="fr-FR"/>
         </w:rPr>
-        <w:t xml:space="preserve">a. </w:t>
-      </w:r>
-      <w:r>
+        <w:t>a. Portafoglio dominante o portafoglio dominato</w:t>
+      </w:r>
+      <w:bookmarkEnd w:id="6"/>
+    </w:p>
+    <w:p>
+      <w:pPr>
+        <w:pStyle w:val="apth3"/>
         <w:rPr>
           <w:lang w:val="fr-FR"/>
         </w:rPr>
-        <w:t xml:space="preserve">Portafoglio dominante o </w:t>
-      </w:r>
+      </w:pPr>
+      <w:bookmarkStart w:id="7" w:name="_Toc205494597"/>
       <w:r>
         <w:rPr>
           <w:lang w:val="fr-FR"/>
         </w:rPr>
-        <w:t>portafoglio dominato</w:t>
-      </w:r>
-      <w:bookmarkEnd w:id="6"/>
+        <w:t>b. Rischio specifico</w:t>
+      </w:r>
+      <w:bookmarkEnd w:id="7"/>
     </w:p>
     <w:p>
       <w:pPr>
@@ -1753,12 +1945,14 @@
           <w:lang w:val="fr-FR"/>
         </w:rPr>
       </w:pPr>
+      <w:bookmarkStart w:id="8" w:name="_Toc205494598"/>
       <w:r>
         <w:rPr>
           <w:lang w:val="fr-FR"/>
         </w:rPr>
-        <w:t>b. Rischio specifico</w:t>
-      </w:r>
+        <w:t>b. Rischio sistemico</w:t>
+      </w:r>
+      <w:bookmarkEnd w:id="8"/>
     </w:p>
     <w:p>
       <w:pPr>
@@ -1767,36 +1961,14 @@
           <w:lang w:val="fr-FR"/>
         </w:rPr>
       </w:pPr>
-      <w:bookmarkStart w:id="7" w:name="_Toc205447061"/>
+      <w:bookmarkStart w:id="9" w:name="_Toc205494599"/>
       <w:r>
         <w:rPr>
           <w:lang w:val="fr-FR"/>
         </w:rPr>
-        <w:t xml:space="preserve">b. </w:t>
-      </w:r>
-      <w:r>
-        <w:rPr>
-          <w:lang w:val="fr-FR"/>
-        </w:rPr>
-        <w:t>Rischio sistemico</w:t>
-      </w:r>
-      <w:bookmarkEnd w:id="7"/>
-    </w:p>
-    <w:p>
-      <w:pPr>
-        <w:pStyle w:val="apth3"/>
-        <w:rPr>
-          <w:lang w:val="fr-FR"/>
-        </w:rPr>
-      </w:pPr>
-      <w:bookmarkStart w:id="8" w:name="_Toc205447062"/>
-      <w:r>
-        <w:rPr>
-          <w:lang w:val="fr-FR"/>
-        </w:rPr>
         <w:t>c. Frontiera efficiente</w:t>
       </w:r>
-      <w:bookmarkEnd w:id="8"/>
+      <w:bookmarkEnd w:id="9"/>
     </w:p>
     <w:p>
       <w:pPr>
@@ -1820,11 +1992,11 @@
       <w:pPr>
         <w:pStyle w:val="apth1"/>
       </w:pPr>
-      <w:bookmarkStart w:id="9" w:name="_Toc205447063"/>
+      <w:bookmarkStart w:id="10" w:name="_Toc205494600"/>
       <w:r>
         <w:t>Fonti</w:t>
       </w:r>
-      <w:bookmarkEnd w:id="9"/>
+      <w:bookmarkEnd w:id="10"/>
     </w:p>
     <w:p>
       <w:pPr>
@@ -1843,6 +2015,33 @@
         </w:rPr>
         <w:t xml:space="preserve"> </w:t>
       </w:r>
+      <w:r>
+        <w:rPr>
+          <w:lang w:val="it-IT"/>
+        </w:rPr>
+        <w:t xml:space="preserve"> </w:t>
+      </w:r>
+      <w:hyperlink r:id="rId15" w:history="1">
+        <w:r>
+          <w:rPr>
+            <w:rStyle w:val="Hyperlink"/>
+            <w:lang w:val="it-IT"/>
+          </w:rPr>
+          <w:t>https://www.we-wealth.com/news/pace-ucraina-azioni-difesa</w:t>
+        </w:r>
+      </w:hyperlink>
+    </w:p>
+    <w:p>
+      <w:pPr>
+        <w:pStyle w:val="aptp"/>
+        <w:numPr>
+          <w:ilvl w:val="0"/>
+          <w:numId w:val="23"/>
+        </w:numPr>
+        <w:rPr>
+          <w:lang w:val="it-IT"/>
+        </w:rPr>
+      </w:pPr>
     </w:p>
     <w:p>
       <w:pPr>
@@ -1905,7 +2104,44 @@
     <w:p>
       <w:pPr>
         <w:pStyle w:val="ListParagraph"/>
-      </w:pPr>
+        <w:numPr>
+          <w:ilvl w:val="0"/>
+          <w:numId w:val="28"/>
+        </w:numPr>
+      </w:pPr>
+      <w:r>
+        <w:t>Premessa</w:t>
+      </w:r>
+    </w:p>
+    <w:p>
+      <w:pPr>
+        <w:pStyle w:val="ListParagraph"/>
+        <w:numPr>
+          <w:ilvl w:val="1"/>
+          <w:numId w:val="28"/>
+        </w:numPr>
+        <w:rPr>
+          <w:lang w:val="it-IT"/>
+        </w:rPr>
+      </w:pPr>
+      <w:r>
+        <w:rPr>
+          <w:lang w:val="it-IT"/>
+        </w:rPr>
+        <w:t>Contesto scelta portafoglio –&gt; titoli difesa – Guerra UKR</w:t>
+      </w:r>
+    </w:p>
+    <w:p>
+      <w:pPr>
+        <w:pStyle w:val="ListParagraph"/>
+        <w:numPr>
+          <w:ilvl w:val="1"/>
+          <w:numId w:val="28"/>
+        </w:numPr>
+      </w:pPr>
+      <w:r>
+        <w:t>Metodologia</w:t>
+      </w:r>
     </w:p>
     <w:p>
       <w:pPr>
@@ -1916,7 +2152,7 @@
         </w:numPr>
       </w:pPr>
       <w:r>
-        <w:t>Premessa</w:t>
+        <w:t>Costruzione modello ottimizzazione</w:t>
       </w:r>
     </w:p>
     <w:p>
@@ -1926,15 +2162,21 @@
           <w:ilvl w:val="1"/>
           <w:numId w:val="28"/>
         </w:numPr>
-        <w:rPr>
-          <w:lang w:val="it-IT"/>
-        </w:rPr>
-      </w:pPr>
-      <w:r>
-        <w:rPr>
-          <w:lang w:val="it-IT"/>
-        </w:rPr>
-        <w:t>Contesto scelta portafoglio –&gt; titoli difesa – Guerra UKR</w:t>
+      </w:pPr>
+      <w:r>
+        <w:t>Modello di markovitz</w:t>
+      </w:r>
+    </w:p>
+    <w:p>
+      <w:pPr>
+        <w:pStyle w:val="ListParagraph"/>
+        <w:numPr>
+          <w:ilvl w:val="0"/>
+          <w:numId w:val="28"/>
+        </w:numPr>
+      </w:pPr>
+      <w:r>
+        <w:t xml:space="preserve">Commento ai risultati </w:t>
       </w:r>
     </w:p>
     <w:p>
@@ -1944,54 +2186,6 @@
           <w:ilvl w:val="1"/>
           <w:numId w:val="28"/>
         </w:numPr>
-      </w:pPr>
-      <w:r>
-        <w:t>Metodologia</w:t>
-      </w:r>
-    </w:p>
-    <w:p>
-      <w:pPr>
-        <w:pStyle w:val="ListParagraph"/>
-        <w:numPr>
-          <w:ilvl w:val="0"/>
-          <w:numId w:val="28"/>
-        </w:numPr>
-      </w:pPr>
-      <w:r>
-        <w:t>Costruzione modello ottimizzazione</w:t>
-      </w:r>
-    </w:p>
-    <w:p>
-      <w:pPr>
-        <w:pStyle w:val="ListParagraph"/>
-        <w:numPr>
-          <w:ilvl w:val="1"/>
-          <w:numId w:val="28"/>
-        </w:numPr>
-      </w:pPr>
-      <w:r>
-        <w:t>Modello di markovitz</w:t>
-      </w:r>
-    </w:p>
-    <w:p>
-      <w:pPr>
-        <w:pStyle w:val="ListParagraph"/>
-        <w:numPr>
-          <w:ilvl w:val="0"/>
-          <w:numId w:val="28"/>
-        </w:numPr>
-      </w:pPr>
-      <w:r>
-        <w:t xml:space="preserve">Commento ai risultati </w:t>
-      </w:r>
-    </w:p>
-    <w:p>
-      <w:pPr>
-        <w:pStyle w:val="ListParagraph"/>
-        <w:numPr>
-          <w:ilvl w:val="1"/>
-          <w:numId w:val="28"/>
-        </w:numPr>
         <w:rPr>
           <w:lang w:val="it-IT"/>
         </w:rPr>
@@ -2132,34 +2326,34 @@
     </w:p>
     <w:p>
       <w:r>
+        <w:t>MIN rischio</w:t>
+      </w:r>
+    </w:p>
+    <w:p>
+      <w:r>
+        <w:t xml:space="preserve">Criterio di dominanza </w:t>
+      </w:r>
+      <w:r>
+        <w:sym w:font="Wingdings" w:char="F0E0"/>
+      </w:r>
+      <w:r>
+        <w:t xml:space="preserve"> portafolio dominante / portafoglio dominato</w:t>
+      </w:r>
+    </w:p>
+    <w:p>
+      <w:r>
+        <w:t xml:space="preserve">Diversificazione </w:t>
+      </w:r>
+      <w:r>
+        <w:sym w:font="Wingdings" w:char="F0E0"/>
+      </w:r>
+      <w:r>
+        <w:t xml:space="preserve"> caso correlato</w:t>
+      </w:r>
+    </w:p>
+    <w:p>
+      <w:r>
         <w:lastRenderedPageBreak/>
-        <w:t>MIN rischio</w:t>
-      </w:r>
-    </w:p>
-    <w:p>
-      <w:r>
-        <w:t xml:space="preserve">Criterio di dominanza </w:t>
-      </w:r>
-      <w:r>
-        <w:sym w:font="Wingdings" w:char="F0E0"/>
-      </w:r>
-      <w:r>
-        <w:t xml:space="preserve"> portafolio dominante / portafoglio dominato</w:t>
-      </w:r>
-    </w:p>
-    <w:p>
-      <w:r>
-        <w:t xml:space="preserve">Diversificazione </w:t>
-      </w:r>
-      <w:r>
-        <w:sym w:font="Wingdings" w:char="F0E0"/>
-      </w:r>
-      <w:r>
-        <w:t xml:space="preserve"> caso correlato</w:t>
-      </w:r>
-    </w:p>
-    <w:p>
-      <w:r>
         <w:t>Correlazione perfetta positive/negative</w:t>
       </w:r>
       <w:r>
@@ -2185,8 +2379,6 @@
         <w:t xml:space="preserve"> n portfolio</w:t>
       </w:r>
     </w:p>
-    <w:p/>
-    <w:p/>
     <w:p>
       <w:pPr>
         <w:pStyle w:val="aptp"/>
@@ -2194,38 +2386,6 @@
           <w:lang w:val="it-IT"/>
         </w:rPr>
       </w:pPr>
-      <w:r>
-        <w:rPr>
-          <w:lang w:val="it-IT"/>
-        </w:rPr>
-        <w:t xml:space="preserve">Usare la teoria del portafoglio per valutare rischio/rendimento di titoli del settore difesa durante un periodo di forti tensioni globali — e magari confrontarli con altri settori per vedere se le armi sparano profitti </w:t>
-      </w:r>
-      <w:r>
-        <w:rPr>
-          <w:rFonts w:ascii="Segoe UI Emoji" w:hAnsi="Segoe UI Emoji" w:cs="Segoe UI Emoji"/>
-          <w:lang w:val="it-IT"/>
-        </w:rPr>
-        <w:t>💸</w:t>
-      </w:r>
-      <w:r>
-        <w:rPr>
-          <w:lang w:val="it-IT"/>
-        </w:rPr>
-        <w:t xml:space="preserve"> o si inceppano </w:t>
-      </w:r>
-      <w:r>
-        <w:rPr>
-          <w:rFonts w:ascii="Segoe UI Emoji" w:hAnsi="Segoe UI Emoji" w:cs="Segoe UI Emoji"/>
-          <w:lang w:val="it-IT"/>
-        </w:rPr>
-        <w:t>😬</w:t>
-      </w:r>
-      <w:r>
-        <w:rPr>
-          <w:lang w:val="it-IT"/>
-        </w:rPr>
-        <w:t>.</w:t>
-      </w:r>
     </w:p>
     <w:p>
       <w:pPr>
@@ -2238,30 +2398,7 @@
         <w:rPr>
           <w:lang w:val="it-IT"/>
         </w:rPr>
-        <w:pict w14:anchorId="569091A9">
-          <v:rect id="_x0000_i1025" style="width:0;height:1.5pt" o:hralign="center" o:hrstd="t" o:hr="t" fillcolor="#a0a0a0" stroked="f"/>
-        </w:pict>
-      </w:r>
-    </w:p>
-    <w:p>
-      <w:pPr>
-        <w:pStyle w:val="aptp"/>
-        <w:rPr>
-          <w:lang w:val="it-IT"/>
-        </w:rPr>
-      </w:pPr>
-      <w:r>
-        <w:rPr>
-          <w:rFonts w:ascii="Segoe UI Emoji" w:hAnsi="Segoe UI Emoji" w:cs="Segoe UI Emoji"/>
-          <w:lang w:val="it-IT"/>
-        </w:rPr>
-        <w:t>🔍</w:t>
-      </w:r>
-      <w:r>
-        <w:rPr>
-          <w:lang w:val="it-IT"/>
-        </w:rPr>
-        <w:t xml:space="preserve"> 1. Scelta dei titoli "Defense" (armi, sicurezza, aerospazio militare):</w:t>
+        <w:t>1. Scelta dei titoli "Defense" (armi, sicurezza, aerospazio militare):</w:t>
       </w:r>
     </w:p>
     <w:p>
@@ -2897,14 +3034,6 @@
           <w:lang w:val="it-IT"/>
         </w:rPr>
       </w:pPr>
-      <w:r>
-        <w:rPr>
-          <w:lang w:val="it-IT"/>
-        </w:rPr>
-        <w:pict w14:anchorId="0330DA03">
-          <v:rect id="_x0000_i1026" style="width:0;height:1.5pt" o:hralign="center" o:hrstd="t" o:hr="t" fillcolor="#a0a0a0" stroked="f"/>
-        </w:pict>
-      </w:r>
     </w:p>
     <w:p>
       <w:pPr>
@@ -2997,14 +3126,6 @@
           <w:lang w:val="it-IT"/>
         </w:rPr>
       </w:pPr>
-      <w:r>
-        <w:rPr>
-          <w:lang w:val="it-IT"/>
-        </w:rPr>
-        <w:pict w14:anchorId="042861DC">
-          <v:rect id="_x0000_i1027" style="width:0;height:1.5pt" o:hralign="center" o:hrstd="t" o:hr="t" fillcolor="#a0a0a0" stroked="f"/>
-        </w:pict>
-      </w:r>
     </w:p>
     <w:p>
       <w:pPr>
@@ -3015,16 +3136,81 @@
       </w:pPr>
       <w:r>
         <w:rPr>
+          <w:lang w:val="it-IT"/>
+        </w:rPr>
+        <w:t>3. Periodo consigliato (forti tensioni geopolitiche):</w:t>
+      </w:r>
+    </w:p>
+    <w:p>
+      <w:pPr>
+        <w:pStyle w:val="aptp"/>
+        <w:rPr>
+          <w:lang w:val="it-IT"/>
+        </w:rPr>
+      </w:pPr>
+      <w:r>
+        <w:rPr>
+          <w:lang w:val="it-IT"/>
+        </w:rPr>
+        <w:t>Scelta top: 24 febbraio 2022 – oggi</w:t>
+      </w:r>
+    </w:p>
+    <w:p>
+      <w:pPr>
+        <w:pStyle w:val="aptp"/>
+        <w:rPr>
+          <w:lang w:val="it-IT"/>
+        </w:rPr>
+      </w:pPr>
+      <w:r>
+        <w:rPr>
+          <w:lang w:val="it-IT"/>
+        </w:rPr>
+        <w:t>Inizio dell'invasione russa in Ucraina = boom nel settore difesa, volatilità altissima.</w:t>
+      </w:r>
+    </w:p>
+    <w:p>
+      <w:pPr>
+        <w:pStyle w:val="aptp"/>
+        <w:rPr>
+          <w:lang w:val="it-IT"/>
+        </w:rPr>
+      </w:pPr>
+      <w:r>
+        <w:rPr>
+          <w:lang w:val="it-IT"/>
+        </w:rPr>
+        <w:t>start = '2022-02-24'</w:t>
+      </w:r>
+    </w:p>
+    <w:p>
+      <w:pPr>
+        <w:pStyle w:val="aptp"/>
+        <w:rPr>
+          <w:lang w:val="it-IT"/>
+        </w:rPr>
+      </w:pPr>
+      <w:r>
+        <w:rPr>
+          <w:lang w:val="it-IT"/>
+        </w:rPr>
+        <w:t>end = '2025-07-01'  o giorno corrente</w:t>
+      </w:r>
+    </w:p>
+    <w:p>
+      <w:pPr>
+        <w:pStyle w:val="aptp"/>
+        <w:rPr>
           <w:rFonts w:ascii="Segoe UI Emoji" w:hAnsi="Segoe UI Emoji" w:cs="Segoe UI Emoji"/>
           <w:lang w:val="it-IT"/>
         </w:rPr>
-        <w:t>⏳</w:t>
-      </w:r>
-      <w:r>
-        <w:rPr>
-          <w:lang w:val="it-IT"/>
-        </w:rPr>
-        <w:t xml:space="preserve"> 3. Periodo consigliato (forti tensioni geopolitiche):</w:t>
+      </w:pPr>
+      <w:r>
+        <w:rPr>
+          <w:rFonts w:ascii="Segoe UI Emoji" w:hAnsi="Segoe UI Emoji" w:cs="Segoe UI Emoji"/>
+          <w:lang w:val="it-IT"/>
+        </w:rPr>
+        <w:t xml:space="preserve"> </w:t>
       </w:r>
     </w:p>
     <w:p>
@@ -3038,7 +3224,7 @@
         <w:rPr>
           <w:lang w:val="it-IT"/>
         </w:rPr>
-        <w:t>Scelta top: 24 febbraio 2022 – oggi</w:t>
+        <w:t>Analisi</w:t>
       </w:r>
     </w:p>
     <w:p>
@@ -3052,7 +3238,7 @@
         <w:rPr>
           <w:lang w:val="it-IT"/>
         </w:rPr>
-        <w:t>Inizio dell'invasione russa in Ucraina = boom nel settore difesa, volatilità altissima.</w:t>
+        <w:t>Rendimento e rischio medio annualizzato</w:t>
       </w:r>
     </w:p>
     <w:p>
@@ -3066,7 +3252,7 @@
         <w:rPr>
           <w:lang w:val="it-IT"/>
         </w:rPr>
-        <w:t>start = '2022-02-24'</w:t>
+        <w:t>Portafoglio con Sharpe ratio massimo</w:t>
       </w:r>
     </w:p>
     <w:p>
@@ -3080,7 +3266,7 @@
         <w:rPr>
           <w:lang w:val="it-IT"/>
         </w:rPr>
-        <w:t>end = '2025-07-01'  o giorno corrente</w:t>
+        <w:t>Portafoglio con rischio minimo</w:t>
       </w:r>
     </w:p>
     <w:p>
@@ -3094,144 +3280,100 @@
         <w:rPr>
           <w:lang w:val="it-IT"/>
         </w:rPr>
+        <w:t>Frontiera efficiente → vedere se il settore defense sta effettivamente più “in alto” (cioè: più rendimento per lo stesso rischio)</w:t>
+      </w:r>
+    </w:p>
+    <w:p>
+      <w:pPr>
+        <w:pStyle w:val="aptp"/>
+        <w:rPr>
+          <w:lang w:val="it-IT"/>
+        </w:rPr>
+      </w:pPr>
+    </w:p>
+    <w:p>
+      <w:pPr>
+        <w:pStyle w:val="aptp"/>
+        <w:rPr>
+          <w:lang w:val="it-IT"/>
+        </w:rPr>
+      </w:pPr>
+      <w:r>
+        <w:rPr>
+          <w:lang w:val="it-IT"/>
+        </w:rPr>
+        <w:t>Setup per analisi:</w:t>
+      </w:r>
+    </w:p>
+    <w:p>
+      <w:pPr>
+        <w:pStyle w:val="aptp"/>
+        <w:rPr>
+          <w:lang w:val="it-IT"/>
+        </w:rPr>
+      </w:pPr>
+      <w:r>
+        <w:rPr>
+          <w:lang w:val="it-IT"/>
+        </w:rPr>
+        <w:t>Sostituisci questa riga nel codice:</w:t>
+      </w:r>
+    </w:p>
+    <w:p>
+      <w:pPr>
+        <w:pStyle w:val="aptp"/>
+        <w:rPr>
+          <w:lang w:val="en-GB"/>
+        </w:rPr>
+      </w:pPr>
+      <w:r>
+        <w:rPr>
+          <w:lang w:val="en-GB"/>
+        </w:rPr>
+        <w:t>tickers = ['LMT', 'RTX', 'BA', 'NOC', 'THLEF']</w:t>
+      </w:r>
+    </w:p>
+    <w:p>
+      <w:pPr>
+        <w:pStyle w:val="aptp"/>
+        <w:rPr>
+          <w:lang w:val="it-IT"/>
+        </w:rPr>
+      </w:pPr>
+      <w:r>
+        <w:rPr>
+          <w:lang w:val="it-IT"/>
+        </w:rPr>
         <w:lastRenderedPageBreak/>
-        <w:pict w14:anchorId="1C3EF451">
-          <v:rect id="_x0000_i1028" style="width:0;height:1.5pt" o:hralign="center" o:hrstd="t" o:hr="t" fillcolor="#a0a0a0" stroked="f"/>
-        </w:pict>
+        <w:t>E imposta il periodo così:</w:t>
       </w:r>
     </w:p>
     <w:p>
       <w:pPr>
         <w:pStyle w:val="aptp"/>
         <w:rPr>
-          <w:lang w:val="it-IT"/>
-        </w:rPr>
-      </w:pPr>
-      <w:r>
-        <w:rPr>
-          <w:rFonts w:ascii="Segoe UI Emoji" w:hAnsi="Segoe UI Emoji" w:cs="Segoe UI Emoji"/>
-          <w:lang w:val="it-IT"/>
-        </w:rPr>
-        <w:t>🧠</w:t>
-      </w:r>
-      <w:r>
-        <w:rPr>
-          <w:lang w:val="it-IT"/>
-        </w:rPr>
-        <w:t xml:space="preserve"> Bonus: cosa puoi analizzare col codice attuale?</w:t>
+          <w:lang w:val="en-GB"/>
+        </w:rPr>
+      </w:pPr>
+      <w:r>
+        <w:rPr>
+          <w:lang w:val="en-GB"/>
+        </w:rPr>
+        <w:t>data = yf.download(tickers, start='2022-02-24', end='2025-07-01')</w:t>
       </w:r>
     </w:p>
     <w:p>
       <w:pPr>
         <w:pStyle w:val="aptp"/>
         <w:rPr>
-          <w:lang w:val="it-IT"/>
-        </w:rPr>
-      </w:pPr>
-      <w:r>
-        <w:rPr>
-          <w:lang w:val="it-IT"/>
-        </w:rPr>
-        <w:t>Rendimento e rischio medio annualizzato</w:t>
-      </w:r>
+          <w:lang w:val="en-GB"/>
+        </w:rPr>
+      </w:pPr>
     </w:p>
     <w:p>
       <w:pPr>
         <w:pStyle w:val="aptp"/>
         <w:rPr>
-          <w:lang w:val="it-IT"/>
-        </w:rPr>
-      </w:pPr>
-      <w:r>
-        <w:rPr>
-          <w:lang w:val="it-IT"/>
-        </w:rPr>
-        <w:t>Portafoglio con Sharpe ratio massimo</w:t>
-      </w:r>
-    </w:p>
-    <w:p>
-      <w:pPr>
-        <w:pStyle w:val="aptp"/>
-        <w:rPr>
-          <w:lang w:val="it-IT"/>
-        </w:rPr>
-      </w:pPr>
-      <w:r>
-        <w:rPr>
-          <w:lang w:val="it-IT"/>
-        </w:rPr>
-        <w:t>Portafoglio con rischio minimo</w:t>
-      </w:r>
-    </w:p>
-    <w:p>
-      <w:pPr>
-        <w:pStyle w:val="aptp"/>
-        <w:rPr>
-          <w:lang w:val="it-IT"/>
-        </w:rPr>
-      </w:pPr>
-      <w:r>
-        <w:rPr>
-          <w:lang w:val="it-IT"/>
-        </w:rPr>
-        <w:t>Frontiera efficiente → vedere se il settore defense sta effettivamente più “in alto” (cioè: più rendimento per lo stesso rischio)</w:t>
-      </w:r>
-    </w:p>
-    <w:p>
-      <w:pPr>
-        <w:pStyle w:val="aptp"/>
-        <w:rPr>
-          <w:lang w:val="it-IT"/>
-        </w:rPr>
-      </w:pPr>
-      <w:r>
-        <w:rPr>
-          <w:lang w:val="it-IT"/>
-        </w:rPr>
-        <w:pict w14:anchorId="362F8529">
-          <v:rect id="_x0000_i1029" style="width:0;height:1.5pt" o:hralign="center" o:hrstd="t" o:hr="t" fillcolor="#a0a0a0" stroked="f"/>
-        </w:pict>
-      </w:r>
-    </w:p>
-    <w:p>
-      <w:pPr>
-        <w:pStyle w:val="aptp"/>
-        <w:rPr>
-          <w:lang w:val="it-IT"/>
-        </w:rPr>
-      </w:pPr>
-      <w:r>
-        <w:rPr>
-          <w:rFonts w:ascii="Segoe UI Emoji" w:hAnsi="Segoe UI Emoji" w:cs="Segoe UI Emoji"/>
-          <w:lang w:val="it-IT"/>
-        </w:rPr>
-        <w:t>🧪</w:t>
-      </w:r>
-      <w:r>
-        <w:rPr>
-          <w:lang w:val="it-IT"/>
-        </w:rPr>
-        <w:t xml:space="preserve"> Setup per analisi:</w:t>
-      </w:r>
-    </w:p>
-    <w:p>
-      <w:pPr>
-        <w:pStyle w:val="aptp"/>
-        <w:rPr>
-          <w:lang w:val="it-IT"/>
-        </w:rPr>
-      </w:pPr>
-      <w:r>
-        <w:rPr>
-          <w:lang w:val="it-IT"/>
-        </w:rPr>
-        <w:t>Sostituisci questa riga nel codice:</w:t>
-      </w:r>
-    </w:p>
-    <w:p>
-      <w:pPr>
-        <w:pStyle w:val="aptp"/>
-        <w:rPr>
           <w:lang w:val="en-GB"/>
         </w:rPr>
       </w:pPr>
@@ -3239,82 +3381,13 @@
         <w:rPr>
           <w:lang w:val="en-GB"/>
         </w:rPr>
-        <w:t>tickers = ['LMT', 'RTX', 'BA', 'NOC', 'THLEF']</w:t>
-      </w:r>
-    </w:p>
-    <w:p>
-      <w:pPr>
-        <w:pStyle w:val="aptp"/>
-        <w:rPr>
-          <w:lang w:val="it-IT"/>
-        </w:rPr>
-      </w:pPr>
-      <w:r>
-        <w:rPr>
-          <w:lang w:val="it-IT"/>
-        </w:rPr>
-        <w:t>E imposta il periodo così:</w:t>
-      </w:r>
-    </w:p>
-    <w:p>
-      <w:pPr>
-        <w:pStyle w:val="aptp"/>
-        <w:rPr>
-          <w:lang w:val="en-GB"/>
-        </w:rPr>
-      </w:pPr>
-      <w:r>
-        <w:rPr>
-          <w:lang w:val="en-GB"/>
-        </w:rPr>
-        <w:t>data = yf.download(tickers, start='2022-02-24', end='2025-07-01')</w:t>
-      </w:r>
-    </w:p>
-    <w:p>
-      <w:pPr>
-        <w:pStyle w:val="aptp"/>
-        <w:rPr>
-          <w:lang w:val="it-IT"/>
-        </w:rPr>
-      </w:pPr>
-      <w:r>
-        <w:rPr>
-          <w:lang w:val="it-IT"/>
-        </w:rPr>
-        <w:t>Attenzione: THLEF è OTC, quindi potrebbe avere meno dati → in alternativa puoi usare GD (General Dynamics, USA) se vuoi più stabilità nel download:</w:t>
-      </w:r>
-    </w:p>
-    <w:p>
-      <w:pPr>
-        <w:pStyle w:val="aptp"/>
-        <w:rPr>
-          <w:lang w:val="en-GB"/>
-        </w:rPr>
-      </w:pPr>
-      <w:r>
-        <w:rPr>
-          <w:lang w:val="en-GB"/>
-        </w:rPr>
         <w:t>tickers = ['LMT', 'RTX', 'BA', 'NOC', 'GD']</w:t>
       </w:r>
     </w:p>
-    <w:p>
-      <w:pPr>
-        <w:rPr>
-          <w:lang w:val="en-GB"/>
-        </w:rPr>
-      </w:pPr>
-    </w:p>
-    <w:p>
-      <w:pPr>
-        <w:rPr>
-          <w:lang w:val="en-GB"/>
-        </w:rPr>
-      </w:pPr>
-    </w:p>
-    <w:p>
-      <w:pPr>
-        <w:pStyle w:val="aptp"/>
+    <w:bookmarkEnd w:id="1"/>
+    <w:p>
+      <w:pPr>
+        <w:pStyle w:val="p"/>
         <w:rPr>
           <w:lang w:val="en-GB"/>
         </w:rPr>
@@ -3372,7 +3445,6 @@
         <w:docPartUnique/>
       </w:docPartObj>
     </w:sdtPr>
-    <w:sdtEndPr/>
     <w:sdtContent>
       <w:p>
         <w:pPr>
@@ -3437,7 +3509,6 @@
         <w:docPartUnique/>
       </w:docPartObj>
     </w:sdtPr>
-    <w:sdtEndPr/>
     <w:sdtContent>
       <w:p>
         <w:pPr>
@@ -3500,6 +3571,36 @@
       <w:pPr>
         <w:spacing w:after="0" w:line="240" w:lineRule="auto"/>
       </w:pPr>
+    </w:p>
+  </w:footnote>
+  <w:footnote w:id="2">
+    <w:p>
+      <w:pPr>
+        <w:pStyle w:val="FootnoteText"/>
+      </w:pPr>
+      <w:r>
+        <w:rPr>
+          <w:rStyle w:val="FootnoteReference"/>
+        </w:rPr>
+        <w:footnoteRef/>
+      </w:r>
+      <w:r>
+        <w:t xml:space="preserve"> </w:t>
+      </w:r>
+      <w:r>
+        <w:t xml:space="preserve">Fonte: </w:t>
+      </w:r>
+      <w:hyperlink r:id="rId1" w:history="1">
+        <w:r>
+          <w:rPr>
+            <w:rStyle w:val="Hyperlink"/>
+          </w:rPr>
+          <w:t>https://www.we-wealth.com/news/pace-ucraina-azioni-difesa</w:t>
+        </w:r>
+      </w:hyperlink>
+      <w:r>
+        <w:t xml:space="preserve"> </w:t>
+      </w:r>
     </w:p>
   </w:footnote>
 </w:footnotes>

</xml_diff>

<commit_message>
Write some paragraphs of chapter 1
Redefine/Write paragraphs: 1.1, 1.2, 1.3
1.1 Markovitz Model
1.2 Max Sharpe Ratio
1.3 Min Risk Ratio
</commit_message>
<xml_diff>
--- a/wip-report/report-teoria-portafoglio.docx
+++ b/wip-report/report-teoria-portafoglio.docx
@@ -135,48 +135,8 @@
           <w:szCs w:val="50"/>
           <w:lang w:val="it-IT"/>
         </w:rPr>
-        <w:t xml:space="preserve">Université de la </w:t>
-      </w:r>
-      <w:proofErr w:type="spellStart"/>
-      <w:r>
-        <w:rPr>
-          <w:rFonts w:asciiTheme="majorHAnsi" w:hAnsiTheme="majorHAnsi"/>
-          <w:b/>
-          <w:bCs/>
-          <w:color w:val="77206D" w:themeColor="accent5" w:themeShade="BF"/>
-          <w:sz w:val="50"/>
-          <w:szCs w:val="50"/>
-          <w:lang w:val="it-IT"/>
-        </w:rPr>
-        <w:t>Vallée</w:t>
-      </w:r>
-      <w:proofErr w:type="spellEnd"/>
-      <w:r>
-        <w:rPr>
-          <w:rFonts w:asciiTheme="majorHAnsi" w:hAnsiTheme="majorHAnsi"/>
-          <w:b/>
-          <w:bCs/>
-          <w:color w:val="77206D" w:themeColor="accent5" w:themeShade="BF"/>
-          <w:sz w:val="50"/>
-          <w:szCs w:val="50"/>
-          <w:lang w:val="it-IT"/>
-        </w:rPr>
-        <w:t xml:space="preserve"> d’</w:t>
-      </w:r>
-      <w:proofErr w:type="spellStart"/>
-      <w:r>
-        <w:rPr>
-          <w:rFonts w:asciiTheme="majorHAnsi" w:hAnsiTheme="majorHAnsi"/>
-          <w:b/>
-          <w:bCs/>
-          <w:color w:val="77206D" w:themeColor="accent5" w:themeShade="BF"/>
-          <w:sz w:val="50"/>
-          <w:szCs w:val="50"/>
-          <w:lang w:val="it-IT"/>
-        </w:rPr>
-        <w:t>Aoste</w:t>
-      </w:r>
-      <w:proofErr w:type="spellEnd"/>
+        <w:t>Université de la Vallée d’Aoste</w:t>
+      </w:r>
     </w:p>
     <w:p>
       <w:pPr>
@@ -2308,7 +2268,7 @@
         <w:rPr>
           <w:lang w:val="it-IT"/>
         </w:rPr>
-        <w:t xml:space="preserve">Per la realizzazione dell’analisi, sarà utilizzato il modello di ottimizzazione di </w:t>
+        <w:t xml:space="preserve">Per la realizzazione dell’analisi sarà utilizzato il modello di ottimizzazione di </w:t>
       </w:r>
       <w:r>
         <w:rPr>
@@ -2500,19 +2460,11 @@
           <w:lang w:val="it-IT"/>
         </w:rPr>
       </w:pPr>
-      <w:proofErr w:type="gramStart"/>
-      <w:r>
-        <w:rPr>
-          <w:lang w:val="it-IT"/>
-        </w:rPr>
-        <w:t>Infine</w:t>
-      </w:r>
-      <w:proofErr w:type="gramEnd"/>
-      <w:r>
-        <w:rPr>
-          <w:lang w:val="it-IT"/>
-        </w:rPr>
-        <w:t xml:space="preserve"> lo stesso portafoglio </w:t>
+      <w:r>
+        <w:rPr>
+          <w:lang w:val="it-IT"/>
+        </w:rPr>
+        <w:t xml:space="preserve">Infine lo stesso portafoglio </w:t>
       </w:r>
       <w:r>
         <w:rPr>
@@ -2562,14 +2514,22 @@
         <w:rPr>
           <w:lang w:val="it-IT"/>
         </w:rPr>
-        <w:t xml:space="preserve"> il conflitto fino ad oggi.</w:t>
-      </w:r>
-      <w:r>
-        <w:rPr>
-          <w:lang w:val="it-IT"/>
-        </w:rPr>
-        <w:t xml:space="preserve"> </w:t>
-      </w:r>
+        <w:t xml:space="preserve"> il conflitto fino ad oggi</w:t>
+      </w:r>
+      <w:r>
+        <w:rPr>
+          <w:lang w:val="it-IT"/>
+        </w:rPr>
+        <w:t>, per testare fino a che punto le regole generali del portafoglio siano valide anche per l’ambito della difesa internazionale.</w:t>
+      </w:r>
+    </w:p>
+    <w:p>
+      <w:pPr>
+        <w:pStyle w:val="aptp"/>
+        <w:rPr>
+          <w:lang w:val="it-IT"/>
+        </w:rPr>
+      </w:pPr>
     </w:p>
     <w:p>
       <w:pPr>
@@ -2626,6 +2586,8 @@
       </w:r>
       <w:r>
         <w:rPr>
+          <w:i/>
+          <w:iCs/>
           <w:lang w:val="it-IT"/>
         </w:rPr>
         <w:t>Markovitz</w:t>
@@ -2744,7 +2706,19 @@
         <w:rPr>
           <w:lang w:val="it-IT"/>
         </w:rPr>
-        <w:t xml:space="preserve"> (</w:t>
+        <w:t xml:space="preserve"> </w:t>
+      </w:r>
+      <w:r>
+        <w:rPr>
+          <w:lang w:val="it-IT"/>
+        </w:rPr>
+        <w:t xml:space="preserve">all’investitore </w:t>
+      </w:r>
+      <w:r>
+        <w:rPr>
+          <w:lang w:val="it-IT"/>
+        </w:rPr>
+        <w:t>(</w:t>
       </w:r>
       <w:r>
         <w:rPr>
@@ -2786,54 +2760,20 @@
           <w:lang w:val="it-IT"/>
         </w:rPr>
       </w:pPr>
-      <w:r>
-        <w:rPr>
-          <w:lang w:val="it-IT"/>
-        </w:rPr>
-        <w:t xml:space="preserve">A caratterizzare un modello di ottimizzazione quadratica come quello di Markovitz vi sono infatti la funzione obiettivo quadratica, e vincoli </w:t>
-      </w:r>
-      <w:r>
-        <w:rPr>
-          <w:lang w:val="it-IT"/>
-        </w:rPr>
-        <w:t>lineari.</w:t>
-      </w:r>
     </w:p>
     <w:p>
       <w:pPr>
-        <w:pStyle w:val="aptp"/>
-        <w:rPr>
-          <w:lang w:val="it-IT"/>
-        </w:rPr>
-      </w:pPr>
-    </w:p>
-    <w:p>
-      <w:pPr>
-        <w:pStyle w:val="aptp"/>
-        <w:rPr>
-          <w:i/>
-          <w:iCs/>
+        <w:pStyle w:val="aptdidascalie"/>
+        <w:rPr>
           <w:lang w:val="en-GB"/>
         </w:rPr>
       </w:pPr>
       <w:r>
         <w:rPr>
-          <w:i/>
-          <w:iCs/>
           <w:lang w:val="en-GB"/>
         </w:rPr>
-        <w:t xml:space="preserve">Tab. 1 – Componenti del </w:t>
-      </w:r>
-      <w:proofErr w:type="spellStart"/>
-      <w:r>
-        <w:rPr>
-          <w:i/>
-          <w:iCs/>
-          <w:lang w:val="en-GB"/>
-        </w:rPr>
-        <w:t>modello</w:t>
-      </w:r>
-      <w:proofErr w:type="spellEnd"/>
+        <w:t>Tab. 1 – Componenti del modello</w:t>
+      </w:r>
     </w:p>
     <w:tbl>
       <w:tblPr>
@@ -2842,8 +2782,9 @@
         <w:tblLook w:val="04A0" w:firstRow="1" w:lastRow="0" w:firstColumn="1" w:lastColumn="0" w:noHBand="0" w:noVBand="1"/>
       </w:tblPr>
       <w:tblGrid>
-        <w:gridCol w:w="2405"/>
-        <w:gridCol w:w="6611"/>
+        <w:gridCol w:w="2547"/>
+        <w:gridCol w:w="2835"/>
+        <w:gridCol w:w="3634"/>
       </w:tblGrid>
       <w:tr>
         <w:trPr>
@@ -2851,7 +2792,7 @@
         </w:trPr>
         <w:tc>
           <w:tcPr>
-            <w:tcW w:w="2405" w:type="dxa"/>
+            <w:tcW w:w="2547" w:type="dxa"/>
           </w:tcPr>
           <w:p>
             <w:pPr>
@@ -2860,6 +2801,12 @@
                 <w:lang w:val="en-GB"/>
               </w:rPr>
             </w:pPr>
+            <w:r>
+              <w:rPr>
+                <w:lang w:val="en-GB"/>
+              </w:rPr>
+              <w:t>Funzione obiettivo</w:t>
+            </w:r>
           </w:p>
           <w:p>
             <w:pPr>
@@ -2868,58 +2815,33 @@
                 <w:lang w:val="en-GB"/>
               </w:rPr>
             </w:pPr>
-            <w:proofErr w:type="spellStart"/>
             <w:r>
               <w:rPr>
                 <w:lang w:val="en-GB"/>
               </w:rPr>
-              <w:t>Funzione</w:t>
-            </w:r>
-            <w:proofErr w:type="spellEnd"/>
-            <w:r>
-              <w:rPr>
-                <w:lang w:val="en-GB"/>
-              </w:rPr>
-              <w:t xml:space="preserve"> </w:t>
-            </w:r>
-            <w:proofErr w:type="spellStart"/>
-            <w:r>
-              <w:rPr>
-                <w:lang w:val="en-GB"/>
-              </w:rPr>
-              <w:t>obiettivo</w:t>
-            </w:r>
-            <w:proofErr w:type="spellEnd"/>
+              <w:t>(quadratica)</w:t>
+            </w:r>
           </w:p>
         </w:tc>
         <w:tc>
           <w:tcPr>
-            <w:tcW w:w="6611" w:type="dxa"/>
+            <w:tcW w:w="2835" w:type="dxa"/>
           </w:tcPr>
           <w:p>
             <w:pPr>
               <w:pStyle w:val="aptp"/>
               <w:rPr>
-                <w:lang w:val="en-GB"/>
-              </w:rPr>
-            </w:pPr>
-          </w:p>
-          <w:p>
-            <w:pPr>
-              <w:pStyle w:val="aptp"/>
-              <w:rPr>
                 <w:i/>
                 <w:iCs/>
                 <w:vertAlign w:val="subscript"/>
-                <w:lang w:val="en-GB"/>
+                <w:lang w:val="it-IT"/>
               </w:rPr>
             </w:pPr>
-            <w:proofErr w:type="spellStart"/>
             <w:r>
               <w:rPr>
                 <w:i/>
                 <w:iCs/>
-                <w:lang w:val="en-GB"/>
+                <w:lang w:val="it-IT"/>
               </w:rPr>
               <w:t>min</w:t>
             </w:r>
@@ -2928,16 +2850,15 @@
                 <w:i/>
                 <w:iCs/>
                 <w:vertAlign w:val="subscript"/>
-                <w:lang w:val="en-GB"/>
+                <w:lang w:val="it-IT"/>
               </w:rPr>
               <w:t>xi</w:t>
             </w:r>
-            <w:proofErr w:type="spellEnd"/>
             <w:r>
               <w:rPr>
                 <w:i/>
                 <w:iCs/>
-                <w:lang w:val="en-GB"/>
+                <w:lang w:val="it-IT"/>
               </w:rPr>
               <w:t xml:space="preserve"> </w:t>
             </w:r>
@@ -2957,7 +2878,7 @@
                   <m:r>
                     <w:rPr>
                       <w:rFonts w:ascii="Cambria Math" w:hAnsi="Cambria Math"/>
-                      <w:lang w:val="en-GB"/>
+                      <w:lang w:val="it-IT"/>
                     </w:rPr>
                     <m:t>1</m:t>
                   </m:r>
@@ -2966,7 +2887,7 @@
                   <m:r>
                     <w:rPr>
                       <w:rFonts w:ascii="Cambria Math" w:hAnsi="Cambria Math"/>
-                      <w:lang w:val="en-GB"/>
+                      <w:lang w:val="it-IT"/>
                     </w:rPr>
                     <m:t>2</m:t>
                   </m:r>
@@ -2996,7 +2917,7 @@
                   <m:r>
                     <w:rPr>
                       <w:rFonts w:ascii="Cambria Math" w:hAnsi="Cambria Math"/>
-                      <w:lang w:val="en-GB"/>
+                      <w:lang w:val="it-IT"/>
                     </w:rPr>
                     <m:t>=1</m:t>
                   </m:r>
@@ -3014,7 +2935,7 @@
                   <m:r>
                     <w:rPr>
                       <w:rFonts w:ascii="Cambria Math" w:hAnsi="Cambria Math"/>
-                      <w:lang w:val="en-GB"/>
+                      <w:lang w:val="it-IT"/>
                     </w:rPr>
                     <m:t xml:space="preserve"> </m:t>
                   </m:r>
@@ -3044,7 +2965,7 @@
                   <m:r>
                     <w:rPr>
                       <w:rFonts w:ascii="Cambria Math" w:hAnsi="Cambria Math"/>
-                      <w:lang w:val="en-GB"/>
+                      <w:lang w:val="it-IT"/>
                     </w:rPr>
                     <m:t>= 1</m:t>
                   </m:r>
@@ -3062,7 +2983,7 @@
                   <m:r>
                     <w:rPr>
                       <w:rFonts w:ascii="Cambria Math" w:hAnsi="Cambria Math"/>
-                      <w:lang w:val="en-GB"/>
+                      <w:lang w:val="it-IT"/>
                     </w:rPr>
                     <m:t xml:space="preserve"> </m:t>
                   </m:r>
@@ -3074,11 +2995,10 @@
                 <w:i/>
                 <w:iCs/>
                 <w:vertAlign w:val="subscript"/>
-                <w:lang w:val="en-GB"/>
+                <w:lang w:val="it-IT"/>
               </w:rPr>
               <w:t xml:space="preserve"> </w:t>
             </w:r>
-            <w:proofErr w:type="spellStart"/>
             <w:r>
               <w:rPr>
                 <w:i/>
@@ -3089,19 +3009,27 @@
             </w:r>
             <w:r>
               <w:rPr>
+                <w:rStyle w:val="FootnoteReference"/>
+                <w:i/>
+                <w:iCs/>
+                <w:lang w:val="en-GB"/>
+              </w:rPr>
+              <w:footnoteReference w:id="4"/>
+            </w:r>
+            <w:r>
+              <w:rPr>
                 <w:i/>
                 <w:iCs/>
                 <w:vertAlign w:val="subscript"/>
-                <w:lang w:val="en-GB"/>
+                <w:lang w:val="it-IT"/>
               </w:rPr>
               <w:t>i</w:t>
             </w:r>
-            <w:proofErr w:type="spellEnd"/>
             <w:r>
               <w:rPr>
                 <w:i/>
                 <w:iCs/>
-                <w:lang w:val="en-GB"/>
+                <w:lang w:val="it-IT"/>
               </w:rPr>
               <w:t>, x</w:t>
             </w:r>
@@ -3110,7 +3038,7 @@
                 <w:i/>
                 <w:iCs/>
                 <w:vertAlign w:val="subscript"/>
-                <w:lang w:val="en-GB"/>
+                <w:lang w:val="it-IT"/>
               </w:rPr>
               <w:t>i</w:t>
             </w:r>
@@ -3118,44 +3046,59 @@
               <w:rPr>
                 <w:i/>
                 <w:iCs/>
-                <w:lang w:val="en-GB"/>
-              </w:rPr>
-              <w:t xml:space="preserve">, </w:t>
-            </w:r>
-            <w:proofErr w:type="spellStart"/>
-            <w:r>
-              <w:rPr>
-                <w:i/>
-                <w:iCs/>
-                <w:lang w:val="en-GB"/>
-              </w:rPr>
-              <w:t>x</w:t>
+                <w:lang w:val="it-IT"/>
+              </w:rPr>
+              <w:t>, x</w:t>
             </w:r>
             <w:r>
               <w:rPr>
                 <w:i/>
                 <w:iCs/>
                 <w:vertAlign w:val="subscript"/>
-                <w:lang w:val="en-GB"/>
+                <w:lang w:val="it-IT"/>
               </w:rPr>
               <w:t>j</w:t>
             </w:r>
-            <w:proofErr w:type="spellEnd"/>
           </w:p>
           <w:p>
             <w:pPr>
               <w:pStyle w:val="aptp"/>
               <w:rPr>
-                <w:lang w:val="en-GB"/>
+                <w:lang w:val="it-IT"/>
               </w:rPr>
             </w:pPr>
+          </w:p>
+        </w:tc>
+        <w:tc>
+          <w:tcPr>
+            <w:tcW w:w="3634" w:type="dxa"/>
+          </w:tcPr>
+          <w:p>
+            <w:pPr>
+              <w:pStyle w:val="aptp"/>
+              <w:rPr>
+                <w:lang w:val="it-IT"/>
+              </w:rPr>
+            </w:pPr>
+            <w:r>
+              <w:rPr>
+                <w:lang w:val="it-IT"/>
+              </w:rPr>
+              <w:t>Minimizza il rischi</w:t>
+            </w:r>
+            <w:r>
+              <w:rPr>
+                <w:lang w:val="it-IT"/>
+              </w:rPr>
+              <w:t>o (o massimizza il rendimento)</w:t>
+            </w:r>
           </w:p>
         </w:tc>
       </w:tr>
       <w:tr>
         <w:tc>
           <w:tcPr>
-            <w:tcW w:w="2405" w:type="dxa"/>
+            <w:tcW w:w="2547" w:type="dxa"/>
           </w:tcPr>
           <w:p>
             <w:pPr>
@@ -3164,62 +3107,22 @@
                 <w:lang w:val="en-GB"/>
               </w:rPr>
             </w:pPr>
-          </w:p>
-          <w:p>
-            <w:pPr>
-              <w:pStyle w:val="aptp"/>
+            <w:r>
               <w:rPr>
                 <w:lang w:val="en-GB"/>
               </w:rPr>
-            </w:pPr>
-            <w:proofErr w:type="spellStart"/>
-            <w:r>
-              <w:rPr>
-                <w:lang w:val="en-GB"/>
-              </w:rPr>
-              <w:t>Variabili</w:t>
-            </w:r>
-            <w:proofErr w:type="spellEnd"/>
-            <w:r>
-              <w:rPr>
-                <w:lang w:val="en-GB"/>
-              </w:rPr>
-              <w:t xml:space="preserve"> di </w:t>
-            </w:r>
-            <w:proofErr w:type="spellStart"/>
-            <w:r>
-              <w:rPr>
-                <w:lang w:val="en-GB"/>
-              </w:rPr>
-              <w:t>decisione</w:t>
-            </w:r>
-            <w:proofErr w:type="spellEnd"/>
-          </w:p>
-          <w:p>
-            <w:pPr>
-              <w:pStyle w:val="aptp"/>
-              <w:rPr>
-                <w:lang w:val="en-GB"/>
-              </w:rPr>
-            </w:pPr>
+              <w:t>Variabili di decisione</w:t>
+            </w:r>
           </w:p>
         </w:tc>
         <w:tc>
           <w:tcPr>
-            <w:tcW w:w="6611" w:type="dxa"/>
+            <w:tcW w:w="2835" w:type="dxa"/>
           </w:tcPr>
           <w:p>
             <w:pPr>
               <w:pStyle w:val="aptp"/>
               <w:rPr>
-                <w:lang w:val="en-GB"/>
-              </w:rPr>
-            </w:pPr>
-          </w:p>
-          <w:p>
-            <w:pPr>
-              <w:pStyle w:val="aptp"/>
-              <w:rPr>
                 <w:i/>
                 <w:iCs/>
                 <w:lang w:val="en-GB"/>
@@ -3248,16 +3151,7 @@
                 <w:iCs/>
                 <w:lang w:val="en-GB"/>
               </w:rPr>
-              <w:t xml:space="preserve">, </w:t>
-            </w:r>
-            <w:proofErr w:type="spellStart"/>
-            <w:r>
-              <w:rPr>
-                <w:i/>
-                <w:iCs/>
-                <w:lang w:val="en-GB"/>
-              </w:rPr>
-              <w:t>x</w:t>
+              <w:t>, x</w:t>
             </w:r>
             <w:r>
               <w:rPr>
@@ -3268,14 +3162,86 @@
               </w:rPr>
               <w:t>j</w:t>
             </w:r>
-            <w:proofErr w:type="spellEnd"/>
+          </w:p>
+        </w:tc>
+        <w:tc>
+          <w:tcPr>
+            <w:tcW w:w="3634" w:type="dxa"/>
+          </w:tcPr>
+          <w:p>
+            <w:pPr>
+              <w:pStyle w:val="aptp"/>
+              <w:rPr>
+                <w:lang w:val="it-IT"/>
+              </w:rPr>
+            </w:pPr>
+            <w:r>
+              <w:rPr>
+                <w:lang w:val="it-IT"/>
+              </w:rPr>
+              <w:t>L</w:t>
+            </w:r>
+            <w:r>
+              <w:rPr>
+                <w:lang w:val="it-IT"/>
+              </w:rPr>
+              <w:t>a q</w:t>
+            </w:r>
+            <w:r>
+              <w:rPr>
+                <w:lang w:val="it-IT"/>
+              </w:rPr>
+              <w:t>uantità d</w:t>
+            </w:r>
+            <w:r>
+              <w:rPr>
+                <w:lang w:val="it-IT"/>
+              </w:rPr>
+              <w:t>ei</w:t>
+            </w:r>
+            <w:r>
+              <w:rPr>
+                <w:lang w:val="it-IT"/>
+              </w:rPr>
+              <w:t xml:space="preserve"> diversi asset d</w:t>
+            </w:r>
+            <w:r>
+              <w:rPr>
+                <w:lang w:val="it-IT"/>
+              </w:rPr>
+              <w:t>el portafoglio</w:t>
+            </w:r>
+            <w:r>
+              <w:rPr>
+                <w:lang w:val="it-IT"/>
+              </w:rPr>
+              <w:t xml:space="preserve"> </w:t>
+            </w:r>
+            <w:r>
+              <w:rPr>
+                <w:lang w:val="it-IT"/>
+              </w:rPr>
+              <w:t xml:space="preserve">ha interazione </w:t>
+            </w:r>
+            <w:r>
+              <w:rPr>
+                <w:lang w:val="it-IT"/>
+              </w:rPr>
+              <w:t>non linear</w:t>
+            </w:r>
+            <w:r>
+              <w:rPr>
+                <w:lang w:val="it-IT"/>
+              </w:rPr>
+              <w:t>e</w:t>
+            </w:r>
           </w:p>
         </w:tc>
       </w:tr>
       <w:tr>
         <w:tc>
           <w:tcPr>
-            <w:tcW w:w="2405" w:type="dxa"/>
+            <w:tcW w:w="2547" w:type="dxa"/>
           </w:tcPr>
           <w:p>
             <w:pPr>
@@ -3284,6 +3250,18 @@
                 <w:lang w:val="en-GB"/>
               </w:rPr>
             </w:pPr>
+            <w:r>
+              <w:rPr>
+                <w:lang w:val="en-GB"/>
+              </w:rPr>
+              <w:t>Vincoli</w:t>
+            </w:r>
+            <w:r>
+              <w:rPr>
+                <w:lang w:val="en-GB"/>
+              </w:rPr>
+              <w:t xml:space="preserve"> </w:t>
+            </w:r>
           </w:p>
           <w:p>
             <w:pPr>
@@ -3296,22 +3274,14 @@
               <w:rPr>
                 <w:lang w:val="en-GB"/>
               </w:rPr>
-              <w:t>Vincoli</w:t>
+              <w:t>(lineari)</w:t>
             </w:r>
           </w:p>
         </w:tc>
         <w:tc>
           <w:tcPr>
-            <w:tcW w:w="6611" w:type="dxa"/>
+            <w:tcW w:w="2835" w:type="dxa"/>
           </w:tcPr>
-          <w:p>
-            <w:pPr>
-              <w:pStyle w:val="aptp"/>
-              <w:rPr>
-                <w:lang w:val="en-GB"/>
-              </w:rPr>
-            </w:pPr>
-          </w:p>
           <w:p>
             <w:pPr>
               <w:pStyle w:val="aptp"/>
@@ -3369,8 +3339,6 @@
                 </m:e>
               </m:nary>
             </m:oMath>
-            <w:proofErr w:type="spellStart"/>
-            <w:proofErr w:type="gramStart"/>
             <w:r>
               <w:rPr>
                 <w:i/>
@@ -3401,36 +3369,38 @@
               </w:rPr>
               <w:t>i</w:t>
             </w:r>
-            <w:proofErr w:type="spellEnd"/>
-            <w:proofErr w:type="gramEnd"/>
             <w:r>
               <w:rPr>
                 <w:i/>
                 <w:lang w:val="fr-FR"/>
               </w:rPr>
-              <w:t xml:space="preserve"> </w:t>
-            </w:r>
-            <w:r>
+              <w:t xml:space="preserve"> ≥ </w:t>
+            </w:r>
+            <w:r>
+              <w:rPr>
+                <w:i/>
+                <w:lang w:val="en-GB"/>
+              </w:rPr>
+              <w:t>γ</w:t>
+            </w:r>
+          </w:p>
+          <w:p>
+            <w:pPr>
+              <w:pStyle w:val="aptp"/>
               <w:rPr>
                 <w:i/>
                 <w:lang w:val="fr-FR"/>
               </w:rPr>
-              <w:t>≥</w:t>
-            </w:r>
-            <w:r>
+            </w:pPr>
+          </w:p>
+          <w:p>
+            <w:pPr>
+              <w:pStyle w:val="aptp"/>
               <w:rPr>
                 <w:i/>
                 <w:lang w:val="fr-FR"/>
               </w:rPr>
-              <w:t xml:space="preserve"> </w:t>
-            </w:r>
-            <w:r>
-              <w:rPr>
-                <w:i/>
-                <w:lang w:val="en-GB"/>
-              </w:rPr>
-              <w:t>γ</w:t>
-            </w:r>
+            </w:pPr>
           </w:p>
           <w:p>
             <w:pPr>
@@ -3503,15 +3473,7 @@
                 <w:i/>
                 <w:lang w:val="fr-FR"/>
               </w:rPr>
-              <w:t xml:space="preserve"> </w:t>
-            </w:r>
-            <w:proofErr w:type="gramStart"/>
-            <w:r>
-              <w:rPr>
-                <w:i/>
-                <w:lang w:val="fr-FR"/>
-              </w:rPr>
-              <w:t>x</w:t>
+              <w:t xml:space="preserve"> x</w:t>
             </w:r>
             <w:r>
               <w:rPr>
@@ -3521,7 +3483,6 @@
               </w:rPr>
               <w:t>i</w:t>
             </w:r>
-            <w:proofErr w:type="gramEnd"/>
             <w:r>
               <w:rPr>
                 <w:i/>
@@ -3543,65 +3504,10 @@
             <w:pPr>
               <w:pStyle w:val="aptp"/>
               <w:rPr>
-                <w:lang w:val="it-IT"/>
+                <w:i/>
+                <w:lang w:val="fr-FR"/>
               </w:rPr>
             </w:pPr>
-            <w:r>
-              <w:rPr>
-                <w:i/>
-                <w:lang w:val="it-IT"/>
-              </w:rPr>
-              <w:t>x</w:t>
-            </w:r>
-            <w:r>
-              <w:rPr>
-                <w:i/>
-                <w:vertAlign w:val="subscript"/>
-                <w:lang w:val="it-IT"/>
-              </w:rPr>
-              <w:t>i</w:t>
-            </w:r>
-            <w:r>
-              <w:rPr>
-                <w:i/>
-                <w:lang w:val="it-IT"/>
-              </w:rPr>
-              <w:t xml:space="preserve"> </w:t>
-            </w:r>
-            <w:r>
-              <w:rPr>
-                <w:i/>
-                <w:lang w:val="it-IT"/>
-              </w:rPr>
-              <w:t>≥</w:t>
-            </w:r>
-            <w:r>
-              <w:rPr>
-                <w:i/>
-                <w:lang w:val="it-IT"/>
-              </w:rPr>
-              <w:t xml:space="preserve"> 0</w:t>
-            </w:r>
-            <w:r>
-              <w:rPr>
-                <w:lang w:val="it-IT"/>
-              </w:rPr>
-              <w:t xml:space="preserve">               </w:t>
-            </w:r>
-            <w:proofErr w:type="gramStart"/>
-            <w:r>
-              <w:rPr>
-                <w:lang w:val="it-IT"/>
-              </w:rPr>
-              <w:t xml:space="preserve">   (</w:t>
-            </w:r>
-            <w:proofErr w:type="gramEnd"/>
-            <w:r>
-              <w:rPr>
-                <w:lang w:val="it-IT"/>
-              </w:rPr>
-              <w:t>Nessuna vendita allo scoperto)</w:t>
-            </w:r>
           </w:p>
           <w:p>
             <w:pPr>
@@ -3610,6 +3516,143 @@
                 <w:lang w:val="it-IT"/>
               </w:rPr>
             </w:pPr>
+            <w:r>
+              <w:rPr>
+                <w:i/>
+                <w:lang w:val="it-IT"/>
+              </w:rPr>
+              <w:t>x</w:t>
+            </w:r>
+            <w:r>
+              <w:rPr>
+                <w:i/>
+                <w:vertAlign w:val="subscript"/>
+                <w:lang w:val="it-IT"/>
+              </w:rPr>
+              <w:t>i</w:t>
+            </w:r>
+            <w:r>
+              <w:rPr>
+                <w:i/>
+                <w:lang w:val="it-IT"/>
+              </w:rPr>
+              <w:t xml:space="preserve"> </w:t>
+            </w:r>
+            <w:r>
+              <w:rPr>
+                <w:i/>
+                <w:lang w:val="it-IT"/>
+              </w:rPr>
+              <w:t>≥</w:t>
+            </w:r>
+            <w:r>
+              <w:rPr>
+                <w:i/>
+                <w:lang w:val="it-IT"/>
+              </w:rPr>
+              <w:t xml:space="preserve"> 0</w:t>
+            </w:r>
+            <w:r>
+              <w:rPr>
+                <w:lang w:val="it-IT"/>
+              </w:rPr>
+              <w:t xml:space="preserve">                  </w:t>
+            </w:r>
+          </w:p>
+        </w:tc>
+        <w:tc>
+          <w:tcPr>
+            <w:tcW w:w="3634" w:type="dxa"/>
+          </w:tcPr>
+          <w:p>
+            <w:pPr>
+              <w:pStyle w:val="aptp"/>
+              <w:rPr>
+                <w:lang w:val="it-IT"/>
+              </w:rPr>
+            </w:pPr>
+            <w:r>
+              <w:rPr>
+                <w:lang w:val="it-IT"/>
+              </w:rPr>
+              <w:t>Il rendimento atte</w:t>
+            </w:r>
+            <w:r>
+              <w:rPr>
+                <w:lang w:val="it-IT"/>
+              </w:rPr>
+              <w:t>so deve almeno equiparare un certo livello di rendimento</w:t>
+            </w:r>
+          </w:p>
+          <w:p>
+            <w:pPr>
+              <w:pStyle w:val="aptp"/>
+              <w:rPr>
+                <w:lang w:val="it-IT"/>
+              </w:rPr>
+            </w:pPr>
+          </w:p>
+          <w:p>
+            <w:pPr>
+              <w:pStyle w:val="aptp"/>
+              <w:rPr>
+                <w:lang w:val="it-IT"/>
+              </w:rPr>
+            </w:pPr>
+            <w:r>
+              <w:rPr>
+                <w:lang w:val="it-IT"/>
+              </w:rPr>
+              <w:t>La somma delle quote deve essere il 100%</w:t>
+            </w:r>
+          </w:p>
+          <w:p>
+            <w:pPr>
+              <w:pStyle w:val="aptp"/>
+              <w:rPr>
+                <w:lang w:val="it-IT"/>
+              </w:rPr>
+            </w:pPr>
+          </w:p>
+          <w:p>
+            <w:pPr>
+              <w:pStyle w:val="aptp"/>
+              <w:rPr>
+                <w:lang w:val="it-IT"/>
+              </w:rPr>
+            </w:pPr>
+            <w:r>
+              <w:rPr>
+                <w:lang w:val="it-IT"/>
+              </w:rPr>
+              <w:t>Nessuna vendita allo scopert</w:t>
+            </w:r>
+            <w:r>
+              <w:rPr>
+                <w:lang w:val="it-IT"/>
+              </w:rPr>
+              <w:t>o</w:t>
+            </w:r>
+            <w:r>
+              <w:rPr>
+                <w:lang w:val="it-IT"/>
+              </w:rPr>
+              <w:t xml:space="preserve"> (no al </w:t>
+            </w:r>
+            <w:r>
+              <w:rPr>
+                <w:i/>
+                <w:iCs/>
+                <w:lang w:val="it-IT"/>
+              </w:rPr>
+              <w:t>short selling</w:t>
+            </w:r>
+            <w:r>
+              <w:rPr>
+                <w:lang w:val="it-IT"/>
+              </w:rPr>
+              <w:t>)</w:t>
+            </w:r>
           </w:p>
         </w:tc>
       </w:tr>
@@ -3629,163 +3672,773 @@
           <w:lang w:val="it-IT"/>
         </w:rPr>
       </w:pPr>
+      <w:r>
+        <w:rPr>
+          <w:lang w:val="it-IT"/>
+        </w:rPr>
+        <w:t xml:space="preserve">Il modello di </w:t>
+      </w:r>
+      <w:r>
+        <w:rPr>
+          <w:i/>
+          <w:iCs/>
+          <w:lang w:val="it-IT"/>
+        </w:rPr>
+        <w:t>Markovitz</w:t>
+      </w:r>
+      <w:r>
+        <w:rPr>
+          <w:lang w:val="it-IT"/>
+        </w:rPr>
+        <w:t xml:space="preserve">, applicato alla </w:t>
+      </w:r>
+      <w:r>
+        <w:rPr>
+          <w:b/>
+          <w:bCs/>
+          <w:lang w:val="it-IT"/>
+        </w:rPr>
+        <w:t>Teoria del portafoglio</w:t>
+      </w:r>
+      <w:r>
+        <w:rPr>
+          <w:lang w:val="it-IT"/>
+        </w:rPr>
+        <w:t>, studia</w:t>
+      </w:r>
+      <w:r>
+        <w:rPr>
+          <w:lang w:val="it-IT"/>
+        </w:rPr>
+        <w:t xml:space="preserve"> la miglior</w:t>
+      </w:r>
+      <w:r>
+        <w:rPr>
+          <w:lang w:val="it-IT"/>
+        </w:rPr>
+        <w:t>e</w:t>
+      </w:r>
+      <w:r>
+        <w:rPr>
+          <w:lang w:val="it-IT"/>
+        </w:rPr>
+        <w:t xml:space="preserve"> ripartizione di un capitale in investimenti finanziari aleatori in funzione del </w:t>
+      </w:r>
+      <w:r>
+        <w:rPr>
+          <w:b/>
+          <w:bCs/>
+          <w:lang w:val="it-IT"/>
+        </w:rPr>
+        <w:t xml:space="preserve">rischio </w:t>
+      </w:r>
+      <w:r>
+        <w:rPr>
+          <w:lang w:val="it-IT"/>
+        </w:rPr>
+        <w:t xml:space="preserve">e del </w:t>
+      </w:r>
+      <w:r>
+        <w:rPr>
+          <w:b/>
+          <w:bCs/>
+          <w:lang w:val="it-IT"/>
+        </w:rPr>
+        <w:t>rendimento</w:t>
+      </w:r>
+      <w:r>
+        <w:rPr>
+          <w:lang w:val="it-IT"/>
+        </w:rPr>
+        <w:t>, poiché</w:t>
+      </w:r>
+      <w:r>
+        <w:rPr>
+          <w:lang w:val="it-IT"/>
+        </w:rPr>
+        <w:t xml:space="preserve">, dato che le operazioni di investimento avvengono in condizioni di incertezza, in generale si </w:t>
+      </w:r>
+      <w:r>
+        <w:rPr>
+          <w:lang w:val="it-IT"/>
+        </w:rPr>
+        <w:t>preferisce per l’investimento con maggiore rendimento atteso e minore propensione al rischio.</w:t>
+      </w:r>
     </w:p>
     <w:p>
       <w:pPr>
         <w:pStyle w:val="aptp"/>
         <w:rPr>
+          <w:lang w:val="it-IT"/>
+        </w:rPr>
+      </w:pPr>
+    </w:p>
+    <w:p>
+      <w:pPr>
+        <w:pStyle w:val="apth3"/>
+        <w:rPr>
+          <w:i/>
+          <w:iCs/>
+        </w:rPr>
+      </w:pPr>
+      <w:bookmarkStart w:id="9" w:name="_Toc207715124"/>
+      <w:r>
+        <w:rPr>
+          <w:i/>
+          <w:iCs/>
+        </w:rPr>
+        <w:t>Max Sharpe</w:t>
+      </w:r>
+      <w:bookmarkEnd w:id="9"/>
+      <w:r>
+        <w:t xml:space="preserve"> </w:t>
+      </w:r>
+      <w:r>
+        <w:rPr>
+          <w:i/>
+          <w:iCs/>
+        </w:rPr>
+        <w:t>Ratio</w:t>
+      </w:r>
+    </w:p>
+    <w:p>
+      <w:pPr>
+        <w:pStyle w:val="aptp"/>
+        <w:rPr>
+          <w:lang w:val="it-IT"/>
+        </w:rPr>
+      </w:pPr>
+      <w:r>
+        <w:rPr>
+          <w:lang w:val="it-IT"/>
+        </w:rPr>
+        <w:t xml:space="preserve">Assumendo </w:t>
+      </w:r>
+      <w:r>
+        <w:rPr>
+          <w:lang w:val="it-IT"/>
+        </w:rPr>
+        <w:t>che il futur</w:t>
+      </w:r>
+      <w:r>
+        <w:rPr>
+          <w:lang w:val="it-IT"/>
+        </w:rPr>
+        <w:t>o</w:t>
+      </w:r>
+      <w:r>
+        <w:rPr>
+          <w:lang w:val="it-IT"/>
+        </w:rPr>
+        <w:t xml:space="preserve"> e</w:t>
+      </w:r>
+      <w:r>
+        <w:rPr>
+          <w:lang w:val="it-IT"/>
+        </w:rPr>
+        <w:t>volva come il passato, partendo dai dati storici è possibile stimare il rendimento atteso</w:t>
+      </w:r>
+      <w:r>
+        <w:rPr>
+          <w:lang w:val="it-IT"/>
+        </w:rPr>
+        <w:t xml:space="preserve"> medio</w:t>
+      </w:r>
+      <w:r>
+        <w:rPr>
+          <w:lang w:val="it-IT"/>
+        </w:rPr>
+        <w:t xml:space="preserve"> (</w:t>
+      </w:r>
+      <w:r>
+        <w:rPr>
+          <w:i/>
+          <w:iCs/>
+          <w:lang w:val="it-IT"/>
+        </w:rPr>
+        <w:t>Formula</w:t>
+      </w:r>
+      <w:r>
+        <w:rPr>
+          <w:i/>
+          <w:iCs/>
+          <w:lang w:val="it-IT"/>
+        </w:rPr>
+        <w:t xml:space="preserve"> 2</w:t>
+      </w:r>
+      <w:r>
+        <w:rPr>
+          <w:lang w:val="it-IT"/>
+        </w:rPr>
+        <w:t>)</w:t>
+      </w:r>
+      <w:r>
+        <w:rPr>
+          <w:lang w:val="it-IT"/>
+        </w:rPr>
+        <w:t xml:space="preserve"> </w:t>
+      </w:r>
+      <w:r>
+        <w:rPr>
+          <w:lang w:val="it-IT"/>
+        </w:rPr>
+        <w:t>calcolando</w:t>
+      </w:r>
+      <w:r>
+        <w:rPr>
+          <w:lang w:val="it-IT"/>
+        </w:rPr>
+        <w:t xml:space="preserve"> il tasso di rendimento</w:t>
+      </w:r>
+      <w:r>
+        <w:rPr>
+          <w:lang w:val="it-IT"/>
+        </w:rPr>
+        <w:t xml:space="preserve"> (</w:t>
+      </w:r>
+      <w:r>
+        <w:rPr>
+          <w:i/>
+          <w:iCs/>
+          <w:lang w:val="it-IT"/>
+        </w:rPr>
+        <w:t>Formula 1)</w:t>
+      </w:r>
+      <w:r>
+        <w:rPr>
+          <w:lang w:val="it-IT"/>
+        </w:rPr>
+        <w:t xml:space="preserve"> in un dato interval</w:t>
+      </w:r>
+      <w:r>
+        <w:rPr>
+          <w:lang w:val="it-IT"/>
+        </w:rPr>
+        <w:t>lo di tempo</w:t>
+      </w:r>
+      <w:r>
+        <w:rPr>
+          <w:lang w:val="it-IT"/>
+        </w:rPr>
+        <w:t>, dato dal</w:t>
+      </w:r>
+      <w:r>
+        <w:rPr>
+          <w:lang w:val="it-IT"/>
+        </w:rPr>
+        <w:t xml:space="preserve">la differenza tra il valore del prezzo </w:t>
+      </w:r>
+      <w:r>
+        <w:rPr>
+          <w:lang w:val="it-IT"/>
+        </w:rPr>
+        <w:t>nel periodo finale e il valore del prezzo iniziale</w:t>
+      </w:r>
+      <w:r>
+        <w:rPr>
+          <w:lang w:val="it-IT"/>
+        </w:rPr>
+        <w:t>, e rapportarlo al numero di periodi della serie storica.</w:t>
+      </w:r>
+    </w:p>
+    <w:p>
+      <w:pPr>
+        <w:pStyle w:val="aptp"/>
+        <w:rPr>
+          <w:lang w:val="it-IT"/>
+        </w:rPr>
+      </w:pPr>
+    </w:p>
+    <w:tbl>
+      <w:tblPr>
+        <w:tblStyle w:val="TableGrid"/>
+        <w:tblW w:w="0" w:type="auto"/>
+        <w:tblBorders>
+          <w:top w:val="none" w:sz="0" w:space="0" w:color="auto"/>
+          <w:left w:val="none" w:sz="0" w:space="0" w:color="auto"/>
+          <w:bottom w:val="none" w:sz="0" w:space="0" w:color="auto"/>
+          <w:right w:val="none" w:sz="0" w:space="0" w:color="auto"/>
+          <w:insideH w:val="none" w:sz="0" w:space="0" w:color="auto"/>
+          <w:insideV w:val="none" w:sz="0" w:space="0" w:color="auto"/>
+        </w:tblBorders>
+        <w:tblLook w:val="04A0" w:firstRow="1" w:lastRow="0" w:firstColumn="1" w:lastColumn="0" w:noHBand="0" w:noVBand="1"/>
+      </w:tblPr>
+      <w:tblGrid>
+        <w:gridCol w:w="2835"/>
+        <w:gridCol w:w="6181"/>
+      </w:tblGrid>
+      <w:tr>
+        <w:tc>
+          <w:tcPr>
+            <w:tcW w:w="2835" w:type="dxa"/>
+            <w:vAlign w:val="center"/>
+          </w:tcPr>
+          <w:p>
+            <w:pPr>
+              <w:pStyle w:val="aptp"/>
+              <w:jc w:val="left"/>
+              <w:rPr>
+                <w:lang w:val="it-IT"/>
+              </w:rPr>
+            </w:pPr>
+            <w:r>
+              <w:rPr>
+                <w:lang w:val="it-IT"/>
+              </w:rPr>
+              <w:lastRenderedPageBreak/>
+              <w:t>[</w:t>
+            </w:r>
+            <w:r>
+              <w:rPr>
+                <w:i/>
+                <w:iCs/>
+                <w:lang w:val="it-IT"/>
+              </w:rPr>
+              <w:t>Formula 1</w:t>
+            </w:r>
+            <w:r>
+              <w:rPr>
+                <w:lang w:val="it-IT"/>
+              </w:rPr>
+              <w:t>]</w:t>
+            </w:r>
+          </w:p>
+        </w:tc>
+        <w:tc>
+          <w:tcPr>
+            <w:tcW w:w="6181" w:type="dxa"/>
+            <w:vAlign w:val="center"/>
+          </w:tcPr>
+          <w:p>
+            <w:pPr>
+              <w:pStyle w:val="aptp"/>
+              <w:jc w:val="left"/>
+              <w:rPr>
+                <w:lang w:val="it-IT"/>
+              </w:rPr>
+            </w:pPr>
+            <w:r>
+              <w:rPr>
+                <w:lang w:val="it-IT"/>
+              </w:rPr>
+              <w:t>r</w:t>
+            </w:r>
+            <w:r>
+              <w:rPr>
+                <w:vertAlign w:val="subscript"/>
+                <w:lang w:val="it-IT"/>
+              </w:rPr>
+              <w:t>t</w:t>
+            </w:r>
+            <w:r>
+              <w:rPr>
+                <w:lang w:val="it-IT"/>
+              </w:rPr>
+              <w:t xml:space="preserve"> = </w:t>
+            </w:r>
+            <m:oMath>
+              <m:f>
+                <m:fPr>
+                  <m:ctrlPr>
+                    <w:rPr>
+                      <w:rFonts w:ascii="Cambria Math" w:hAnsi="Cambria Math"/>
+                      <w:i/>
+                      <w:lang w:val="it-IT"/>
+                    </w:rPr>
+                  </m:ctrlPr>
+                </m:fPr>
+                <m:num>
+                  <m:r>
+                    <w:rPr>
+                      <w:rFonts w:ascii="Cambria Math" w:hAnsi="Cambria Math"/>
+                      <w:lang w:val="it-IT"/>
+                    </w:rPr>
+                    <m:t>Pt-</m:t>
+                  </m:r>
+                  <m:r>
+                    <w:rPr>
+                      <w:rFonts w:ascii="Cambria Math" w:hAnsi="Cambria Math"/>
+                      <w:lang w:val="it-IT"/>
+                    </w:rPr>
+                    <m:t>Pt-1</m:t>
+                  </m:r>
+                </m:num>
+                <m:den>
+                  <m:r>
+                    <w:rPr>
+                      <w:rFonts w:ascii="Cambria Math" w:hAnsi="Cambria Math"/>
+                      <w:lang w:val="it-IT"/>
+                    </w:rPr>
+                    <m:t>P t-1</m:t>
+                  </m:r>
+                </m:den>
+              </m:f>
+            </m:oMath>
+          </w:p>
+        </w:tc>
+      </w:tr>
+    </w:tbl>
+    <w:p>
+      <w:pPr>
+        <w:pStyle w:val="aptp"/>
+        <w:rPr>
+          <w:lang w:val="it-IT"/>
+        </w:rPr>
+      </w:pPr>
+    </w:p>
+    <w:tbl>
+      <w:tblPr>
+        <w:tblStyle w:val="TableGrid"/>
+        <w:tblW w:w="0" w:type="auto"/>
+        <w:tblBorders>
+          <w:top w:val="none" w:sz="0" w:space="0" w:color="auto"/>
+          <w:left w:val="none" w:sz="0" w:space="0" w:color="auto"/>
+          <w:bottom w:val="none" w:sz="0" w:space="0" w:color="auto"/>
+          <w:right w:val="none" w:sz="0" w:space="0" w:color="auto"/>
+          <w:insideH w:val="none" w:sz="0" w:space="0" w:color="auto"/>
+          <w:insideV w:val="none" w:sz="0" w:space="0" w:color="auto"/>
+        </w:tblBorders>
+        <w:tblLook w:val="04A0" w:firstRow="1" w:lastRow="0" w:firstColumn="1" w:lastColumn="0" w:noHBand="0" w:noVBand="1"/>
+      </w:tblPr>
+      <w:tblGrid>
+        <w:gridCol w:w="2835"/>
+        <w:gridCol w:w="6181"/>
+      </w:tblGrid>
+      <w:tr>
+        <w:tc>
+          <w:tcPr>
+            <w:tcW w:w="2835" w:type="dxa"/>
+            <w:vAlign w:val="center"/>
+          </w:tcPr>
+          <w:p>
+            <w:pPr>
+              <w:pStyle w:val="aptp"/>
+              <w:jc w:val="left"/>
+              <w:rPr>
+                <w:lang w:val="it-IT"/>
+              </w:rPr>
+            </w:pPr>
+            <w:r>
+              <w:rPr>
+                <w:lang w:val="it-IT"/>
+              </w:rPr>
+              <w:t>[</w:t>
+            </w:r>
+            <w:r>
+              <w:rPr>
+                <w:i/>
+                <w:iCs/>
+                <w:lang w:val="it-IT"/>
+              </w:rPr>
+              <w:t xml:space="preserve">Formula </w:t>
+            </w:r>
+            <w:r>
+              <w:rPr>
+                <w:i/>
+                <w:iCs/>
+                <w:lang w:val="it-IT"/>
+              </w:rPr>
+              <w:t>2</w:t>
+            </w:r>
+            <w:r>
+              <w:rPr>
+                <w:lang w:val="it-IT"/>
+              </w:rPr>
+              <w:t>]</w:t>
+            </w:r>
+          </w:p>
+        </w:tc>
+        <w:tc>
+          <w:tcPr>
+            <w:tcW w:w="6181" w:type="dxa"/>
+            <w:vAlign w:val="center"/>
+          </w:tcPr>
+          <w:p>
+            <w:pPr>
+              <w:pStyle w:val="aptp"/>
+              <w:jc w:val="left"/>
+              <w:rPr>
+                <w:lang w:val="it-IT"/>
+              </w:rPr>
+            </w:pPr>
+            <w:r>
+              <w:rPr>
+                <w:i/>
+                <w:lang w:val="fr-FR"/>
+              </w:rPr>
+              <w:t>ř</w:t>
+            </w:r>
+            <w:r>
+              <w:rPr>
+                <w:lang w:val="it-IT"/>
+              </w:rPr>
+              <w:t xml:space="preserve"> = </w:t>
+            </w:r>
+            <m:oMath>
+              <m:f>
+                <m:fPr>
+                  <m:ctrlPr>
+                    <w:rPr>
+                      <w:rFonts w:ascii="Cambria Math" w:hAnsi="Cambria Math"/>
+                      <w:i/>
+                      <w:lang w:val="it-IT"/>
+                    </w:rPr>
+                  </m:ctrlPr>
+                </m:fPr>
+                <m:num>
+                  <m:nary>
+                    <m:naryPr>
+                      <m:chr m:val="∑"/>
+                      <m:limLoc m:val="undOvr"/>
+                      <m:ctrlPr>
+                        <w:rPr>
+                          <w:rFonts w:ascii="Cambria Math" w:hAnsi="Cambria Math"/>
+                          <w:i/>
+                          <w:lang w:val="it-IT"/>
+                        </w:rPr>
+                      </m:ctrlPr>
+                    </m:naryPr>
+                    <m:sub>
+                      <m:r>
+                        <w:rPr>
+                          <w:rFonts w:ascii="Cambria Math" w:hAnsi="Cambria Math"/>
+                          <w:lang w:val="it-IT"/>
+                        </w:rPr>
+                        <m:t>t=1</m:t>
+                      </m:r>
+                    </m:sub>
+                    <m:sup>
+                      <m:r>
+                        <w:rPr>
+                          <w:rFonts w:ascii="Cambria Math" w:hAnsi="Cambria Math"/>
+                          <w:lang w:val="it-IT"/>
+                        </w:rPr>
+                        <m:t>M</m:t>
+                      </m:r>
+                    </m:sup>
+                    <m:e>
+                      <m:r>
+                        <w:rPr>
+                          <w:rFonts w:ascii="Cambria Math" w:hAnsi="Cambria Math"/>
+                          <w:lang w:val="it-IT"/>
+                        </w:rPr>
+                        <m:t>rt</m:t>
+                      </m:r>
+                    </m:e>
+                  </m:nary>
+                </m:num>
+                <m:den>
+                  <m:r>
+                    <w:rPr>
+                      <w:rFonts w:ascii="Cambria Math" w:hAnsi="Cambria Math"/>
+                      <w:lang w:val="it-IT"/>
+                    </w:rPr>
+                    <m:t>M</m:t>
+                  </m:r>
+                </m:den>
+              </m:f>
+            </m:oMath>
+          </w:p>
+        </w:tc>
+      </w:tr>
+    </w:tbl>
+    <w:p>
+      <w:pPr>
+        <w:pStyle w:val="aptp"/>
+        <w:rPr>
+          <w:lang w:val="it-IT"/>
+        </w:rPr>
+      </w:pPr>
+    </w:p>
+    <w:p>
+      <w:pPr>
+        <w:pStyle w:val="aptp"/>
+        <w:rPr>
+          <w:lang w:val="it-IT"/>
+        </w:rPr>
+      </w:pPr>
+      <w:r>
+        <w:rPr>
+          <w:lang w:val="it-IT"/>
+        </w:rPr>
+        <w:t xml:space="preserve">Quando il rendimento è positivo si tratta di guadagno, mentre se questo è negativo si parla di perdita. </w:t>
+      </w:r>
+    </w:p>
+    <w:p>
+      <w:pPr>
+        <w:pStyle w:val="aptp"/>
+        <w:rPr>
+          <w:lang w:val="it-IT"/>
+        </w:rPr>
+      </w:pPr>
+    </w:p>
+    <w:p>
+      <w:pPr>
+        <w:pStyle w:val="apth3"/>
+      </w:pPr>
+      <w:bookmarkStart w:id="10" w:name="_Toc207715125"/>
+      <w:r>
+        <w:t>Minimo rischio (</w:t>
+      </w:r>
+      <w:r>
+        <w:rPr>
+          <w:i/>
+          <w:iCs/>
+        </w:rPr>
+        <w:t>min risk ratio</w:t>
+      </w:r>
+      <w:r>
+        <w:t>)</w:t>
+      </w:r>
+      <w:bookmarkEnd w:id="10"/>
+    </w:p>
+    <w:p>
+      <w:pPr>
+        <w:pStyle w:val="aptp"/>
+        <w:rPr>
+          <w:lang w:val="it-IT"/>
+        </w:rPr>
+      </w:pPr>
+      <w:r>
+        <w:rPr>
+          <w:lang w:val="it-IT"/>
+        </w:rPr>
+        <w:t xml:space="preserve">Sebbene </w:t>
+      </w:r>
+      <w:r>
+        <w:rPr>
+          <w:lang w:val="it-IT"/>
+        </w:rPr>
+        <w:t xml:space="preserve">il rendimento sia di facile determinazione, così non è per il rischio. In effetti il rischio, legato </w:t>
+      </w:r>
+      <w:r>
+        <w:rPr>
+          <w:lang w:val="it-IT"/>
+        </w:rPr>
+        <w:t xml:space="preserve">a differenti parametri come </w:t>
+      </w:r>
+      <w:r>
+        <w:rPr>
+          <w:lang w:val="it-IT"/>
+        </w:rPr>
+        <w:t>alla variabilità dei tassi rendimento</w:t>
+      </w:r>
+      <w:r>
+        <w:rPr>
+          <w:lang w:val="it-IT"/>
+        </w:rPr>
+        <w:t xml:space="preserve">, può essere determinato in differenti modi. Il parametro preso in considerazione dal presente elaborato è la </w:t>
+      </w:r>
+      <w:r>
+        <w:rPr>
           <w:b/>
           <w:bCs/>
           <w:lang w:val="it-IT"/>
         </w:rPr>
-      </w:pPr>
-      <w:r>
-        <w:rPr>
-          <w:lang w:val="it-IT"/>
-        </w:rPr>
-        <w:t xml:space="preserve">• In questo contesto, le variabili </w:t>
-      </w:r>
-      <w:r>
-        <w:rPr>
-          <w:rFonts w:ascii="Cambria Math" w:hAnsi="Cambria Math" w:cs="Cambria Math"/>
-          <w:lang w:val="en-GB"/>
-        </w:rPr>
-        <w:t>𝑥𝑖</w:t>
+        <w:t>volatilità</w:t>
+      </w:r>
+      <w:r>
+        <w:rPr>
+          <w:lang w:val="it-IT"/>
+        </w:rPr>
+        <w:t xml:space="preserve">, ovvero quanto i rendimenti di un titolo si discostino dal valore medio. La volatilità viene dunque calcolata </w:t>
+      </w:r>
+      <w:r>
+        <w:rPr>
+          <w:lang w:val="it-IT"/>
+        </w:rPr>
+        <w:t xml:space="preserve">attraverso la </w:t>
+      </w:r>
+      <w:r>
+        <w:rPr>
+          <w:lang w:val="it-IT"/>
+        </w:rPr>
+        <w:t>deviazione standard</w:t>
+      </w:r>
+      <w:r>
+        <w:rPr>
+          <w:rStyle w:val="FootnoteReference"/>
+          <w:lang w:val="it-IT"/>
+        </w:rPr>
+        <w:footnoteReference w:id="5"/>
+      </w:r>
+      <w:r>
+        <w:rPr>
+          <w:lang w:val="it-IT"/>
+        </w:rPr>
+        <w:t>,</w:t>
+      </w:r>
+      <w:r>
+        <w:rPr>
+          <w:lang w:val="it-IT"/>
+        </w:rPr>
+        <w:t xml:space="preserve"> poiché, più </w:t>
+      </w:r>
+      <w:r>
+        <w:rPr>
+          <w:lang w:val="it-IT"/>
+        </w:rPr>
+        <w:t>la varianza</w:t>
+      </w:r>
+      <w:r>
+        <w:rPr>
+          <w:lang w:val="it-IT"/>
+        </w:rPr>
+        <w:t xml:space="preserve"> è elevat</w:t>
+      </w:r>
+      <w:r>
+        <w:rPr>
+          <w:lang w:val="it-IT"/>
+        </w:rPr>
+        <w:t>a</w:t>
+      </w:r>
+      <w:r>
+        <w:rPr>
+          <w:lang w:val="it-IT"/>
+        </w:rPr>
+        <w:t xml:space="preserve">, </w:t>
+      </w:r>
+      <w:r>
+        <w:rPr>
+          <w:lang w:val="it-IT"/>
+        </w:rPr>
+        <w:t>maggiormente il rendimento del titolo si discosta da</w:t>
+      </w:r>
+      <w:r>
+        <w:rPr>
+          <w:lang w:val="it-IT"/>
+        </w:rPr>
+        <w:t>l rendimento medio</w:t>
+      </w:r>
+      <w:r>
+        <w:rPr>
+          <w:lang w:val="it-IT"/>
+        </w:rPr>
+        <w:t>, indicando maggiore spazio per ottenere alti rendimenti</w:t>
+      </w:r>
+      <w:r>
+        <w:rPr>
+          <w:lang w:val="it-IT"/>
+        </w:rPr>
+        <w:t>, ma anche potenziali p</w:t>
+      </w:r>
+      <w:r>
+        <w:rPr>
+          <w:lang w:val="it-IT"/>
+        </w:rPr>
+        <w:t>e</w:t>
+      </w:r>
+      <w:r>
+        <w:rPr>
+          <w:lang w:val="it-IT"/>
+        </w:rPr>
+        <w:t>rdite.</w:t>
       </w:r>
       <w:r>
         <w:rPr>
           <w:lang w:val="it-IT"/>
         </w:rPr>
         <w:t xml:space="preserve"> </w:t>
-      </w:r>
-      <w:r>
-        <w:rPr>
-          <w:rFonts w:ascii="Cambria Math" w:hAnsi="Cambria Math" w:cs="Cambria Math"/>
-          <w:lang w:val="en-GB"/>
-        </w:rPr>
-        <w:t>𝑥𝑗</w:t>
-      </w:r>
-      <w:r>
-        <w:rPr>
-          <w:lang w:val="it-IT"/>
-        </w:rPr>
-        <w:t xml:space="preserve"> possono rappresentare </w:t>
-      </w:r>
-      <w:r>
-        <w:rPr>
-          <w:b/>
-          <w:bCs/>
-          <w:lang w:val="it-IT"/>
-        </w:rPr>
-        <w:t xml:space="preserve">le quantità di diversi asset </w:t>
-      </w:r>
-      <w:r>
-        <w:rPr>
-          <w:lang w:val="it-IT"/>
-        </w:rPr>
-        <w:t xml:space="preserve">in un portafoglio, e la matrice </w:t>
-      </w:r>
-      <w:r>
-        <w:rPr>
-          <w:rFonts w:ascii="Cambria Math" w:hAnsi="Cambria Math" w:cs="Cambria Math"/>
-          <w:lang w:val="en-GB"/>
-        </w:rPr>
-        <w:t>𝐻</w:t>
-      </w:r>
-      <w:r>
-        <w:rPr>
-          <w:lang w:val="it-IT"/>
-        </w:rPr>
-        <w:t xml:space="preserve"> rappresenta la </w:t>
-      </w:r>
-      <w:r>
-        <w:rPr>
-          <w:b/>
-          <w:bCs/>
-          <w:lang w:val="it-IT"/>
-        </w:rPr>
-        <w:t xml:space="preserve">covarianza </w:t>
-      </w:r>
-      <w:r>
-        <w:rPr>
-          <w:lang w:val="it-IT"/>
-        </w:rPr>
-        <w:t xml:space="preserve">tra i ritorni degli asset. • Le interazioni tra i diversi asset (cioè come cambiano insieme) influenzano l'obiettivo di ottimizzazione, come ad esempio il rischio totale del portafoglio. </w:t>
-      </w:r>
-      <w:r>
-        <w:rPr>
-          <w:b/>
-          <w:bCs/>
-          <w:lang w:val="it-IT"/>
-        </w:rPr>
-        <w:t xml:space="preserve">Sintesi: </w:t>
-      </w:r>
-      <w:r>
-        <w:rPr>
-          <w:lang w:val="it-IT"/>
-        </w:rPr>
-        <w:t xml:space="preserve">• Il </w:t>
-      </w:r>
-      <w:r>
-        <w:rPr>
-          <w:b/>
-          <w:bCs/>
-          <w:lang w:val="it-IT"/>
-        </w:rPr>
-        <w:t xml:space="preserve">quadrato </w:t>
-      </w:r>
-      <w:r>
-        <w:rPr>
-          <w:lang w:val="it-IT"/>
-        </w:rPr>
-        <w:t xml:space="preserve">nei termini </w:t>
-      </w:r>
-      <w:r>
-        <w:rPr>
-          <w:rFonts w:ascii="Cambria Math" w:hAnsi="Cambria Math" w:cs="Cambria Math"/>
-          <w:lang w:val="en-GB"/>
-        </w:rPr>
-        <w:t>𝑥𝑖</w:t>
-      </w:r>
-      <w:r>
-        <w:rPr>
-          <w:lang w:val="it-IT"/>
-        </w:rPr>
-        <w:t xml:space="preserve"> </w:t>
-      </w:r>
-      <w:r>
-        <w:rPr>
-          <w:rFonts w:ascii="Cambria Math" w:hAnsi="Cambria Math" w:cs="Cambria Math"/>
-          <w:lang w:val="en-GB"/>
-        </w:rPr>
-        <w:t>𝑥𝑗</w:t>
-      </w:r>
-      <w:r>
-        <w:rPr>
-          <w:lang w:val="it-IT"/>
-        </w:rPr>
-        <w:t xml:space="preserve"> (ovvero la combinazione di variabili) rappresenta un'interazione non lineare tra le variabili decisionali. • </w:t>
-      </w:r>
-      <w:r>
-        <w:rPr>
-          <w:rFonts w:ascii="Cambria Math" w:hAnsi="Cambria Math" w:cs="Cambria Math"/>
-          <w:lang w:val="en-GB"/>
-        </w:rPr>
-        <w:t>𝑯</w:t>
-      </w:r>
-      <w:r>
-        <w:rPr>
-          <w:lang w:val="it-IT"/>
-        </w:rPr>
-        <w:t xml:space="preserve"> è la matrice che descrive queste interazioni: contiene i coefficienti che pesano l'effetto delle combinazioni delle variabili nel determinare l'obiettivo finale. • Questo tipo di modello è utile per risolvere problemi dove le variabili sono legate da interazioni complesse, come nei casi di </w:t>
-      </w:r>
-      <w:r>
-        <w:rPr>
-          <w:b/>
-          <w:bCs/>
-          <w:lang w:val="it-IT"/>
-        </w:rPr>
-        <w:t>ottimizzazione dei portafogli.</w:t>
       </w:r>
     </w:p>
     <w:p>
@@ -3795,282 +4448,6 @@
           <w:lang w:val="it-IT"/>
         </w:rPr>
       </w:pPr>
-      <w:r>
-        <w:rPr>
-          <w:lang w:val="it-IT"/>
-        </w:rPr>
-        <w:t xml:space="preserve">La teoria del portafogli studia la miglior </w:t>
-      </w:r>
-      <w:r>
-        <w:rPr>
-          <w:i/>
-          <w:iCs/>
-          <w:lang w:val="it-IT"/>
-        </w:rPr>
-        <w:t xml:space="preserve">ripartizione di un capitale </w:t>
-      </w:r>
-      <w:r>
-        <w:rPr>
-          <w:lang w:val="it-IT"/>
-        </w:rPr>
-        <w:t xml:space="preserve">in investimenti finanziari aleatori in funzione del </w:t>
-      </w:r>
-      <w:r>
-        <w:rPr>
-          <w:b/>
-          <w:bCs/>
-          <w:lang w:val="it-IT"/>
-        </w:rPr>
-        <w:t xml:space="preserve">rischio </w:t>
-      </w:r>
-      <w:r>
-        <w:rPr>
-          <w:lang w:val="it-IT"/>
-        </w:rPr>
-        <w:t xml:space="preserve">e del </w:t>
-      </w:r>
-      <w:r>
-        <w:rPr>
-          <w:b/>
-          <w:bCs/>
-          <w:lang w:val="it-IT"/>
-        </w:rPr>
-        <w:t>rendimento.</w:t>
-      </w:r>
-    </w:p>
-    <w:p>
-      <w:pPr>
-        <w:pStyle w:val="aptp"/>
-        <w:numPr>
-          <w:ilvl w:val="0"/>
-          <w:numId w:val="45"/>
-        </w:numPr>
-        <w:rPr>
-          <w:lang w:val="it-IT"/>
-        </w:rPr>
-      </w:pPr>
-      <w:r>
-        <w:rPr>
-          <w:lang w:val="it-IT"/>
-        </w:rPr>
-        <w:t>Perché gli investitori detengono portafogli diversificati?</w:t>
-      </w:r>
-    </w:p>
-    <w:p>
-      <w:pPr>
-        <w:pStyle w:val="aptp"/>
-        <w:numPr>
-          <w:ilvl w:val="0"/>
-          <w:numId w:val="45"/>
-        </w:numPr>
-        <w:rPr>
-          <w:lang w:val="it-IT"/>
-        </w:rPr>
-      </w:pPr>
-      <w:r>
-        <w:rPr>
-          <w:lang w:val="it-IT"/>
-        </w:rPr>
-        <w:t>Perché non investono tutto nel titolo più redditizio?</w:t>
-      </w:r>
-    </w:p>
-    <w:p>
-      <w:pPr>
-        <w:pStyle w:val="aptp"/>
-        <w:numPr>
-          <w:ilvl w:val="0"/>
-          <w:numId w:val="45"/>
-        </w:numPr>
-        <w:rPr>
-          <w:lang w:val="it-IT"/>
-        </w:rPr>
-      </w:pPr>
-      <w:r>
-        <w:rPr>
-          <w:lang w:val="it-IT"/>
-        </w:rPr>
-        <w:lastRenderedPageBreak/>
-        <w:t>Quale regola adottare per la scelta tra più titoli?</w:t>
-      </w:r>
-    </w:p>
-    <w:p>
-      <w:pPr>
-        <w:pStyle w:val="aptp"/>
-        <w:rPr>
-          <w:lang w:val="it-IT"/>
-        </w:rPr>
-      </w:pPr>
-      <w:r>
-        <w:rPr>
-          <w:lang w:val="it-IT"/>
-        </w:rPr>
-        <w:t>Tra due investimenti si preferisce quello che ha il maggior rendimento atteso e il minor rischio.</w:t>
-      </w:r>
-    </w:p>
-    <w:p>
-      <w:pPr>
-        <w:pStyle w:val="aptp"/>
-        <w:rPr>
-          <w:lang w:val="it-IT"/>
-        </w:rPr>
-      </w:pPr>
-      <w:r>
-        <w:rPr>
-          <w:lang w:val="it-IT"/>
-        </w:rPr>
-        <w:t>•</w:t>
-      </w:r>
-    </w:p>
-    <w:p>
-      <w:pPr>
-        <w:pStyle w:val="aptp"/>
-        <w:rPr>
-          <w:lang w:val="it-IT"/>
-        </w:rPr>
-      </w:pPr>
-      <w:r>
-        <w:rPr>
-          <w:lang w:val="it-IT"/>
-        </w:rPr>
-        <w:t>Le operazioni di investimento vengono condotte in condizioni di incertezza.</w:t>
-      </w:r>
-    </w:p>
-    <w:p>
-      <w:pPr>
-        <w:pStyle w:val="aptp"/>
-        <w:rPr>
-          <w:lang w:val="it-IT"/>
-        </w:rPr>
-      </w:pPr>
-      <w:r>
-        <w:rPr>
-          <w:lang w:val="it-IT"/>
-        </w:rPr>
-        <w:t>•</w:t>
-      </w:r>
-    </w:p>
-    <w:p>
-      <w:pPr>
-        <w:pStyle w:val="aptp"/>
-        <w:rPr>
-          <w:lang w:val="it-IT"/>
-        </w:rPr>
-      </w:pPr>
-      <w:r>
-        <w:rPr>
-          <w:lang w:val="it-IT"/>
-        </w:rPr>
-        <w:t>Ad oggi non è infatti prevedibile con esattezza il prezzo che una data azione avrà domani, essendo la sua quotazione dipendente da un serie di fattori.</w:t>
-      </w:r>
-    </w:p>
-    <w:p>
-      <w:pPr>
-        <w:pStyle w:val="aptp"/>
-        <w:rPr>
-          <w:lang w:val="it-IT"/>
-        </w:rPr>
-      </w:pPr>
-      <w:r>
-        <w:rPr>
-          <w:lang w:val="it-IT"/>
-        </w:rPr>
-        <w:t>•</w:t>
-      </w:r>
-    </w:p>
-    <w:p>
-      <w:pPr>
-        <w:pStyle w:val="aptp"/>
-        <w:rPr>
-          <w:lang w:val="it-IT"/>
-        </w:rPr>
-      </w:pPr>
-      <w:r>
-        <w:rPr>
-          <w:lang w:val="it-IT"/>
-        </w:rPr>
-        <w:t>Nella valutazione degli strumenti finanziari si assume che i prezzi (o i rendimenti) dei titoli siano rappresentabili tramite variabili aleatorie le cui proprietà possono essere desunte da dati storici disponibili.</w:t>
-      </w:r>
-    </w:p>
-    <w:p>
-      <w:pPr>
-        <w:pStyle w:val="aptp"/>
-        <w:rPr>
-          <w:lang w:val="it-IT"/>
-        </w:rPr>
-      </w:pPr>
-      <w:r>
-        <w:rPr>
-          <w:lang w:val="it-IT"/>
-        </w:rPr>
-        <w:t>Come misuriamo il rendimento atteso ed il rischio?</w:t>
-      </w:r>
-    </w:p>
-    <w:p>
-      <w:pPr>
-        <w:pStyle w:val="aptp"/>
-        <w:rPr>
-          <w:lang w:val="it-IT"/>
-        </w:rPr>
-      </w:pPr>
-    </w:p>
-    <w:p>
-      <w:pPr>
-        <w:pStyle w:val="apth3"/>
-      </w:pPr>
-      <w:bookmarkStart w:id="9" w:name="_Toc207715124"/>
-      <w:r>
-        <w:t xml:space="preserve">Massimo rendimento </w:t>
-      </w:r>
-      <w:r>
-        <w:t>(</w:t>
-      </w:r>
-      <w:r>
-        <w:rPr>
-          <w:i/>
-          <w:iCs/>
-        </w:rPr>
-        <w:t xml:space="preserve">max </w:t>
-      </w:r>
-      <w:proofErr w:type="spellStart"/>
-      <w:r>
-        <w:rPr>
-          <w:i/>
-          <w:iCs/>
-        </w:rPr>
-        <w:t>sharpe</w:t>
-      </w:r>
-      <w:proofErr w:type="spellEnd"/>
-      <w:r>
-        <w:rPr>
-          <w:i/>
-          <w:iCs/>
-        </w:rPr>
-        <w:t xml:space="preserve"> ratio</w:t>
-      </w:r>
-      <w:r>
-        <w:t>)</w:t>
-      </w:r>
-      <w:bookmarkEnd w:id="9"/>
-    </w:p>
-    <w:p>
-      <w:pPr>
-        <w:pStyle w:val="apth3"/>
-      </w:pPr>
-      <w:bookmarkStart w:id="10" w:name="_Toc207715125"/>
-      <w:r>
-        <w:t>Minimo rischio (</w:t>
-      </w:r>
-      <w:r>
-        <w:rPr>
-          <w:i/>
-          <w:iCs/>
-        </w:rPr>
-        <w:t>min risk ratio</w:t>
-      </w:r>
-      <w:r>
-        <w:t>)</w:t>
-      </w:r>
-      <w:bookmarkEnd w:id="10"/>
     </w:p>
     <w:p>
       <w:pPr>
@@ -4174,21 +4551,7 @@
         <w:rPr>
           <w:lang w:val="it-IT"/>
         </w:rPr>
-        <w:t>Lockheed Martin – principale leader mondiale nel settore della difesa e dell’</w:t>
-      </w:r>
-      <w:proofErr w:type="spellStart"/>
-      <w:r>
-        <w:rPr>
-          <w:lang w:val="it-IT"/>
-        </w:rPr>
-        <w:t>aereospazio</w:t>
-      </w:r>
-      <w:proofErr w:type="spellEnd"/>
-      <w:r>
-        <w:rPr>
-          <w:lang w:val="it-IT"/>
-        </w:rPr>
-        <w:t xml:space="preserve"> statunitense</w:t>
+        <w:t>Lockheed Martin – principale leader mondiale nel settore della difesa e dell’aereospazio statunitense</w:t>
       </w:r>
       <w:r>
         <w:rPr>
@@ -4764,6 +5127,7 @@
               <w:rPr>
                 <w:lang w:val="it-IT"/>
               </w:rPr>
+              <w:lastRenderedPageBreak/>
               <w:t>THLEF</w:t>
             </w:r>
           </w:p>
@@ -4860,35 +5224,7 @@
         <w:rPr>
           <w:lang w:val="it-IT"/>
         </w:rPr>
-        <w:t xml:space="preserve">Tutti e </w:t>
-      </w:r>
-      <w:proofErr w:type="gramStart"/>
-      <w:r>
-        <w:rPr>
-          <w:lang w:val="it-IT"/>
-        </w:rPr>
-        <w:t>5</w:t>
-      </w:r>
-      <w:proofErr w:type="gramEnd"/>
-      <w:r>
-        <w:rPr>
-          <w:lang w:val="it-IT"/>
-        </w:rPr>
-        <w:t xml:space="preserve"> hanno </w:t>
-      </w:r>
-      <w:proofErr w:type="spellStart"/>
-      <w:r>
-        <w:rPr>
-          <w:lang w:val="it-IT"/>
-        </w:rPr>
-        <w:t>exposure</w:t>
-      </w:r>
-      <w:proofErr w:type="spellEnd"/>
-      <w:r>
-        <w:rPr>
-          <w:lang w:val="it-IT"/>
-        </w:rPr>
-        <w:t xml:space="preserve"> militare significativa, ma anche diversificazione (droni, spazio, sicurezza IT ecc.)</w:t>
+        <w:t>Tutti e 5 hanno exposure militare significativa, ma anche diversificazione (droni, spazio, sicurezza IT ecc.)</w:t>
       </w:r>
     </w:p>
     <w:p>
@@ -4906,7 +5242,6 @@
       <w:bookmarkStart w:id="13" w:name="_Toc205494595"/>
       <w:bookmarkStart w:id="14" w:name="_Toc207715128"/>
       <w:r>
-        <w:lastRenderedPageBreak/>
         <w:t xml:space="preserve">2. </w:t>
       </w:r>
       <w:bookmarkEnd w:id="13"/>
@@ -5013,6 +5348,36 @@
           <w:t>https://www.we-wealth.com/news/pace-ucraina-azioni-difesa</w:t>
         </w:r>
       </w:hyperlink>
+    </w:p>
+    <w:p>
+      <w:pPr>
+        <w:pStyle w:val="aptp"/>
+        <w:numPr>
+          <w:ilvl w:val="0"/>
+          <w:numId w:val="23"/>
+        </w:numPr>
+        <w:rPr>
+          <w:lang w:val="it-IT"/>
+        </w:rPr>
+      </w:pPr>
+      <w:hyperlink r:id="rId16" w:history="1">
+        <w:r>
+          <w:rPr>
+            <w:rStyle w:val="Hyperlink"/>
+            <w:lang w:val="it-IT"/>
+          </w:rPr>
+          <w:t>https://www.dedaloinvest.com/education/didattica-investimenti/capm</w:t>
+        </w:r>
+      </w:hyperlink>
+    </w:p>
+    <w:p>
+      <w:pPr>
+        <w:pStyle w:val="aptp"/>
+        <w:ind w:left="720"/>
+        <w:rPr>
+          <w:lang w:val="it-IT"/>
+        </w:rPr>
+      </w:pPr>
     </w:p>
     <w:p>
       <w:pPr>
@@ -5678,35 +6043,7 @@
         <w:rPr>
           <w:lang w:val="it-IT"/>
         </w:rPr>
-        <w:t xml:space="preserve">Tutti e </w:t>
-      </w:r>
-      <w:proofErr w:type="gramStart"/>
-      <w:r>
-        <w:rPr>
-          <w:lang w:val="it-IT"/>
-        </w:rPr>
-        <w:t>5</w:t>
-      </w:r>
-      <w:proofErr w:type="gramEnd"/>
-      <w:r>
-        <w:rPr>
-          <w:lang w:val="it-IT"/>
-        </w:rPr>
-        <w:t xml:space="preserve"> hanno </w:t>
-      </w:r>
-      <w:proofErr w:type="spellStart"/>
-      <w:r>
-        <w:rPr>
-          <w:lang w:val="it-IT"/>
-        </w:rPr>
-        <w:t>exposure</w:t>
-      </w:r>
-      <w:proofErr w:type="spellEnd"/>
-      <w:r>
-        <w:rPr>
-          <w:lang w:val="it-IT"/>
-        </w:rPr>
-        <w:t xml:space="preserve"> militare significativa, ma anche diversificazione (droni, spazio, sicurezza IT ecc.)</w:t>
+        <w:t>Tutti e 5 hanno exposure militare significativa, ma anche diversificazione (droni, spazio, sicurezza IT ecc.)</w:t>
       </w:r>
     </w:p>
     <w:p>
@@ -5770,6 +6107,7 @@
         <w:rPr>
           <w:lang w:val="it-IT"/>
         </w:rPr>
+        <w:lastRenderedPageBreak/>
         <w:t>AAPL, MSFT, NVDA, GOOGL, AMZN</w:t>
       </w:r>
     </w:p>
@@ -5798,21 +6136,7 @@
         <w:rPr>
           <w:lang w:val="it-IT"/>
         </w:rPr>
-        <w:t>XOM (Exxon), CVX (Chevron), SHEL (Shell), BP, TOT (</w:t>
-      </w:r>
-      <w:proofErr w:type="spellStart"/>
-      <w:r>
-        <w:rPr>
-          <w:lang w:val="it-IT"/>
-        </w:rPr>
-        <w:t>TotalEnergies</w:t>
-      </w:r>
-      <w:proofErr w:type="spellEnd"/>
-      <w:r>
-        <w:rPr>
-          <w:lang w:val="it-IT"/>
-        </w:rPr>
-        <w:t>)</w:t>
+        <w:t>XOM (Exxon), CVX (Chevron), SHEL (Shell), BP, TOT (TotalEnergies)</w:t>
       </w:r>
     </w:p>
     <w:p>
@@ -5890,21 +6214,7 @@
         <w:rPr>
           <w:lang w:val="it-IT"/>
         </w:rPr>
-        <w:t>end = '2025-07-01</w:t>
-      </w:r>
-      <w:proofErr w:type="gramStart"/>
-      <w:r>
-        <w:rPr>
-          <w:lang w:val="it-IT"/>
-        </w:rPr>
-        <w:t>'  o</w:t>
-      </w:r>
-      <w:proofErr w:type="gramEnd"/>
-      <w:r>
-        <w:rPr>
-          <w:lang w:val="it-IT"/>
-        </w:rPr>
-        <w:t xml:space="preserve"> giorno corrente</w:t>
+        <w:t>end = '2025-07-01'  o giorno corrente</w:t>
       </w:r>
       <w:bookmarkEnd w:id="1"/>
     </w:p>
@@ -6106,21 +6416,7 @@
         <w:rPr>
           <w:lang w:val="fr-FR"/>
         </w:rPr>
-        <w:t xml:space="preserve"> </w:t>
-      </w:r>
-      <w:proofErr w:type="gramStart"/>
-      <w:r>
-        <w:rPr>
-          <w:lang w:val="fr-FR"/>
-        </w:rPr>
-        <w:t>Fonte:</w:t>
-      </w:r>
-      <w:proofErr w:type="gramEnd"/>
-      <w:r>
-        <w:rPr>
-          <w:lang w:val="fr-FR"/>
-        </w:rPr>
-        <w:t xml:space="preserve"> </w:t>
+        <w:t xml:space="preserve"> Fonte: </w:t>
       </w:r>
       <w:hyperlink r:id="rId1" w:history="1">
         <w:r>
@@ -6159,19 +6455,11 @@
         </w:rPr>
         <w:t xml:space="preserve"> </w:t>
       </w:r>
-      <w:proofErr w:type="gramStart"/>
       <w:r>
         <w:rPr>
           <w:lang w:val="fr-FR"/>
         </w:rPr>
-        <w:t>Fonte:</w:t>
-      </w:r>
-      <w:proofErr w:type="gramEnd"/>
-      <w:r>
-        <w:rPr>
-          <w:lang w:val="fr-FR"/>
-        </w:rPr>
-        <w:t xml:space="preserve"> </w:t>
+        <w:t xml:space="preserve">Fonte: </w:t>
       </w:r>
       <w:hyperlink r:id="rId2" w:history="1">
         <w:r>
@@ -6187,6 +6475,107 @@
           <w:lang w:val="fr-FR"/>
         </w:rPr>
         <w:t xml:space="preserve"> </w:t>
+      </w:r>
+    </w:p>
+  </w:footnote>
+  <w:footnote w:id="4">
+    <w:p>
+      <w:pPr>
+        <w:pStyle w:val="FootnoteText"/>
+      </w:pPr>
+      <w:r>
+        <w:rPr>
+          <w:rStyle w:val="FootnoteReference"/>
+        </w:rPr>
+        <w:footnoteRef/>
+      </w:r>
+      <w:r>
+        <w:t xml:space="preserve"> </w:t>
+      </w:r>
+      <w:r>
+        <w:t xml:space="preserve">Il simbolo </w:t>
+      </w:r>
+      <w:r>
+        <w:rPr>
+          <w:i/>
+          <w:iCs/>
+          <w:lang w:val="en-GB"/>
+        </w:rPr>
+        <w:t>σ</w:t>
+      </w:r>
+      <w:r>
+        <w:t xml:space="preserve"> rappresenta la matrice di c</w:t>
+      </w:r>
+      <w:r>
+        <w:t>ovarianza tra i risultati degli asset</w:t>
+      </w:r>
+      <w:r>
+        <w:t xml:space="preserve">, ovvero delle interazioni </w:t>
+      </w:r>
+      <w:r>
+        <w:t xml:space="preserve">tra i diversi asset (come cambiano assieme) e influenzano l’obiettivo di ottimizzazione. </w:t>
+      </w:r>
+      <w:r>
+        <w:rPr>
+          <w:i/>
+          <w:iCs/>
+          <w:lang w:val="en-GB"/>
+        </w:rPr>
+        <w:t>σ</w:t>
+      </w:r>
+      <w:r>
+        <w:t xml:space="preserve">  contiene i coefficienti che </w:t>
+      </w:r>
+      <w:r>
+        <w:t>pesano l’effetto delle combinazioni delle variabili.</w:t>
+      </w:r>
+    </w:p>
+  </w:footnote>
+  <w:footnote w:id="5">
+    <w:p>
+      <w:pPr>
+        <w:pStyle w:val="FootnoteText"/>
+      </w:pPr>
+      <w:r>
+        <w:rPr>
+          <w:rStyle w:val="FootnoteReference"/>
+        </w:rPr>
+        <w:footnoteRef/>
+      </w:r>
+      <w:r>
+        <w:t xml:space="preserve"> </w:t>
+      </w:r>
+      <w:r>
+        <w:t>Si precisa che la varianza è</w:t>
+      </w:r>
+      <w:r>
+        <w:t xml:space="preserve"> un indicatore di rischio parzialmente adatto </w:t>
+      </w:r>
+      <w:r>
+        <w:t xml:space="preserve">poiché è ottimale solo per distribuzioni simmetriche. In effetti nella realtà i rendimenti dei titoli non seguono distribuzioni simmetriche, tant’è che </w:t>
+      </w:r>
+      <w:r>
+        <w:t>indicatori migliori sono la semivarianza, la deviazione standard, MAD (</w:t>
+      </w:r>
+      <w:r>
+        <w:rPr>
+          <w:i/>
+          <w:iCs/>
+        </w:rPr>
+        <w:t>Mean Absolute Deviation</w:t>
+      </w:r>
+      <w:r>
+        <w:t xml:space="preserve">) e il </w:t>
+      </w:r>
+      <w:r>
+        <w:rPr>
+          <w:i/>
+          <w:iCs/>
+        </w:rPr>
+        <w:t>Value at Risk</w:t>
+      </w:r>
+      <w:r>
+        <w:t>.</w:t>
       </w:r>
     </w:p>
   </w:footnote>
@@ -9918,6 +10307,155 @@
     </w:lvl>
   </w:abstractNum>
   <w:abstractNum w:abstractNumId="39" w15:restartNumberingAfterBreak="0">
+    <w:nsid w:val="57DA1E2F"/>
+    <w:multiLevelType w:val="multilevel"/>
+    <w:tmpl w:val="56D6CD08"/>
+    <w:lvl w:ilvl="0">
+      <w:start w:val="1"/>
+      <w:numFmt w:val="bullet"/>
+      <w:lvlText w:val=""/>
+      <w:lvlJc w:val="left"/>
+      <w:pPr>
+        <w:tabs>
+          <w:tab w:val="num" w:pos="720"/>
+        </w:tabs>
+        <w:ind w:left="720" w:hanging="360"/>
+      </w:pPr>
+      <w:rPr>
+        <w:rFonts w:ascii="Symbol" w:hAnsi="Symbol" w:hint="default"/>
+        <w:sz w:val="20"/>
+      </w:rPr>
+    </w:lvl>
+    <w:lvl w:ilvl="1" w:tentative="1">
+      <w:start w:val="1"/>
+      <w:numFmt w:val="bullet"/>
+      <w:lvlText w:val="o"/>
+      <w:lvlJc w:val="left"/>
+      <w:pPr>
+        <w:tabs>
+          <w:tab w:val="num" w:pos="1440"/>
+        </w:tabs>
+        <w:ind w:left="1440" w:hanging="360"/>
+      </w:pPr>
+      <w:rPr>
+        <w:rFonts w:ascii="Courier New" w:hAnsi="Courier New" w:hint="default"/>
+        <w:sz w:val="20"/>
+      </w:rPr>
+    </w:lvl>
+    <w:lvl w:ilvl="2" w:tentative="1">
+      <w:start w:val="1"/>
+      <w:numFmt w:val="bullet"/>
+      <w:lvlText w:val=""/>
+      <w:lvlJc w:val="left"/>
+      <w:pPr>
+        <w:tabs>
+          <w:tab w:val="num" w:pos="2160"/>
+        </w:tabs>
+        <w:ind w:left="2160" w:hanging="360"/>
+      </w:pPr>
+      <w:rPr>
+        <w:rFonts w:ascii="Wingdings" w:hAnsi="Wingdings" w:hint="default"/>
+        <w:sz w:val="20"/>
+      </w:rPr>
+    </w:lvl>
+    <w:lvl w:ilvl="3" w:tentative="1">
+      <w:start w:val="1"/>
+      <w:numFmt w:val="bullet"/>
+      <w:lvlText w:val=""/>
+      <w:lvlJc w:val="left"/>
+      <w:pPr>
+        <w:tabs>
+          <w:tab w:val="num" w:pos="2880"/>
+        </w:tabs>
+        <w:ind w:left="2880" w:hanging="360"/>
+      </w:pPr>
+      <w:rPr>
+        <w:rFonts w:ascii="Wingdings" w:hAnsi="Wingdings" w:hint="default"/>
+        <w:sz w:val="20"/>
+      </w:rPr>
+    </w:lvl>
+    <w:lvl w:ilvl="4" w:tentative="1">
+      <w:start w:val="1"/>
+      <w:numFmt w:val="bullet"/>
+      <w:lvlText w:val=""/>
+      <w:lvlJc w:val="left"/>
+      <w:pPr>
+        <w:tabs>
+          <w:tab w:val="num" w:pos="3600"/>
+        </w:tabs>
+        <w:ind w:left="3600" w:hanging="360"/>
+      </w:pPr>
+      <w:rPr>
+        <w:rFonts w:ascii="Wingdings" w:hAnsi="Wingdings" w:hint="default"/>
+        <w:sz w:val="20"/>
+      </w:rPr>
+    </w:lvl>
+    <w:lvl w:ilvl="5" w:tentative="1">
+      <w:start w:val="1"/>
+      <w:numFmt w:val="bullet"/>
+      <w:lvlText w:val=""/>
+      <w:lvlJc w:val="left"/>
+      <w:pPr>
+        <w:tabs>
+          <w:tab w:val="num" w:pos="4320"/>
+        </w:tabs>
+        <w:ind w:left="4320" w:hanging="360"/>
+      </w:pPr>
+      <w:rPr>
+        <w:rFonts w:ascii="Wingdings" w:hAnsi="Wingdings" w:hint="default"/>
+        <w:sz w:val="20"/>
+      </w:rPr>
+    </w:lvl>
+    <w:lvl w:ilvl="6" w:tentative="1">
+      <w:start w:val="1"/>
+      <w:numFmt w:val="bullet"/>
+      <w:lvlText w:val=""/>
+      <w:lvlJc w:val="left"/>
+      <w:pPr>
+        <w:tabs>
+          <w:tab w:val="num" w:pos="5040"/>
+        </w:tabs>
+        <w:ind w:left="5040" w:hanging="360"/>
+      </w:pPr>
+      <w:rPr>
+        <w:rFonts w:ascii="Wingdings" w:hAnsi="Wingdings" w:hint="default"/>
+        <w:sz w:val="20"/>
+      </w:rPr>
+    </w:lvl>
+    <w:lvl w:ilvl="7" w:tentative="1">
+      <w:start w:val="1"/>
+      <w:numFmt w:val="bullet"/>
+      <w:lvlText w:val=""/>
+      <w:lvlJc w:val="left"/>
+      <w:pPr>
+        <w:tabs>
+          <w:tab w:val="num" w:pos="5760"/>
+        </w:tabs>
+        <w:ind w:left="5760" w:hanging="360"/>
+      </w:pPr>
+      <w:rPr>
+        <w:rFonts w:ascii="Wingdings" w:hAnsi="Wingdings" w:hint="default"/>
+        <w:sz w:val="20"/>
+      </w:rPr>
+    </w:lvl>
+    <w:lvl w:ilvl="8" w:tentative="1">
+      <w:start w:val="1"/>
+      <w:numFmt w:val="bullet"/>
+      <w:lvlText w:val=""/>
+      <w:lvlJc w:val="left"/>
+      <w:pPr>
+        <w:tabs>
+          <w:tab w:val="num" w:pos="6480"/>
+        </w:tabs>
+        <w:ind w:left="6480" w:hanging="360"/>
+      </w:pPr>
+      <w:rPr>
+        <w:rFonts w:ascii="Wingdings" w:hAnsi="Wingdings" w:hint="default"/>
+        <w:sz w:val="20"/>
+      </w:rPr>
+    </w:lvl>
+  </w:abstractNum>
+  <w:abstractNum w:abstractNumId="40" w15:restartNumberingAfterBreak="0">
     <w:nsid w:val="59C3C7F2"/>
     <w:multiLevelType w:val="hybridMultilevel"/>
     <w:tmpl w:val="FFFFFFFF"/>
@@ -10030,7 +10568,7 @@
       </w:rPr>
     </w:lvl>
   </w:abstractNum>
-  <w:abstractNum w:abstractNumId="40" w15:restartNumberingAfterBreak="0">
+  <w:abstractNum w:abstractNumId="41" w15:restartNumberingAfterBreak="0">
     <w:nsid w:val="5F6B526D"/>
     <w:multiLevelType w:val="multilevel"/>
     <w:tmpl w:val="C35668F8"/>
@@ -10179,7 +10717,7 @@
       </w:rPr>
     </w:lvl>
   </w:abstractNum>
-  <w:abstractNum w:abstractNumId="41" w15:restartNumberingAfterBreak="0">
+  <w:abstractNum w:abstractNumId="42" w15:restartNumberingAfterBreak="0">
     <w:nsid w:val="6500E89D"/>
     <w:multiLevelType w:val="hybridMultilevel"/>
     <w:tmpl w:val="FFFFFFFF"/>
@@ -10268,7 +10806,156 @@
       </w:pPr>
     </w:lvl>
   </w:abstractNum>
-  <w:abstractNum w:abstractNumId="42" w15:restartNumberingAfterBreak="0">
+  <w:abstractNum w:abstractNumId="43" w15:restartNumberingAfterBreak="0">
+    <w:nsid w:val="688B7A77"/>
+    <w:multiLevelType w:val="multilevel"/>
+    <w:tmpl w:val="E8D8690C"/>
+    <w:lvl w:ilvl="0">
+      <w:start w:val="1"/>
+      <w:numFmt w:val="bullet"/>
+      <w:lvlText w:val=""/>
+      <w:lvlJc w:val="left"/>
+      <w:pPr>
+        <w:tabs>
+          <w:tab w:val="num" w:pos="720"/>
+        </w:tabs>
+        <w:ind w:left="720" w:hanging="360"/>
+      </w:pPr>
+      <w:rPr>
+        <w:rFonts w:ascii="Symbol" w:hAnsi="Symbol" w:hint="default"/>
+        <w:sz w:val="20"/>
+      </w:rPr>
+    </w:lvl>
+    <w:lvl w:ilvl="1" w:tentative="1">
+      <w:start w:val="1"/>
+      <w:numFmt w:val="bullet"/>
+      <w:lvlText w:val="o"/>
+      <w:lvlJc w:val="left"/>
+      <w:pPr>
+        <w:tabs>
+          <w:tab w:val="num" w:pos="1440"/>
+        </w:tabs>
+        <w:ind w:left="1440" w:hanging="360"/>
+      </w:pPr>
+      <w:rPr>
+        <w:rFonts w:ascii="Courier New" w:hAnsi="Courier New" w:hint="default"/>
+        <w:sz w:val="20"/>
+      </w:rPr>
+    </w:lvl>
+    <w:lvl w:ilvl="2" w:tentative="1">
+      <w:start w:val="1"/>
+      <w:numFmt w:val="bullet"/>
+      <w:lvlText w:val=""/>
+      <w:lvlJc w:val="left"/>
+      <w:pPr>
+        <w:tabs>
+          <w:tab w:val="num" w:pos="2160"/>
+        </w:tabs>
+        <w:ind w:left="2160" w:hanging="360"/>
+      </w:pPr>
+      <w:rPr>
+        <w:rFonts w:ascii="Wingdings" w:hAnsi="Wingdings" w:hint="default"/>
+        <w:sz w:val="20"/>
+      </w:rPr>
+    </w:lvl>
+    <w:lvl w:ilvl="3" w:tentative="1">
+      <w:start w:val="1"/>
+      <w:numFmt w:val="bullet"/>
+      <w:lvlText w:val=""/>
+      <w:lvlJc w:val="left"/>
+      <w:pPr>
+        <w:tabs>
+          <w:tab w:val="num" w:pos="2880"/>
+        </w:tabs>
+        <w:ind w:left="2880" w:hanging="360"/>
+      </w:pPr>
+      <w:rPr>
+        <w:rFonts w:ascii="Wingdings" w:hAnsi="Wingdings" w:hint="default"/>
+        <w:sz w:val="20"/>
+      </w:rPr>
+    </w:lvl>
+    <w:lvl w:ilvl="4" w:tentative="1">
+      <w:start w:val="1"/>
+      <w:numFmt w:val="bullet"/>
+      <w:lvlText w:val=""/>
+      <w:lvlJc w:val="left"/>
+      <w:pPr>
+        <w:tabs>
+          <w:tab w:val="num" w:pos="3600"/>
+        </w:tabs>
+        <w:ind w:left="3600" w:hanging="360"/>
+      </w:pPr>
+      <w:rPr>
+        <w:rFonts w:ascii="Wingdings" w:hAnsi="Wingdings" w:hint="default"/>
+        <w:sz w:val="20"/>
+      </w:rPr>
+    </w:lvl>
+    <w:lvl w:ilvl="5" w:tentative="1">
+      <w:start w:val="1"/>
+      <w:numFmt w:val="bullet"/>
+      <w:lvlText w:val=""/>
+      <w:lvlJc w:val="left"/>
+      <w:pPr>
+        <w:tabs>
+          <w:tab w:val="num" w:pos="4320"/>
+        </w:tabs>
+        <w:ind w:left="4320" w:hanging="360"/>
+      </w:pPr>
+      <w:rPr>
+        <w:rFonts w:ascii="Wingdings" w:hAnsi="Wingdings" w:hint="default"/>
+        <w:sz w:val="20"/>
+      </w:rPr>
+    </w:lvl>
+    <w:lvl w:ilvl="6" w:tentative="1">
+      <w:start w:val="1"/>
+      <w:numFmt w:val="bullet"/>
+      <w:lvlText w:val=""/>
+      <w:lvlJc w:val="left"/>
+      <w:pPr>
+        <w:tabs>
+          <w:tab w:val="num" w:pos="5040"/>
+        </w:tabs>
+        <w:ind w:left="5040" w:hanging="360"/>
+      </w:pPr>
+      <w:rPr>
+        <w:rFonts w:ascii="Wingdings" w:hAnsi="Wingdings" w:hint="default"/>
+        <w:sz w:val="20"/>
+      </w:rPr>
+    </w:lvl>
+    <w:lvl w:ilvl="7" w:tentative="1">
+      <w:start w:val="1"/>
+      <w:numFmt w:val="bullet"/>
+      <w:lvlText w:val=""/>
+      <w:lvlJc w:val="left"/>
+      <w:pPr>
+        <w:tabs>
+          <w:tab w:val="num" w:pos="5760"/>
+        </w:tabs>
+        <w:ind w:left="5760" w:hanging="360"/>
+      </w:pPr>
+      <w:rPr>
+        <w:rFonts w:ascii="Wingdings" w:hAnsi="Wingdings" w:hint="default"/>
+        <w:sz w:val="20"/>
+      </w:rPr>
+    </w:lvl>
+    <w:lvl w:ilvl="8" w:tentative="1">
+      <w:start w:val="1"/>
+      <w:numFmt w:val="bullet"/>
+      <w:lvlText w:val=""/>
+      <w:lvlJc w:val="left"/>
+      <w:pPr>
+        <w:tabs>
+          <w:tab w:val="num" w:pos="6480"/>
+        </w:tabs>
+        <w:ind w:left="6480" w:hanging="360"/>
+      </w:pPr>
+      <w:rPr>
+        <w:rFonts w:ascii="Wingdings" w:hAnsi="Wingdings" w:hint="default"/>
+        <w:sz w:val="20"/>
+      </w:rPr>
+    </w:lvl>
+  </w:abstractNum>
+  <w:abstractNum w:abstractNumId="44" w15:restartNumberingAfterBreak="0">
     <w:nsid w:val="69FE76E9"/>
     <w:multiLevelType w:val="hybridMultilevel"/>
     <w:tmpl w:val="41B2B7C0"/>
@@ -10354,7 +11041,7 @@
       </w:pPr>
     </w:lvl>
   </w:abstractNum>
-  <w:abstractNum w:abstractNumId="43" w15:restartNumberingAfterBreak="0">
+  <w:abstractNum w:abstractNumId="45" w15:restartNumberingAfterBreak="0">
     <w:nsid w:val="6F014ECE"/>
     <w:multiLevelType w:val="hybridMultilevel"/>
     <w:tmpl w:val="EE420B5C"/>
@@ -10443,7 +11130,156 @@
       </w:pPr>
     </w:lvl>
   </w:abstractNum>
-  <w:abstractNum w:abstractNumId="44" w15:restartNumberingAfterBreak="0">
+  <w:abstractNum w:abstractNumId="46" w15:restartNumberingAfterBreak="0">
+    <w:nsid w:val="7271250A"/>
+    <w:multiLevelType w:val="multilevel"/>
+    <w:tmpl w:val="561E30E6"/>
+    <w:lvl w:ilvl="0">
+      <w:start w:val="1"/>
+      <w:numFmt w:val="bullet"/>
+      <w:lvlText w:val=""/>
+      <w:lvlJc w:val="left"/>
+      <w:pPr>
+        <w:tabs>
+          <w:tab w:val="num" w:pos="720"/>
+        </w:tabs>
+        <w:ind w:left="720" w:hanging="360"/>
+      </w:pPr>
+      <w:rPr>
+        <w:rFonts w:ascii="Symbol" w:hAnsi="Symbol" w:hint="default"/>
+        <w:sz w:val="20"/>
+      </w:rPr>
+    </w:lvl>
+    <w:lvl w:ilvl="1" w:tentative="1">
+      <w:start w:val="1"/>
+      <w:numFmt w:val="bullet"/>
+      <w:lvlText w:val="o"/>
+      <w:lvlJc w:val="left"/>
+      <w:pPr>
+        <w:tabs>
+          <w:tab w:val="num" w:pos="1440"/>
+        </w:tabs>
+        <w:ind w:left="1440" w:hanging="360"/>
+      </w:pPr>
+      <w:rPr>
+        <w:rFonts w:ascii="Courier New" w:hAnsi="Courier New" w:hint="default"/>
+        <w:sz w:val="20"/>
+      </w:rPr>
+    </w:lvl>
+    <w:lvl w:ilvl="2" w:tentative="1">
+      <w:start w:val="1"/>
+      <w:numFmt w:val="bullet"/>
+      <w:lvlText w:val=""/>
+      <w:lvlJc w:val="left"/>
+      <w:pPr>
+        <w:tabs>
+          <w:tab w:val="num" w:pos="2160"/>
+        </w:tabs>
+        <w:ind w:left="2160" w:hanging="360"/>
+      </w:pPr>
+      <w:rPr>
+        <w:rFonts w:ascii="Wingdings" w:hAnsi="Wingdings" w:hint="default"/>
+        <w:sz w:val="20"/>
+      </w:rPr>
+    </w:lvl>
+    <w:lvl w:ilvl="3" w:tentative="1">
+      <w:start w:val="1"/>
+      <w:numFmt w:val="bullet"/>
+      <w:lvlText w:val=""/>
+      <w:lvlJc w:val="left"/>
+      <w:pPr>
+        <w:tabs>
+          <w:tab w:val="num" w:pos="2880"/>
+        </w:tabs>
+        <w:ind w:left="2880" w:hanging="360"/>
+      </w:pPr>
+      <w:rPr>
+        <w:rFonts w:ascii="Wingdings" w:hAnsi="Wingdings" w:hint="default"/>
+        <w:sz w:val="20"/>
+      </w:rPr>
+    </w:lvl>
+    <w:lvl w:ilvl="4" w:tentative="1">
+      <w:start w:val="1"/>
+      <w:numFmt w:val="bullet"/>
+      <w:lvlText w:val=""/>
+      <w:lvlJc w:val="left"/>
+      <w:pPr>
+        <w:tabs>
+          <w:tab w:val="num" w:pos="3600"/>
+        </w:tabs>
+        <w:ind w:left="3600" w:hanging="360"/>
+      </w:pPr>
+      <w:rPr>
+        <w:rFonts w:ascii="Wingdings" w:hAnsi="Wingdings" w:hint="default"/>
+        <w:sz w:val="20"/>
+      </w:rPr>
+    </w:lvl>
+    <w:lvl w:ilvl="5" w:tentative="1">
+      <w:start w:val="1"/>
+      <w:numFmt w:val="bullet"/>
+      <w:lvlText w:val=""/>
+      <w:lvlJc w:val="left"/>
+      <w:pPr>
+        <w:tabs>
+          <w:tab w:val="num" w:pos="4320"/>
+        </w:tabs>
+        <w:ind w:left="4320" w:hanging="360"/>
+      </w:pPr>
+      <w:rPr>
+        <w:rFonts w:ascii="Wingdings" w:hAnsi="Wingdings" w:hint="default"/>
+        <w:sz w:val="20"/>
+      </w:rPr>
+    </w:lvl>
+    <w:lvl w:ilvl="6" w:tentative="1">
+      <w:start w:val="1"/>
+      <w:numFmt w:val="bullet"/>
+      <w:lvlText w:val=""/>
+      <w:lvlJc w:val="left"/>
+      <w:pPr>
+        <w:tabs>
+          <w:tab w:val="num" w:pos="5040"/>
+        </w:tabs>
+        <w:ind w:left="5040" w:hanging="360"/>
+      </w:pPr>
+      <w:rPr>
+        <w:rFonts w:ascii="Wingdings" w:hAnsi="Wingdings" w:hint="default"/>
+        <w:sz w:val="20"/>
+      </w:rPr>
+    </w:lvl>
+    <w:lvl w:ilvl="7" w:tentative="1">
+      <w:start w:val="1"/>
+      <w:numFmt w:val="bullet"/>
+      <w:lvlText w:val=""/>
+      <w:lvlJc w:val="left"/>
+      <w:pPr>
+        <w:tabs>
+          <w:tab w:val="num" w:pos="5760"/>
+        </w:tabs>
+        <w:ind w:left="5760" w:hanging="360"/>
+      </w:pPr>
+      <w:rPr>
+        <w:rFonts w:ascii="Wingdings" w:hAnsi="Wingdings" w:hint="default"/>
+        <w:sz w:val="20"/>
+      </w:rPr>
+    </w:lvl>
+    <w:lvl w:ilvl="8" w:tentative="1">
+      <w:start w:val="1"/>
+      <w:numFmt w:val="bullet"/>
+      <w:lvlText w:val=""/>
+      <w:lvlJc w:val="left"/>
+      <w:pPr>
+        <w:tabs>
+          <w:tab w:val="num" w:pos="6480"/>
+        </w:tabs>
+        <w:ind w:left="6480" w:hanging="360"/>
+      </w:pPr>
+      <w:rPr>
+        <w:rFonts w:ascii="Wingdings" w:hAnsi="Wingdings" w:hint="default"/>
+        <w:sz w:val="20"/>
+      </w:rPr>
+    </w:lvl>
+  </w:abstractNum>
+  <w:abstractNum w:abstractNumId="47" w15:restartNumberingAfterBreak="0">
     <w:nsid w:val="74BF8194"/>
     <w:multiLevelType w:val="hybridMultilevel"/>
     <w:tmpl w:val="FFFFFFFF"/>
@@ -10529,7 +11365,7 @@
       </w:pPr>
     </w:lvl>
   </w:abstractNum>
-  <w:abstractNum w:abstractNumId="45" w15:restartNumberingAfterBreak="0">
+  <w:abstractNum w:abstractNumId="48" w15:restartNumberingAfterBreak="0">
     <w:nsid w:val="7F425DD9"/>
     <w:multiLevelType w:val="hybridMultilevel"/>
     <w:tmpl w:val="FFFFFFFF"/>
@@ -10652,13 +11488,13 @@
     <w:abstractNumId w:val="12"/>
   </w:num>
   <w:num w:numId="4" w16cid:durableId="893009135">
-    <w:abstractNumId w:val="39"/>
+    <w:abstractNumId w:val="40"/>
   </w:num>
   <w:num w:numId="5" w16cid:durableId="51782988">
     <w:abstractNumId w:val="16"/>
   </w:num>
   <w:num w:numId="6" w16cid:durableId="702755213">
-    <w:abstractNumId w:val="44"/>
+    <w:abstractNumId w:val="47"/>
   </w:num>
   <w:num w:numId="7" w16cid:durableId="1149397479">
     <w:abstractNumId w:val="20"/>
@@ -10667,10 +11503,10 @@
     <w:abstractNumId w:val="19"/>
   </w:num>
   <w:num w:numId="9" w16cid:durableId="890582823">
-    <w:abstractNumId w:val="45"/>
+    <w:abstractNumId w:val="48"/>
   </w:num>
   <w:num w:numId="10" w16cid:durableId="202402145">
-    <w:abstractNumId w:val="41"/>
+    <w:abstractNumId w:val="42"/>
   </w:num>
   <w:num w:numId="11" w16cid:durableId="1930118899">
     <w:abstractNumId w:val="9"/>
@@ -10688,7 +11524,7 @@
     <w:abstractNumId w:val="36"/>
   </w:num>
   <w:num w:numId="16" w16cid:durableId="974528920">
-    <w:abstractNumId w:val="43"/>
+    <w:abstractNumId w:val="45"/>
   </w:num>
   <w:num w:numId="17" w16cid:durableId="757141033">
     <w:abstractNumId w:val="28"/>
@@ -10712,7 +11548,7 @@
     <w:abstractNumId w:val="5"/>
   </w:num>
   <w:num w:numId="24" w16cid:durableId="1956474609">
-    <w:abstractNumId w:val="42"/>
+    <w:abstractNumId w:val="44"/>
   </w:num>
   <w:num w:numId="25" w16cid:durableId="1360355156">
     <w:abstractNumId w:val="32"/>
@@ -10742,7 +11578,7 @@
     <w:abstractNumId w:val="27"/>
   </w:num>
   <w:num w:numId="34" w16cid:durableId="1097869868">
-    <w:abstractNumId w:val="40"/>
+    <w:abstractNumId w:val="41"/>
   </w:num>
   <w:num w:numId="35" w16cid:durableId="1701855807">
     <w:abstractNumId w:val="18"/>
@@ -10779,6 +11615,15 @@
   </w:num>
   <w:num w:numId="46" w16cid:durableId="962614550">
     <w:abstractNumId w:val="31"/>
+  </w:num>
+  <w:num w:numId="47" w16cid:durableId="352000010">
+    <w:abstractNumId w:val="39"/>
+  </w:num>
+  <w:num w:numId="48" w16cid:durableId="783042714">
+    <w:abstractNumId w:val="43"/>
+  </w:num>
+  <w:num w:numId="49" w16cid:durableId="909005749">
+    <w:abstractNumId w:val="46"/>
   </w:num>
   <w:numIdMacAtCleanup w:val="2"/>
 </w:numbering>

</xml_diff>

<commit_message>
Reread and Correct the final draft or report
Prepare the final draft of the report for a possible deppining/expansion
of the topic/analysis
(Possible predictive model incoming)
</commit_message>
<xml_diff>
--- a/wip-report/report-teoria-portafoglio.docx
+++ b/wip-report/report-teoria-portafoglio.docx
@@ -135,48 +135,8 @@
           <w:szCs w:val="50"/>
           <w:lang w:val="it-IT"/>
         </w:rPr>
-        <w:t xml:space="preserve">Université de la </w:t>
-      </w:r>
-      <w:proofErr w:type="spellStart"/>
-      <w:r>
-        <w:rPr>
-          <w:rFonts w:asciiTheme="majorHAnsi" w:hAnsiTheme="majorHAnsi"/>
-          <w:b/>
-          <w:bCs/>
-          <w:color w:val="77206D" w:themeColor="accent5" w:themeShade="BF"/>
-          <w:sz w:val="50"/>
-          <w:szCs w:val="50"/>
-          <w:lang w:val="it-IT"/>
-        </w:rPr>
-        <w:t>Vallée</w:t>
-      </w:r>
-      <w:proofErr w:type="spellEnd"/>
-      <w:r>
-        <w:rPr>
-          <w:rFonts w:asciiTheme="majorHAnsi" w:hAnsiTheme="majorHAnsi"/>
-          <w:b/>
-          <w:bCs/>
-          <w:color w:val="77206D" w:themeColor="accent5" w:themeShade="BF"/>
-          <w:sz w:val="50"/>
-          <w:szCs w:val="50"/>
-          <w:lang w:val="it-IT"/>
-        </w:rPr>
-        <w:t xml:space="preserve"> d’</w:t>
-      </w:r>
-      <w:proofErr w:type="spellStart"/>
-      <w:r>
-        <w:rPr>
-          <w:rFonts w:asciiTheme="majorHAnsi" w:hAnsiTheme="majorHAnsi"/>
-          <w:b/>
-          <w:bCs/>
-          <w:color w:val="77206D" w:themeColor="accent5" w:themeShade="BF"/>
-          <w:sz w:val="50"/>
-          <w:szCs w:val="50"/>
-          <w:lang w:val="it-IT"/>
-        </w:rPr>
-        <w:t>Aoste</w:t>
-      </w:r>
-      <w:proofErr w:type="spellEnd"/>
+        <w:t>Université de la Vallée d’Aoste</w:t>
+      </w:r>
     </w:p>
     <w:p>
       <w:pPr>
@@ -254,7 +214,19 @@
           <w:szCs w:val="46"/>
           <w:lang w:val="it-IT"/>
         </w:rPr>
-        <w:t>Ecco perché la guerra conviene</w:t>
+        <w:t xml:space="preserve">Ecco perché la guerra </w:t>
+      </w:r>
+      <w:r>
+        <w:rPr>
+          <w:rFonts w:asciiTheme="majorHAnsi" w:hAnsiTheme="majorHAnsi"/>
+          <w:b/>
+          <w:bCs/>
+          <w:color w:val="77206D" w:themeColor="accent5" w:themeShade="BF"/>
+          <w:sz w:val="46"/>
+          <w:szCs w:val="46"/>
+          <w:lang w:val="it-IT"/>
+        </w:rPr>
+        <w:t>“conviene”</w:t>
       </w:r>
     </w:p>
     <w:p>
@@ -633,7 +605,13 @@
         <w:rPr>
           <w:lang w:val="it-IT"/>
         </w:rPr>
-        <w:t>Modello di Markovitz</w:t>
+        <w:t xml:space="preserve">Modello di </w:t>
+      </w:r>
+      <w:r>
+        <w:rPr>
+          <w:lang w:val="it-IT"/>
+        </w:rPr>
+        <w:t>Markowitz</w:t>
       </w:r>
     </w:p>
     <w:p>
@@ -842,7 +820,19 @@
         <w:rPr>
           <w:lang w:val="it-IT"/>
         </w:rPr>
-        <w:t xml:space="preserve">identifica i portafogli ottimali in fatto di minor rischio e maggiore </w:t>
+        <w:t xml:space="preserve">identifica i portafogli ottimali in </w:t>
+      </w:r>
+      <w:r>
+        <w:rPr>
+          <w:lang w:val="it-IT"/>
+        </w:rPr>
+        <w:t>termini</w:t>
+      </w:r>
+      <w:r>
+        <w:rPr>
+          <w:lang w:val="it-IT"/>
+        </w:rPr>
+        <w:t xml:space="preserve"> di minor rischio e maggior </w:t>
       </w:r>
       <w:r>
         <w:rPr>
@@ -854,7 +844,19 @@
         <w:rPr>
           <w:lang w:val="it-IT"/>
         </w:rPr>
-        <w:t>il rischio specifico, e confrontando lo stesso portafoglio in periodi diversi per intensità di stress economico.</w:t>
+        <w:t xml:space="preserve">il rischio specifico, e confrontando lo stesso portafoglio in periodi </w:t>
+      </w:r>
+      <w:r>
+        <w:rPr>
+          <w:lang w:val="it-IT"/>
+        </w:rPr>
+        <w:t>caratterizzati da diversa intensità di stress economico</w:t>
+      </w:r>
+      <w:r>
+        <w:rPr>
+          <w:lang w:val="it-IT"/>
+        </w:rPr>
+        <w:t>.</w:t>
       </w:r>
     </w:p>
     <w:p>
@@ -1040,7 +1042,7 @@
               <w:rFonts w:asciiTheme="minorHAnsi" w:eastAsiaTheme="minorEastAsia" w:hAnsiTheme="minorHAnsi"/>
               <w:noProof/>
               <w:kern w:val="2"/>
-              <w:lang w:eastAsia="en-GB"/>
+              <w:lang w:val="en-GB" w:eastAsia="en-GB"/>
               <w14:ligatures w14:val="standardContextual"/>
             </w:rPr>
           </w:pPr>
@@ -1053,7 +1055,7 @@
           <w:r>
             <w:fldChar w:fldCharType="separate"/>
           </w:r>
-          <w:hyperlink w:anchor="_Toc207820523" w:history="1">
+          <w:hyperlink w:anchor="_Toc208408999" w:history="1">
             <w:r>
               <w:rPr>
                 <w:rStyle w:val="Hyperlink"/>
@@ -1080,7 +1082,7 @@
                 <w:noProof/>
                 <w:webHidden/>
               </w:rPr>
-              <w:instrText xml:space="preserve"> PAGEREF _Toc207820523 \h </w:instrText>
+              <w:instrText xml:space="preserve"> PAGEREF _Toc208408999 \h </w:instrText>
             </w:r>
             <w:r>
               <w:rPr>
@@ -1118,11 +1120,11 @@
               <w:rFonts w:asciiTheme="minorHAnsi" w:eastAsiaTheme="minorEastAsia" w:hAnsiTheme="minorHAnsi"/>
               <w:noProof/>
               <w:kern w:val="2"/>
-              <w:lang w:eastAsia="en-GB"/>
+              <w:lang w:val="en-GB" w:eastAsia="en-GB"/>
               <w14:ligatures w14:val="standardContextual"/>
             </w:rPr>
           </w:pPr>
-          <w:hyperlink w:anchor="_Toc207820524" w:history="1">
+          <w:hyperlink w:anchor="_Toc208409000" w:history="1">
             <w:r>
               <w:rPr>
                 <w:rStyle w:val="Hyperlink"/>
@@ -1149,7 +1151,7 @@
                 <w:noProof/>
                 <w:webHidden/>
               </w:rPr>
-              <w:instrText xml:space="preserve"> PAGEREF _Toc207820524 \h </w:instrText>
+              <w:instrText xml:space="preserve"> PAGEREF _Toc208409000 \h </w:instrText>
             </w:r>
             <w:r>
               <w:rPr>
@@ -1190,11 +1192,11 @@
               <w:rFonts w:asciiTheme="minorHAnsi" w:eastAsiaTheme="minorEastAsia" w:hAnsiTheme="minorHAnsi"/>
               <w:noProof/>
               <w:kern w:val="2"/>
-              <w:lang w:eastAsia="en-GB"/>
+              <w:lang w:val="en-GB" w:eastAsia="en-GB"/>
               <w14:ligatures w14:val="standardContextual"/>
             </w:rPr>
           </w:pPr>
-          <w:hyperlink w:anchor="_Toc207820525" w:history="1">
+          <w:hyperlink w:anchor="_Toc208409001" w:history="1">
             <w:r>
               <w:rPr>
                 <w:rStyle w:val="Hyperlink"/>
@@ -1221,7 +1223,7 @@
                 <w:noProof/>
                 <w:webHidden/>
               </w:rPr>
-              <w:instrText xml:space="preserve"> PAGEREF _Toc207820525 \h </w:instrText>
+              <w:instrText xml:space="preserve"> PAGEREF _Toc208409001 \h </w:instrText>
             </w:r>
             <w:r>
               <w:rPr>
@@ -1259,17 +1261,24 @@
               <w:rFonts w:asciiTheme="minorHAnsi" w:eastAsiaTheme="minorEastAsia" w:hAnsiTheme="minorHAnsi"/>
               <w:noProof/>
               <w:kern w:val="2"/>
-              <w:lang w:eastAsia="en-GB"/>
+              <w:lang w:val="en-GB" w:eastAsia="en-GB"/>
               <w14:ligatures w14:val="standardContextual"/>
             </w:rPr>
           </w:pPr>
-          <w:hyperlink w:anchor="_Toc207820526" w:history="1">
+          <w:hyperlink w:anchor="_Toc208409002" w:history="1">
             <w:r>
               <w:rPr>
                 <w:rStyle w:val="Hyperlink"/>
                 <w:noProof/>
               </w:rPr>
-              <w:t>Modello di Markovitz</w:t>
+              <w:t xml:space="preserve">Modello di </w:t>
+            </w:r>
+            <w:r>
+              <w:rPr>
+                <w:rStyle w:val="Hyperlink"/>
+                <w:noProof/>
+              </w:rPr>
+              <w:t>Markowitz</w:t>
             </w:r>
             <w:r>
               <w:rPr>
@@ -1290,7 +1299,7 @@
                 <w:noProof/>
                 <w:webHidden/>
               </w:rPr>
-              <w:instrText xml:space="preserve"> PAGEREF _Toc207820526 \h </w:instrText>
+              <w:instrText xml:space="preserve"> PAGEREF _Toc208409002 \h </w:instrText>
             </w:r>
             <w:r>
               <w:rPr>
@@ -1328,11 +1337,11 @@
               <w:rFonts w:asciiTheme="minorHAnsi" w:eastAsiaTheme="minorEastAsia" w:hAnsiTheme="minorHAnsi"/>
               <w:noProof/>
               <w:kern w:val="2"/>
-              <w:lang w:eastAsia="en-GB"/>
+              <w:lang w:val="en-GB" w:eastAsia="en-GB"/>
               <w14:ligatures w14:val="standardContextual"/>
             </w:rPr>
           </w:pPr>
-          <w:hyperlink w:anchor="_Toc207820527" w:history="1">
+          <w:hyperlink w:anchor="_Toc208409003" w:history="1">
             <w:r>
               <w:rPr>
                 <w:rStyle w:val="Hyperlink"/>
@@ -1361,7 +1370,7 @@
                 <w:noProof/>
                 <w:webHidden/>
               </w:rPr>
-              <w:instrText xml:space="preserve"> PAGEREF _Toc207820527 \h </w:instrText>
+              <w:instrText xml:space="preserve"> PAGEREF _Toc208409003 \h </w:instrText>
             </w:r>
             <w:r>
               <w:rPr>
@@ -1399,11 +1408,11 @@
               <w:rFonts w:asciiTheme="minorHAnsi" w:eastAsiaTheme="minorEastAsia" w:hAnsiTheme="minorHAnsi"/>
               <w:noProof/>
               <w:kern w:val="2"/>
-              <w:lang w:eastAsia="en-GB"/>
+              <w:lang w:val="en-GB" w:eastAsia="en-GB"/>
               <w14:ligatures w14:val="standardContextual"/>
             </w:rPr>
           </w:pPr>
-          <w:hyperlink w:anchor="_Toc207820528" w:history="1">
+          <w:hyperlink w:anchor="_Toc208409004" w:history="1">
             <w:r>
               <w:rPr>
                 <w:rStyle w:val="Hyperlink"/>
@@ -1446,7 +1455,7 @@
                 <w:noProof/>
                 <w:webHidden/>
               </w:rPr>
-              <w:instrText xml:space="preserve"> PAGEREF _Toc207820528 \h </w:instrText>
+              <w:instrText xml:space="preserve"> PAGEREF _Toc208409004 \h </w:instrText>
             </w:r>
             <w:r>
               <w:rPr>
@@ -1484,11 +1493,11 @@
               <w:rFonts w:asciiTheme="minorHAnsi" w:eastAsiaTheme="minorEastAsia" w:hAnsiTheme="minorHAnsi"/>
               <w:noProof/>
               <w:kern w:val="2"/>
-              <w:lang w:eastAsia="en-GB"/>
+              <w:lang w:val="en-GB" w:eastAsia="en-GB"/>
               <w14:ligatures w14:val="standardContextual"/>
             </w:rPr>
           </w:pPr>
-          <w:hyperlink w:anchor="_Toc207820529" w:history="1">
+          <w:hyperlink w:anchor="_Toc208409005" w:history="1">
             <w:r>
               <w:rPr>
                 <w:rStyle w:val="Hyperlink"/>
@@ -1515,7 +1524,7 @@
                 <w:noProof/>
                 <w:webHidden/>
               </w:rPr>
-              <w:instrText xml:space="preserve"> PAGEREF _Toc207820529 \h </w:instrText>
+              <w:instrText xml:space="preserve"> PAGEREF _Toc208409005 \h </w:instrText>
             </w:r>
             <w:r>
               <w:rPr>
@@ -1553,11 +1562,11 @@
               <w:rFonts w:asciiTheme="minorHAnsi" w:eastAsiaTheme="minorEastAsia" w:hAnsiTheme="minorHAnsi"/>
               <w:noProof/>
               <w:kern w:val="2"/>
-              <w:lang w:eastAsia="en-GB"/>
+              <w:lang w:val="en-GB" w:eastAsia="en-GB"/>
               <w14:ligatures w14:val="standardContextual"/>
             </w:rPr>
           </w:pPr>
-          <w:hyperlink w:anchor="_Toc207820530" w:history="1">
+          <w:hyperlink w:anchor="_Toc208409006" w:history="1">
             <w:r>
               <w:rPr>
                 <w:rStyle w:val="Hyperlink"/>
@@ -1593,7 +1602,7 @@
                 <w:noProof/>
                 <w:webHidden/>
               </w:rPr>
-              <w:instrText xml:space="preserve"> PAGEREF _Toc207820530 \h </w:instrText>
+              <w:instrText xml:space="preserve"> PAGEREF _Toc208409006 \h </w:instrText>
             </w:r>
             <w:r>
               <w:rPr>
@@ -1634,11 +1643,11 @@
               <w:rFonts w:asciiTheme="minorHAnsi" w:eastAsiaTheme="minorEastAsia" w:hAnsiTheme="minorHAnsi"/>
               <w:noProof/>
               <w:kern w:val="2"/>
-              <w:lang w:eastAsia="en-GB"/>
+              <w:lang w:val="en-GB" w:eastAsia="en-GB"/>
               <w14:ligatures w14:val="standardContextual"/>
             </w:rPr>
           </w:pPr>
-          <w:hyperlink w:anchor="_Toc207820531" w:history="1">
+          <w:hyperlink w:anchor="_Toc208409007" w:history="1">
             <w:r>
               <w:rPr>
                 <w:rStyle w:val="Hyperlink"/>
@@ -1665,7 +1674,7 @@
                 <w:noProof/>
                 <w:webHidden/>
               </w:rPr>
-              <w:instrText xml:space="preserve"> PAGEREF _Toc207820531 \h </w:instrText>
+              <w:instrText xml:space="preserve"> PAGEREF _Toc208409007 \h </w:instrText>
             </w:r>
             <w:r>
               <w:rPr>
@@ -1685,7 +1694,7 @@
                 <w:noProof/>
                 <w:webHidden/>
               </w:rPr>
-              <w:t>8</w:t>
+              <w:t>9</w:t>
             </w:r>
             <w:r>
               <w:rPr>
@@ -1703,11 +1712,11 @@
               <w:rFonts w:asciiTheme="minorHAnsi" w:eastAsiaTheme="minorEastAsia" w:hAnsiTheme="minorHAnsi"/>
               <w:noProof/>
               <w:kern w:val="2"/>
-              <w:lang w:eastAsia="en-GB"/>
+              <w:lang w:val="en-GB" w:eastAsia="en-GB"/>
               <w14:ligatures w14:val="standardContextual"/>
             </w:rPr>
           </w:pPr>
-          <w:hyperlink w:anchor="_Toc207820532" w:history="1">
+          <w:hyperlink w:anchor="_Toc208409008" w:history="1">
             <w:r>
               <w:rPr>
                 <w:rStyle w:val="Hyperlink"/>
@@ -1734,7 +1743,7 @@
                 <w:noProof/>
                 <w:webHidden/>
               </w:rPr>
-              <w:instrText xml:space="preserve"> PAGEREF _Toc207820532 \h </w:instrText>
+              <w:instrText xml:space="preserve"> PAGEREF _Toc208409008 \h </w:instrText>
             </w:r>
             <w:r>
               <w:rPr>
@@ -1754,7 +1763,7 @@
                 <w:noProof/>
                 <w:webHidden/>
               </w:rPr>
-              <w:t>8</w:t>
+              <w:t>9</w:t>
             </w:r>
             <w:r>
               <w:rPr>
@@ -1772,11 +1781,11 @@
               <w:rFonts w:asciiTheme="minorHAnsi" w:eastAsiaTheme="minorEastAsia" w:hAnsiTheme="minorHAnsi"/>
               <w:noProof/>
               <w:kern w:val="2"/>
-              <w:lang w:eastAsia="en-GB"/>
+              <w:lang w:val="en-GB" w:eastAsia="en-GB"/>
               <w14:ligatures w14:val="standardContextual"/>
             </w:rPr>
           </w:pPr>
-          <w:hyperlink w:anchor="_Toc207820533" w:history="1">
+          <w:hyperlink w:anchor="_Toc208409009" w:history="1">
             <w:r>
               <w:rPr>
                 <w:rStyle w:val="Hyperlink"/>
@@ -1803,7 +1812,7 @@
                 <w:noProof/>
                 <w:webHidden/>
               </w:rPr>
-              <w:instrText xml:space="preserve"> PAGEREF _Toc207820533 \h </w:instrText>
+              <w:instrText xml:space="preserve"> PAGEREF _Toc208409009 \h </w:instrText>
             </w:r>
             <w:r>
               <w:rPr>
@@ -1841,17 +1850,17 @@
               <w:rFonts w:asciiTheme="minorHAnsi" w:eastAsiaTheme="minorEastAsia" w:hAnsiTheme="minorHAnsi"/>
               <w:noProof/>
               <w:kern w:val="2"/>
-              <w:lang w:eastAsia="en-GB"/>
+              <w:lang w:val="en-GB" w:eastAsia="en-GB"/>
               <w14:ligatures w14:val="standardContextual"/>
             </w:rPr>
           </w:pPr>
-          <w:hyperlink w:anchor="_Toc207820534" w:history="1">
+          <w:hyperlink w:anchor="_Toc208409010" w:history="1">
             <w:r>
               <w:rPr>
                 <w:rStyle w:val="Hyperlink"/>
                 <w:noProof/>
               </w:rPr>
-              <w:t>Periodo di stabilità vs periodo di stress economico</w:t>
+              <w:t>Stabilità economica vs periodo di stress economico</w:t>
             </w:r>
             <w:r>
               <w:rPr>
@@ -1872,7 +1881,7 @@
                 <w:noProof/>
                 <w:webHidden/>
               </w:rPr>
-              <w:instrText xml:space="preserve"> PAGEREF _Toc207820534 \h </w:instrText>
+              <w:instrText xml:space="preserve"> PAGEREF _Toc208409010 \h </w:instrText>
             </w:r>
             <w:r>
               <w:rPr>
@@ -1892,7 +1901,7 @@
                 <w:noProof/>
                 <w:webHidden/>
               </w:rPr>
-              <w:t>11</w:t>
+              <w:t>13</w:t>
             </w:r>
             <w:r>
               <w:rPr>
@@ -1913,17 +1922,33 @@
               <w:rFonts w:asciiTheme="minorHAnsi" w:eastAsiaTheme="minorEastAsia" w:hAnsiTheme="minorHAnsi"/>
               <w:noProof/>
               <w:kern w:val="2"/>
-              <w:lang w:eastAsia="en-GB"/>
+              <w:lang w:val="en-GB" w:eastAsia="en-GB"/>
               <w14:ligatures w14:val="standardContextual"/>
             </w:rPr>
           </w:pPr>
-          <w:hyperlink w:anchor="_Toc207820535" w:history="1">
+          <w:hyperlink w:anchor="_Toc208409011" w:history="1">
             <w:r>
               <w:rPr>
                 <w:rStyle w:val="Hyperlink"/>
                 <w:noProof/>
               </w:rPr>
-              <w:t>Conclusione</w:t>
+              <w:t xml:space="preserve">3. Backtest e conclusioni: Portafoglio </w:t>
+            </w:r>
+            <w:r>
+              <w:rPr>
+                <w:rStyle w:val="Hyperlink"/>
+                <w:i/>
+                <w:iCs/>
+                <w:noProof/>
+              </w:rPr>
+              <w:t>Defense</w:t>
+            </w:r>
+            <w:r>
+              <w:rPr>
+                <w:rStyle w:val="Hyperlink"/>
+                <w:noProof/>
+              </w:rPr>
+              <w:t xml:space="preserve"> vs Benchmark</w:t>
             </w:r>
             <w:r>
               <w:rPr>
@@ -1944,7 +1969,7 @@
                 <w:noProof/>
                 <w:webHidden/>
               </w:rPr>
-              <w:instrText xml:space="preserve"> PAGEREF _Toc207820535 \h </w:instrText>
+              <w:instrText xml:space="preserve"> PAGEREF _Toc208409011 \h </w:instrText>
             </w:r>
             <w:r>
               <w:rPr>
@@ -1964,7 +1989,7 @@
                 <w:noProof/>
                 <w:webHidden/>
               </w:rPr>
-              <w:t>11</w:t>
+              <w:t>15</w:t>
             </w:r>
             <w:r>
               <w:rPr>
@@ -1985,11 +2010,11 @@
               <w:rFonts w:asciiTheme="minorHAnsi" w:eastAsiaTheme="minorEastAsia" w:hAnsiTheme="minorHAnsi"/>
               <w:noProof/>
               <w:kern w:val="2"/>
-              <w:lang w:eastAsia="en-GB"/>
+              <w:lang w:val="en-GB" w:eastAsia="en-GB"/>
               <w14:ligatures w14:val="standardContextual"/>
             </w:rPr>
           </w:pPr>
-          <w:hyperlink w:anchor="_Toc207820536" w:history="1">
+          <w:hyperlink w:anchor="_Toc208409012" w:history="1">
             <w:r>
               <w:rPr>
                 <w:rStyle w:val="Hyperlink"/>
@@ -2016,7 +2041,7 @@
                 <w:noProof/>
                 <w:webHidden/>
               </w:rPr>
-              <w:instrText xml:space="preserve"> PAGEREF _Toc207820536 \h </w:instrText>
+              <w:instrText xml:space="preserve"> PAGEREF _Toc208409012 \h </w:instrText>
             </w:r>
             <w:r>
               <w:rPr>
@@ -2036,7 +2061,7 @@
                 <w:noProof/>
                 <w:webHidden/>
               </w:rPr>
-              <w:t>11</w:t>
+              <w:t>16</w:t>
             </w:r>
             <w:r>
               <w:rPr>
@@ -2077,7 +2102,7 @@
         <w:pStyle w:val="apth1"/>
       </w:pPr>
       <w:bookmarkStart w:id="2" w:name="_Toc205494592"/>
-      <w:bookmarkStart w:id="3" w:name="_Toc207820523"/>
+      <w:bookmarkStart w:id="3" w:name="_Toc208408999"/>
       <w:r>
         <w:t>Premessa</w:t>
       </w:r>
@@ -2164,13 +2189,25 @@
         <w:rPr>
           <w:lang w:val="it-IT"/>
         </w:rPr>
-        <w:t>vi sono i meccanismi sociopolitici che determinano il proseguimento o l’arresto dei conflitti e il circolo vizioso che si crea all’aumento degli investimenti nelle armi. In effetti, con l’aumentare delle tensioni politiche e l’affermarsi di un nuovo conflitto, aumentano anche gli investimenti nei titoli di difesa poiché, visto l’andamento del conflitto, porterà certamente ad un guadagno, sia in termini di dividendi, sia in termini di aumento del valore della singola azione. I finanziamenti degli azionisti saranno poi utilizzati per la costruzione di nuove armi da parte delle aziende produttrici, alimentando l’interesse di investitori e leader mondiali al proseguimento del conflitto</w:t>
-      </w:r>
-      <w:r>
-        <w:rPr>
-          <w:lang w:val="it-IT"/>
-        </w:rPr>
-        <w:t>, a scapito dei valori etici e morali e delle vite umane in gioco</w:t>
+        <w:t>vi sono i meccanismi sociopolitici che determinano il proseguimento o l’arresto dei conflitti e il circolo vizioso che si crea all’aumento degli investimenti nelle armi. In effetti, con l’aumentare delle tensioni politiche e l’affermarsi di un nuovo conflitto, aumentano anche gli investimenti nei titoli di difesa poiché, visto l’andamento del conflitto, porterà certamente a un guadagno, sia in termini di dividendi, sia in termini di aumento del valore della singola azione. I finanziamenti degli azionisti saranno poi utilizzati per la costruzione di nuove armi da parte delle aziende produttrici, alimentando l’interesse di investitori e leader mondiali al proseguimento del conflitto</w:t>
+      </w:r>
+      <w:r>
+        <w:rPr>
+          <w:lang w:val="it-IT"/>
+        </w:rPr>
+        <w:t>, a scapito dei valori etici e morali</w:t>
+      </w:r>
+      <w:r>
+        <w:rPr>
+          <w:lang w:val="it-IT"/>
+        </w:rPr>
+        <w:t>, nonché</w:t>
+      </w:r>
+      <w:r>
+        <w:rPr>
+          <w:lang w:val="it-IT"/>
+        </w:rPr>
+        <w:t xml:space="preserve"> delle vite umane in gioco</w:t>
       </w:r>
       <w:r>
         <w:rPr>
@@ -2232,7 +2269,7 @@
         <w:pStyle w:val="apth3"/>
       </w:pPr>
       <w:bookmarkStart w:id="4" w:name="_Toc205494593"/>
-      <w:bookmarkStart w:id="5" w:name="_Toc207820524"/>
+      <w:bookmarkStart w:id="5" w:name="_Toc208409000"/>
       <w:r>
         <w:t>Metodologia</w:t>
       </w:r>
@@ -2258,23 +2295,7 @@
           <w:iCs/>
           <w:lang w:val="it-IT"/>
         </w:rPr>
-        <w:t>Marko</w:t>
-      </w:r>
-      <w:r>
-        <w:rPr>
-          <w:i/>
-          <w:iCs/>
-          <w:lang w:val="it-IT"/>
-        </w:rPr>
-        <w:t>v</w:t>
-      </w:r>
-      <w:r>
-        <w:rPr>
-          <w:i/>
-          <w:iCs/>
-          <w:lang w:val="it-IT"/>
-        </w:rPr>
-        <w:t>itz</w:t>
+        <w:t>Markowitz</w:t>
       </w:r>
       <w:r>
         <w:rPr>
@@ -2341,13 +2362,19 @@
         <w:rPr>
           <w:lang w:val="it-IT"/>
         </w:rPr>
-        <w:t xml:space="preserve">quello di trovare i portafogli più </w:t>
-      </w:r>
-      <w:r>
-        <w:rPr>
-          <w:lang w:val="it-IT"/>
-        </w:rPr>
-        <w:t>ottimali</w:t>
+        <w:t>individuare</w:t>
+      </w:r>
+      <w:r>
+        <w:rPr>
+          <w:lang w:val="it-IT"/>
+        </w:rPr>
+        <w:t xml:space="preserve"> i portafogli più </w:t>
+      </w:r>
+      <w:r>
+        <w:rPr>
+          <w:lang w:val="it-IT"/>
+        </w:rPr>
+        <w:t>efficienti</w:t>
       </w:r>
       <w:r>
         <w:rPr>
@@ -2359,7 +2386,31 @@
         <w:rPr>
           <w:lang w:val="it-IT"/>
         </w:rPr>
-        <w:t>, ovvero con maggior rendimento oppure minor rischio,</w:t>
+        <w:t xml:space="preserve">, ovvero con rendimento </w:t>
+      </w:r>
+      <w:r>
+        <w:rPr>
+          <w:lang w:val="it-IT"/>
+        </w:rPr>
+        <w:t xml:space="preserve">più elevato o </w:t>
+      </w:r>
+      <w:r>
+        <w:rPr>
+          <w:lang w:val="it-IT"/>
+        </w:rPr>
+        <w:t>rischio</w:t>
+      </w:r>
+      <w:r>
+        <w:rPr>
+          <w:lang w:val="it-IT"/>
+        </w:rPr>
+        <w:t xml:space="preserve"> più contenuto</w:t>
+      </w:r>
+      <w:r>
+        <w:rPr>
+          <w:lang w:val="it-IT"/>
+        </w:rPr>
+        <w:t>,</w:t>
       </w:r>
       <w:r>
         <w:rPr>
@@ -2524,7 +2575,7 @@
         <w:pStyle w:val="apth1"/>
       </w:pPr>
       <w:bookmarkStart w:id="6" w:name="_Toc205494594"/>
-      <w:bookmarkStart w:id="7" w:name="_Toc207820525"/>
+      <w:bookmarkStart w:id="7" w:name="_Toc208409001"/>
       <w:r>
         <w:lastRenderedPageBreak/>
         <w:t>1. Costruzione de</w:t>
@@ -2539,9 +2590,12 @@
       <w:pPr>
         <w:pStyle w:val="apth3"/>
       </w:pPr>
-      <w:bookmarkStart w:id="8" w:name="_Toc207820526"/>
-      <w:r>
-        <w:t>Modello di Markovitz</w:t>
+      <w:bookmarkStart w:id="8" w:name="_Toc208409002"/>
+      <w:r>
+        <w:t xml:space="preserve">Modello di </w:t>
+      </w:r>
+      <w:r>
+        <w:t>Markowitz</w:t>
       </w:r>
       <w:bookmarkEnd w:id="8"/>
     </w:p>
@@ -2578,7 +2632,7 @@
           <w:iCs/>
           <w:lang w:val="it-IT"/>
         </w:rPr>
-        <w:t>Markovitz</w:t>
+        <w:t>Markowitz</w:t>
       </w:r>
       <w:r>
         <w:rPr>
@@ -2807,7 +2861,6 @@
                 <w:lang w:val="it-IT"/>
               </w:rPr>
             </w:pPr>
-            <w:proofErr w:type="spellStart"/>
             <w:r>
               <w:rPr>
                 <w:i/>
@@ -2825,7 +2878,6 @@
               </w:rPr>
               <w:t>xi</w:t>
             </w:r>
-            <w:proofErr w:type="spellEnd"/>
             <w:r>
               <w:rPr>
                 <w:i/>
@@ -3006,16 +3058,7 @@
                 <w:iCs/>
                 <w:lang w:val="it-IT"/>
               </w:rPr>
-              <w:t xml:space="preserve">, </w:t>
-            </w:r>
-            <w:proofErr w:type="spellStart"/>
-            <w:r>
-              <w:rPr>
-                <w:i/>
-                <w:iCs/>
-                <w:lang w:val="it-IT"/>
-              </w:rPr>
-              <w:t>x</w:t>
+              <w:t>, x</w:t>
             </w:r>
             <w:r>
               <w:rPr>
@@ -3026,7 +3069,6 @@
               </w:rPr>
               <w:t>j</w:t>
             </w:r>
-            <w:proofErr w:type="spellEnd"/>
           </w:p>
           <w:p>
             <w:pPr>
@@ -3113,16 +3155,7 @@
                 <w:iCs/>
                 <w:lang w:val="it-IT"/>
               </w:rPr>
-              <w:t xml:space="preserve">, </w:t>
-            </w:r>
-            <w:proofErr w:type="spellStart"/>
-            <w:r>
-              <w:rPr>
-                <w:i/>
-                <w:iCs/>
-                <w:lang w:val="it-IT"/>
-              </w:rPr>
-              <w:t>x</w:t>
+              <w:t>, x</w:t>
             </w:r>
             <w:r>
               <w:rPr>
@@ -3133,7 +3166,6 @@
               </w:rPr>
               <w:t>j</w:t>
             </w:r>
-            <w:proofErr w:type="spellEnd"/>
           </w:p>
         </w:tc>
         <w:tc>
@@ -3292,7 +3324,6 @@
                 </m:e>
               </m:nary>
             </m:oMath>
-            <w:proofErr w:type="spellStart"/>
             <w:r>
               <w:rPr>
                 <w:i/>
@@ -3323,7 +3354,6 @@
               </w:rPr>
               <w:t>i</w:t>
             </w:r>
-            <w:proofErr w:type="spellEnd"/>
             <w:r>
               <w:rPr>
                 <w:i/>
@@ -3611,7 +3641,7 @@
           <w:iCs/>
           <w:lang w:val="it-IT"/>
         </w:rPr>
-        <w:t>Markovitz</w:t>
+        <w:t>Markowitz</w:t>
       </w:r>
       <w:r>
         <w:rPr>
@@ -3708,7 +3738,7 @@
           <w:iCs/>
         </w:rPr>
       </w:pPr>
-      <w:bookmarkStart w:id="9" w:name="_Toc207820527"/>
+      <w:bookmarkStart w:id="9" w:name="_Toc208409003"/>
       <w:r>
         <w:rPr>
           <w:i/>
@@ -3935,7 +3965,6 @@
                 <w:lang w:val="it-IT"/>
               </w:rPr>
             </w:pPr>
-            <w:proofErr w:type="spellStart"/>
             <w:r>
               <w:rPr>
                 <w:lang w:val="it-IT"/>
@@ -3949,7 +3978,6 @@
               </w:rPr>
               <w:t>t</w:t>
             </w:r>
-            <w:proofErr w:type="spellEnd"/>
             <w:r>
               <w:rPr>
                 <w:lang w:val="it-IT"/>
@@ -4239,7 +4267,7 @@
       <w:pPr>
         <w:pStyle w:val="apth3"/>
       </w:pPr>
-      <w:bookmarkStart w:id="10" w:name="_Toc207820528"/>
+      <w:bookmarkStart w:id="10" w:name="_Toc208409004"/>
       <w:r>
         <w:t>Minimo rischio (</w:t>
       </w:r>
@@ -4435,7 +4463,7 @@
       <w:pPr>
         <w:pStyle w:val="apth3"/>
       </w:pPr>
-      <w:bookmarkStart w:id="11" w:name="_Toc207820529"/>
+      <w:bookmarkStart w:id="11" w:name="_Toc208409005"/>
       <w:r>
         <w:t>Criterio di dominanza</w:t>
       </w:r>
@@ -4704,7 +4732,7 @@
           <w:iCs/>
           <w:lang w:val="it-IT"/>
         </w:rPr>
-        <w:t>Markovitz</w:t>
+        <w:t>Markowitz</w:t>
       </w:r>
       <w:r>
         <w:rPr>
@@ -4816,7 +4844,7 @@
       <w:pPr>
         <w:pStyle w:val="apth3"/>
       </w:pPr>
-      <w:bookmarkStart w:id="12" w:name="_Toc207820530"/>
+      <w:bookmarkStart w:id="12" w:name="_Toc208409006"/>
       <w:r>
         <w:t xml:space="preserve">Portafoglio </w:t>
       </w:r>
@@ -6063,7 +6091,7 @@
         <w:pStyle w:val="apth1"/>
       </w:pPr>
       <w:bookmarkStart w:id="13" w:name="_Toc205494595"/>
-      <w:bookmarkStart w:id="14" w:name="_Toc207820531"/>
+      <w:bookmarkStart w:id="14" w:name="_Toc208409007"/>
       <w:r>
         <w:lastRenderedPageBreak/>
         <w:t xml:space="preserve">2. </w:t>
@@ -6078,159 +6106,11 @@
       <w:pPr>
         <w:pStyle w:val="apth3"/>
       </w:pPr>
-      <w:bookmarkStart w:id="15" w:name="_Toc207820532"/>
+      <w:bookmarkStart w:id="15" w:name="_Toc208409008"/>
       <w:r>
         <w:t>Rischio e Rendimento</w:t>
       </w:r>
       <w:bookmarkEnd w:id="15"/>
-    </w:p>
-    <w:p>
-      <w:pPr>
-        <w:pStyle w:val="aptp"/>
-        <w:rPr>
-          <w:lang w:val="it-IT"/>
-        </w:rPr>
-      </w:pPr>
-      <w:r>
-        <w:rPr>
-          <w:lang w:val="it-IT"/>
-        </w:rPr>
-        <w:t>Attraverso l’applicazione del modello</w:t>
-      </w:r>
-      <w:r>
-        <w:rPr>
-          <w:lang w:val="it-IT"/>
-        </w:rPr>
-        <w:t xml:space="preserve"> sul portafoglio </w:t>
-      </w:r>
-      <w:r>
-        <w:rPr>
-          <w:i/>
-          <w:iCs/>
-          <w:lang w:val="it-IT"/>
-        </w:rPr>
-        <w:t>defense</w:t>
-      </w:r>
-      <w:r>
-        <w:rPr>
-          <w:i/>
-          <w:iCs/>
-          <w:lang w:val="it-IT"/>
-        </w:rPr>
-        <w:t>,</w:t>
-      </w:r>
-      <w:r>
-        <w:rPr>
-          <w:lang w:val="it-IT"/>
-        </w:rPr>
-        <w:t xml:space="preserve"> ponendo come periodo di osservazione </w:t>
-      </w:r>
-      <w:r>
-        <w:rPr>
-          <w:lang w:val="it-IT"/>
-        </w:rPr>
-        <w:t>i tre anni seguenti al</w:t>
-      </w:r>
-      <w:r>
-        <w:rPr>
-          <w:lang w:val="it-IT"/>
-        </w:rPr>
-        <w:t>l’inizio</w:t>
-      </w:r>
-      <w:r>
-        <w:rPr>
-          <w:lang w:val="it-IT"/>
-        </w:rPr>
-        <w:t xml:space="preserve"> della guerra in Ucraina (24 febbraio 2022</w:t>
-      </w:r>
-      <w:r>
-        <w:rPr>
-          <w:lang w:val="it-IT"/>
-        </w:rPr>
-        <w:t xml:space="preserve"> – 24 febbraio</w:t>
-      </w:r>
-      <w:r>
-        <w:rPr>
-          <w:lang w:val="it-IT"/>
-        </w:rPr>
-        <w:t xml:space="preserve"> 2025)</w:t>
-      </w:r>
-      <w:r>
-        <w:rPr>
-          <w:lang w:val="it-IT"/>
-        </w:rPr>
-        <w:t>, è possibile ricavare il grafico a dispersione delle</w:t>
-      </w:r>
-      <w:r>
-        <w:rPr>
-          <w:lang w:val="it-IT"/>
-        </w:rPr>
-        <w:t xml:space="preserve"> 10.000</w:t>
-      </w:r>
-      <w:r>
-        <w:rPr>
-          <w:lang w:val="it-IT"/>
-        </w:rPr>
-        <w:t xml:space="preserve"> simulazioni </w:t>
-      </w:r>
-      <w:r>
-        <w:rPr>
-          <w:lang w:val="it-IT"/>
-        </w:rPr>
-        <w:t xml:space="preserve">di portafogli </w:t>
-      </w:r>
-      <w:r>
-        <w:rPr>
-          <w:lang w:val="it-IT"/>
-        </w:rPr>
-        <w:t>sulla</w:t>
-      </w:r>
-      <w:r>
-        <w:rPr>
-          <w:lang w:val="it-IT"/>
-        </w:rPr>
-        <w:t xml:space="preserve"> frontiera </w:t>
-      </w:r>
-      <w:r>
-        <w:rPr>
-          <w:lang w:val="it-IT"/>
-        </w:rPr>
-        <w:t>efficiente</w:t>
-      </w:r>
-      <w:r>
-        <w:rPr>
-          <w:lang w:val="it-IT"/>
-        </w:rPr>
-        <w:t xml:space="preserve"> (</w:t>
-      </w:r>
-      <w:r>
-        <w:rPr>
-          <w:i/>
-          <w:iCs/>
-          <w:lang w:val="it-IT"/>
-        </w:rPr>
-        <w:t xml:space="preserve">Figura 2 – Frontiera efficiente </w:t>
-      </w:r>
-      <w:r>
-        <w:rPr>
-          <w:i/>
-          <w:iCs/>
-          <w:lang w:val="it-IT"/>
-        </w:rPr>
-        <w:t>del portafoglio defense durante la guerra russo-ucraina</w:t>
-      </w:r>
-      <w:r>
-        <w:rPr>
-          <w:lang w:val="it-IT"/>
-        </w:rPr>
-        <w:t>)</w:t>
-      </w:r>
-      <w:r>
-        <w:rPr>
-          <w:lang w:val="it-IT"/>
-        </w:rPr>
-        <w:t>.</w:t>
-      </w:r>
     </w:p>
     <w:p>
       <w:pPr>
@@ -6339,7 +6219,31 @@
         <w:rPr>
           <w:lang w:val="it-IT"/>
         </w:rPr>
-        <w:t>, ovvero che offre la migliore combinazione tra rischio e rendimento (puntino rosso sul grafico), ha un rendimento atteso stimato del 41,45% e rischio stimato del 23,60% circa, mentre il portafoglio con il rischio minimo (puntino blu sul grafico) ha un rendimento atteso stimato al 18,38% e rischio del 15,99%.</w:t>
+        <w:t>, ovvero che offre la migliore combinazione tra rischio e rendimento (punt</w:t>
+      </w:r>
+      <w:r>
+        <w:rPr>
+          <w:lang w:val="it-IT"/>
+        </w:rPr>
+        <w:t>o</w:t>
+      </w:r>
+      <w:r>
+        <w:rPr>
+          <w:lang w:val="it-IT"/>
+        </w:rPr>
+        <w:t xml:space="preserve"> rosso sul grafico), ha un rendimento atteso stimato del 41,45% e rischio stimato del 23,60% circa, mentre il portafoglio con il rischio minimo (punt</w:t>
+      </w:r>
+      <w:r>
+        <w:rPr>
+          <w:lang w:val="it-IT"/>
+        </w:rPr>
+        <w:t>o</w:t>
+      </w:r>
+      <w:r>
+        <w:rPr>
+          <w:lang w:val="it-IT"/>
+        </w:rPr>
+        <w:t xml:space="preserve"> blu sul grafico) ha un rendimento atteso stimato al 18,38% e rischio del 15,99%.</w:t>
       </w:r>
     </w:p>
     <w:p>
@@ -6353,7 +6257,31 @@
         <w:rPr>
           <w:lang w:val="it-IT"/>
         </w:rPr>
-        <w:t xml:space="preserve">Calcolando la differenza tra le percentuali di rendimento e quelle di rischio, possiamo osservare che il margine di rendimento tra i due portafogli più ottimali è di circa 23 punti percentuali, mentre lo spazio di rischio è di circa 7 punti percentuali. Siccome il margine di rischio è nettamente inferiore rispetto al margine di guadagno, possiamo confermare che entrambi i portafogli sono dominanti, altamente ottimali e con ampio spazio di guadagno rapportato al rischio. </w:t>
+        <w:t xml:space="preserve">Calcolando la differenza tra rendimento e rischio, </w:t>
+      </w:r>
+      <w:r>
+        <w:rPr>
+          <w:lang w:val="it-IT"/>
+        </w:rPr>
+        <w:t>si osserva</w:t>
+      </w:r>
+      <w:r>
+        <w:rPr>
+          <w:lang w:val="it-IT"/>
+        </w:rPr>
+        <w:t xml:space="preserve"> che il margine di rendimento tra i due portafogli più ottimali è di circa 23 punti percentuali, mentre lo spazio di rischio è di circa 7 punti percentuali.</w:t>
+      </w:r>
+      <w:r>
+        <w:rPr>
+          <w:lang w:val="it-IT"/>
+        </w:rPr>
+        <w:t xml:space="preserve"> Poiché</w:t>
+      </w:r>
+      <w:r>
+        <w:rPr>
+          <w:lang w:val="it-IT"/>
+        </w:rPr>
+        <w:t xml:space="preserve"> il margine di rischio è nettamente inferiore rispetto al margine di guadagno, possiamo confermare che entrambi i portafogli sono dominanti, altamente ottimali e con ampio spazio di guadagno rapportato al rischio. </w:t>
       </w:r>
     </w:p>
     <w:p>
@@ -6373,14 +6301,7 @@
         <w:rPr>
           <w:lang w:val="it-IT"/>
         </w:rPr>
-        <w:t xml:space="preserve">partire dallo scoppio del conflitto, i risultati del modello indicano che investire nel settore della difesa si è dimostrato un'opzione molto profittevole. I portafogli ottimali hanno generato rendimenti elevati, pur mantenendo un rischio gestibile. Questo è dovuto in </w:t>
-      </w:r>
-      <w:r>
-        <w:rPr>
-          <w:lang w:val="it-IT"/>
-        </w:rPr>
-        <w:lastRenderedPageBreak/>
-        <w:t>gran parte all'aumento dei budget per la difesa a livello globale e alla crescente domanda di armamenti e attrezzature militari, fattori che hanno contribuito a un innalzamento strutturale del valore delle azioni del settore e a una relativa stabilità, supportata da meccanismi politici e decisioni strategiche dei governi. Vi è però un rischio sistemico del settore per cui, se le tensioni calassero o i governi riducessero la spesa, i titoli potrebbero crollare insieme</w:t>
+        <w:t>partire dallo scoppio del conflitto, i risultati del modello indicano che investire nel settore della difesa si è dimostrato un'opzione molto profittevole. I portafogli ottimali hanno generato rendimenti elevati, pur mantenendo un rischio gestibile. Questo è dovuto in gran parte all'aumento dei budget per la difesa a livello globale e alla crescente domanda di armamenti e attrezzature militari, fattori che hanno contribuito a un innalzamento strutturale del valore delle azioni del settore e a una relativa stabilità, supportata da meccanismi politici e decisioni strategiche dei governi. Vi è però un rischio sistemico del settore per cui, se le tensioni calassero o i governi riducessero la spesa, i titoli potrebbero crollare insieme</w:t>
       </w:r>
       <w:r>
         <w:rPr>
@@ -6606,7 +6527,7 @@
           <w:iCs/>
           <w:lang w:val="it-IT"/>
         </w:rPr>
-        <w:t>Markovitz</w:t>
+        <w:t>Markowitz</w:t>
       </w:r>
       <w:r>
         <w:rPr>
@@ -7172,7 +7093,7 @@
       <w:pPr>
         <w:pStyle w:val="apth3"/>
       </w:pPr>
-      <w:bookmarkStart w:id="16" w:name="_Toc207820533"/>
+      <w:bookmarkStart w:id="16" w:name="_Toc208409009"/>
       <w:r>
         <w:t>Diversificazione e correlazione</w:t>
       </w:r>
@@ -7221,13 +7142,13 @@
         <w:rPr>
           <w:lang w:val="it-IT"/>
         </w:rPr>
-        <w:t>la maggior parte di titoli non sono soggett</w:t>
-      </w:r>
-      <w:r>
-        <w:rPr>
-          <w:lang w:val="it-IT"/>
-        </w:rPr>
-        <w:t>i</w:t>
+        <w:t xml:space="preserve">la maggior parte di titoli non </w:t>
+      </w:r>
+      <w:r>
+        <w:rPr>
+          <w:lang w:val="it-IT"/>
+        </w:rPr>
+        <w:t>è soggetta</w:t>
       </w:r>
       <w:r>
         <w:rPr>
@@ -7343,7 +7264,6 @@
         <w:rPr>
           <w:lang w:val="it-IT"/>
         </w:rPr>
-        <w:lastRenderedPageBreak/>
         <w:t>Nel complesso possiamo comunque affermare che il portafoglio sia sufficientemente diversificato per fronteggiare</w:t>
       </w:r>
       <w:r>
@@ -7412,7 +7332,14 @@
         <w:rPr>
           <w:lang w:val="it-IT"/>
         </w:rPr>
-        <w:t>contribuito a un aumento del rendimento</w:t>
+        <w:t xml:space="preserve">contribuito a un aumento </w:t>
+      </w:r>
+      <w:r>
+        <w:rPr>
+          <w:lang w:val="it-IT"/>
+        </w:rPr>
+        <w:lastRenderedPageBreak/>
+        <w:t>del rendimento</w:t>
       </w:r>
       <w:r>
         <w:rPr>
@@ -8262,7 +8189,6 @@
         <w:rPr>
           <w:lang w:val="it-IT"/>
         </w:rPr>
-        <w:lastRenderedPageBreak/>
         <w:t>Per osservare se la scelta di titoli più diversificati sia stato di aiuto, osserviamo</w:t>
       </w:r>
       <w:r>
@@ -8363,7 +8289,14 @@
         <w:rPr>
           <w:lang w:val="it-IT"/>
         </w:rPr>
-        <w:t>diversificato più prudente presenta un tasso di rischio del 16.01% contro il 16.03% del portafoglio defense</w:t>
+        <w:t xml:space="preserve">diversificato più prudente presenta un tasso di rischio del 16.01% contro il 16.03% del </w:t>
+      </w:r>
+      <w:r>
+        <w:rPr>
+          <w:lang w:val="it-IT"/>
+        </w:rPr>
+        <w:lastRenderedPageBreak/>
+        <w:t>portafoglio defense</w:t>
       </w:r>
       <w:r>
         <w:rPr>
@@ -9067,6 +9000,7 @@
           <w:noProof/>
           <w:lang w:val="it-IT"/>
         </w:rPr>
+        <w:lastRenderedPageBreak/>
         <w:drawing>
           <wp:inline distT="0" distB="0" distL="0" distR="0" wp14:anchorId="042CB6AD" wp14:editId="202C1540">
             <wp:extent cx="4364476" cy="3711844"/>
@@ -9128,7 +9062,7 @@
       <w:pPr>
         <w:pStyle w:val="apth3"/>
       </w:pPr>
-      <w:bookmarkStart w:id="17" w:name="_Toc207820534"/>
+      <w:bookmarkStart w:id="17" w:name="_Toc208409010"/>
       <w:r>
         <w:t>Stabilità</w:t>
       </w:r>
@@ -9314,7 +9248,31 @@
         <w:rPr>
           <w:lang w:val="it-IT"/>
         </w:rPr>
-        <w:t>, nonché il fatto che, nonostante si tratti di portafogli ottimizzati dal modello, vi siano portafogli a redditività negativa.</w:t>
+        <w:t xml:space="preserve">, nonché il fatto che, nonostante si tratti di portafogli ottimizzati dal modello, </w:t>
+      </w:r>
+      <w:r>
+        <w:rPr>
+          <w:lang w:val="it-IT"/>
+        </w:rPr>
+        <w:t>si riscontrino</w:t>
+      </w:r>
+      <w:r>
+        <w:rPr>
+          <w:lang w:val="it-IT"/>
+        </w:rPr>
+        <w:t xml:space="preserve"> portafogli </w:t>
+      </w:r>
+      <w:r>
+        <w:rPr>
+          <w:lang w:val="it-IT"/>
+        </w:rPr>
+        <w:t>con</w:t>
+      </w:r>
+      <w:r>
+        <w:rPr>
+          <w:lang w:val="it-IT"/>
+        </w:rPr>
+        <w:t xml:space="preserve"> redditività negativa.</w:t>
       </w:r>
     </w:p>
     <w:p>
@@ -9480,29 +9438,23 @@
         <w:rPr>
           <w:lang w:val="it-IT"/>
         </w:rPr>
-        <w:t xml:space="preserve">è </w:t>
-      </w:r>
-      <w:r>
-        <w:rPr>
-          <w:lang w:val="it-IT"/>
-        </w:rPr>
+        <w:t>è stata minore, e che solo in seguito i titoli defense hanno iniziato ad andare nella stessa direzione.</w:t>
+      </w:r>
+    </w:p>
+    <w:p>
+      <w:pPr>
+        <w:pStyle w:val="aptp"/>
+        <w:rPr>
+          <w:lang w:val="it-IT"/>
+        </w:rPr>
+      </w:pPr>
+    </w:p>
+    <w:p>
+      <w:pPr>
+        <w:pStyle w:val="aptdidascalie"/>
+      </w:pPr>
+      <w:r>
         <w:lastRenderedPageBreak/>
-        <w:t>stata minore, e che solo in seguito i titoli defense hanno iniziato ad andare nella stessa direzione.</w:t>
-      </w:r>
-    </w:p>
-    <w:p>
-      <w:pPr>
-        <w:pStyle w:val="aptp"/>
-        <w:rPr>
-          <w:lang w:val="it-IT"/>
-        </w:rPr>
-      </w:pPr>
-    </w:p>
-    <w:p>
-      <w:pPr>
-        <w:pStyle w:val="aptdidascalie"/>
-      </w:pPr>
-      <w:r>
         <w:t xml:space="preserve">Figura </w:t>
       </w:r>
       <w:r>
@@ -9660,14 +9612,14 @@
         <w:rPr>
           <w:lang w:val="it-IT"/>
         </w:rPr>
+        <w:t xml:space="preserve">In effetti, dopo la crisi mondiale da epidemia di Covid-19, le principali preoccupazioni della maggior parte dei governi al mondo erano concentrate su altri ambiti, come problemi sociali, la ripresa del welfare e degli indicatori di ricchezza come il PIL, e solo in </w:t>
+      </w:r>
+      <w:r>
+        <w:rPr>
+          <w:lang w:val="it-IT"/>
+        </w:rPr>
         <w:lastRenderedPageBreak/>
-        <w:t xml:space="preserve">In </w:t>
-      </w:r>
-      <w:r>
-        <w:rPr>
-          <w:lang w:val="it-IT"/>
-        </w:rPr>
-        <w:t>effetti, dopo la crisi mondiale da epidemia di Covid-19, le principali preoccupazioni della maggior parte dei governi al mondo erano concentrate su altri ambiti, come problemi sociali, la ripresa del welfare e degli indicatori di ricchezza come il PIL, e solo in seguito allo scoppio della guerra in Ucraina i governi mondiali si sono mobilitati al riarmo a causa delle tensioni geopolitiche sparse in tutto il globo.</w:t>
+        <w:t>seguito allo scoppio della guerra in Ucraina i governi mondiali si sono mobilitati al riarmo a causa delle tensioni geopolitiche sparse in tutto il globo.</w:t>
       </w:r>
     </w:p>
     <w:p>
@@ -10246,6 +10198,7 @@
       <w:pPr>
         <w:pStyle w:val="apth1"/>
       </w:pPr>
+      <w:bookmarkStart w:id="18" w:name="_Toc208409011"/>
       <w:r>
         <w:t xml:space="preserve">3. Backtest: Portafoglio </w:t>
       </w:r>
@@ -10259,6 +10212,7 @@
       <w:r>
         <w:t xml:space="preserve"> vs Benchmark</w:t>
       </w:r>
+      <w:bookmarkEnd w:id="18"/>
     </w:p>
     <w:p>
       <w:pPr>
@@ -10323,7 +10277,7 @@
           <w:iCs/>
           <w:lang w:val="it-IT"/>
         </w:rPr>
-        <w:t>Markovitz</w:t>
+        <w:t>Markowitz</w:t>
       </w:r>
       <w:r>
         <w:rPr>
@@ -10348,6 +10302,62 @@
           <w:lang w:val="it-IT"/>
         </w:rPr>
         <w:t xml:space="preserve">sia stato redditizio investire nelle armi. </w:t>
+      </w:r>
+    </w:p>
+    <w:p>
+      <w:pPr>
+        <w:pStyle w:val="aptp"/>
+        <w:rPr>
+          <w:lang w:val="it-IT"/>
+        </w:rPr>
+      </w:pPr>
+      <w:r>
+        <w:rPr>
+          <w:lang w:val="it-IT"/>
+        </w:rPr>
+        <w:t xml:space="preserve">Vi è da precisare però che, il presente </w:t>
+      </w:r>
+      <w:r>
+        <w:rPr>
+          <w:i/>
+          <w:iCs/>
+          <w:lang w:val="it-IT"/>
+        </w:rPr>
+        <w:t>backtest</w:t>
+      </w:r>
+      <w:r>
+        <w:rPr>
+          <w:lang w:val="it-IT"/>
+        </w:rPr>
+        <w:t xml:space="preserve"> ha dei limiti poiché i risultati ricavati sono </w:t>
+      </w:r>
+      <w:r>
+        <w:rPr>
+          <w:i/>
+          <w:iCs/>
+          <w:lang w:val="it-IT"/>
+        </w:rPr>
+        <w:t xml:space="preserve">ex-post, </w:t>
+      </w:r>
+      <w:r>
+        <w:rPr>
+          <w:lang w:val="it-IT"/>
+        </w:rPr>
+        <w:t xml:space="preserve">derivanti dunque dall’osservazione di dati storici già accaduti e che, nonostante i modelli e i dati storici confermano l’alta redditività di un portafoglio ottimizzato </w:t>
+      </w:r>
+      <w:r>
+        <w:rPr>
+          <w:i/>
+          <w:iCs/>
+          <w:lang w:val="it-IT"/>
+        </w:rPr>
+        <w:t>defense</w:t>
+      </w:r>
+      <w:r>
+        <w:rPr>
+          <w:lang w:val="it-IT"/>
+        </w:rPr>
+        <w:t>, non è costituita una regola generale ma un fatto verosimile per valutazioni future.</w:t>
       </w:r>
     </w:p>
     <w:p>
@@ -10364,113 +10374,13 @@
         <w:rPr>
           <w:lang w:val="it-IT"/>
         </w:rPr>
-        <w:t xml:space="preserve">Osservando </w:t>
-      </w:r>
-      <w:r>
-        <w:rPr>
-          <w:lang w:val="it-IT"/>
-        </w:rPr>
-        <w:t>il grafico dei rendimenti cumulati (</w:t>
-      </w:r>
-      <w:r>
-        <w:rPr>
-          <w:i/>
-          <w:iCs/>
-          <w:lang w:val="it-IT"/>
-        </w:rPr>
-        <w:t>Figura 8 – Confronto degli indici globali con il portafoglio defense)</w:t>
-      </w:r>
-      <w:r>
-        <w:rPr>
-          <w:lang w:val="it-IT"/>
-        </w:rPr>
-        <w:t xml:space="preserve"> </w:t>
-      </w:r>
-      <w:r>
-        <w:rPr>
-          <w:lang w:val="it-IT"/>
-        </w:rPr>
-        <w:t xml:space="preserve">possiamo notare come </w:t>
-      </w:r>
-      <w:r>
-        <w:rPr>
-          <w:lang w:val="it-IT"/>
-        </w:rPr>
-        <w:t>il rendimento del portafoglio si sia distaccato da</w:t>
-      </w:r>
-      <w:r>
-        <w:rPr>
-          <w:lang w:val="it-IT"/>
-        </w:rPr>
-        <w:t>i rendimenti degli indic</w:t>
-      </w:r>
-      <w:r>
-        <w:rPr>
-          <w:lang w:val="it-IT"/>
-        </w:rPr>
-        <w:t>i globali</w:t>
-      </w:r>
-      <w:r>
-        <w:rPr>
-          <w:lang w:val="it-IT"/>
-        </w:rPr>
-        <w:t xml:space="preserve">, sviluppando </w:t>
-      </w:r>
-      <w:r>
-        <w:rPr>
-          <w:lang w:val="it-IT"/>
-        </w:rPr>
-        <w:t>un rendimento cumulato più elevato rispetto a entrambi gli indici.</w:t>
-      </w:r>
-      <w:r>
-        <w:rPr>
-          <w:lang w:val="it-IT"/>
-        </w:rPr>
-        <w:t xml:space="preserve"> Questo </w:t>
-      </w:r>
-      <w:r>
-        <w:rPr>
-          <w:lang w:val="it-IT"/>
-        </w:rPr>
-        <w:t>perché l’allocazione ottimale dei pesi</w:t>
-      </w:r>
-      <w:r>
-        <w:rPr>
-          <w:lang w:val="it-IT"/>
-        </w:rPr>
-        <w:t xml:space="preserve"> d</w:t>
-      </w:r>
-      <w:r>
-        <w:rPr>
-          <w:lang w:val="it-IT"/>
-        </w:rPr>
-        <w:t>ei</w:t>
-      </w:r>
-      <w:r>
-        <w:rPr>
-          <w:lang w:val="it-IT"/>
-        </w:rPr>
-        <w:t xml:space="preserve"> titoli ha comportato un’</w:t>
-      </w:r>
-      <w:r>
-        <w:rPr>
-          <w:i/>
-          <w:iCs/>
-          <w:lang w:val="it-IT"/>
-        </w:rPr>
-        <w:t>outperfomance</w:t>
-      </w:r>
-      <w:r>
-        <w:rPr>
-          <w:lang w:val="it-IT"/>
-        </w:rPr>
-        <w:t xml:space="preserve"> </w:t>
-      </w:r>
-      <w:r>
-        <w:rPr>
-          <w:lang w:val="it-IT"/>
-        </w:rPr>
-        <w:t>non solo gli indici azionari globali ma addirittura quelli del settore di riferimento.</w:t>
+        <w:t xml:space="preserve">Inoltre, </w:t>
+      </w:r>
+      <w:r>
+        <w:rPr>
+          <w:lang w:val="it-IT"/>
+        </w:rPr>
+        <w:t>il rischio sistemico (crisi globale, escalation geopolitica, regolamentazioni sulle armi) non è eliminabile con la sola diversificazione settoriale</w:t>
       </w:r>
     </w:p>
     <w:p>
@@ -10483,116 +10393,6 @@
           <w:lang w:val="it-IT"/>
         </w:rPr>
       </w:pPr>
-      <w:r>
-        <w:rPr>
-          <w:lang w:val="it-IT"/>
-        </w:rPr>
-        <w:t xml:space="preserve">Nel periodo iniziale </w:t>
-      </w:r>
-      <w:r>
-        <w:rPr>
-          <w:lang w:val="it-IT"/>
-        </w:rPr>
-        <w:t xml:space="preserve">seguente allo scoppio del conflitto, è evidente il discostamento tra gli indici e il portafoglio. In effetti il mondo della finanza in generale </w:t>
-      </w:r>
-      <w:r>
-        <w:rPr>
-          <w:lang w:val="it-IT"/>
-        </w:rPr>
-        <w:t>viene scosso da eventi globali come le guerre, poiché causano periodi di instabilità politica ed economica (rammentiamo l’aumento dell’inflazione dato da</w:t>
-      </w:r>
-      <w:r>
-        <w:rPr>
-          <w:lang w:val="it-IT"/>
-        </w:rPr>
-        <w:t xml:space="preserve">l blocco delle esportazioni di grano dall’Ucraina) </w:t>
-      </w:r>
-      <w:r>
-        <w:rPr>
-          <w:lang w:val="it-IT"/>
-        </w:rPr>
-        <w:t xml:space="preserve">che influenzano gli investitori a ritirare il capitale </w:t>
-      </w:r>
-      <w:r>
-        <w:rPr>
-          <w:lang w:val="it-IT"/>
-        </w:rPr>
-        <w:t xml:space="preserve">dall’azionario (mercato </w:t>
-      </w:r>
-      <w:r>
-        <w:rPr>
-          <w:lang w:val="it-IT"/>
-        </w:rPr>
-        <w:t xml:space="preserve">altamente </w:t>
-      </w:r>
-      <w:r>
-        <w:rPr>
-          <w:lang w:val="it-IT"/>
-        </w:rPr>
-        <w:t>sensibil</w:t>
-      </w:r>
-      <w:r>
-        <w:rPr>
-          <w:lang w:val="it-IT"/>
-        </w:rPr>
-        <w:t>e</w:t>
-      </w:r>
-      <w:r>
-        <w:rPr>
-          <w:lang w:val="it-IT"/>
-        </w:rPr>
-        <w:t>) e spinge gli speculatori</w:t>
-      </w:r>
-      <w:r>
-        <w:rPr>
-          <w:lang w:val="it-IT"/>
-        </w:rPr>
-        <w:t xml:space="preserve">, coscienti dell’elevata volatilità </w:t>
-      </w:r>
-      <w:r>
-        <w:rPr>
-          <w:lang w:val="it-IT"/>
-        </w:rPr>
-        <w:t xml:space="preserve">del settore </w:t>
-      </w:r>
-      <w:r>
-        <w:rPr>
-          <w:lang w:val="it-IT"/>
-        </w:rPr>
-        <w:t xml:space="preserve">ma </w:t>
-      </w:r>
-      <w:r>
-        <w:rPr>
-          <w:i/>
-          <w:iCs/>
-          <w:lang w:val="it-IT"/>
-        </w:rPr>
-        <w:t xml:space="preserve">Sharpe ratio </w:t>
-      </w:r>
-      <w:r>
-        <w:rPr>
-          <w:lang w:val="it-IT"/>
-        </w:rPr>
-        <w:t xml:space="preserve">interessante, </w:t>
-      </w:r>
-      <w:r>
-        <w:rPr>
-          <w:lang w:val="it-IT"/>
-        </w:rPr>
-        <w:t>a effettuare investimenti più rischiosi come quelli nelle armi</w:t>
-      </w:r>
-      <w:r>
-        <w:rPr>
-          <w:lang w:val="it-IT"/>
-        </w:rPr>
-        <w:t>.</w:t>
-      </w:r>
-      <w:r>
-        <w:rPr>
-          <w:lang w:val="it-IT"/>
-        </w:rPr>
-        <w:t xml:space="preserve"> </w:t>
-      </w:r>
     </w:p>
     <w:p>
       <w:pPr>
@@ -10604,29 +10404,341 @@
           <w:lang w:val="it-IT"/>
         </w:rPr>
       </w:pPr>
+      <w:r>
+        <w:rPr>
+          <w:lang w:val="it-IT"/>
+        </w:rPr>
+        <w:t xml:space="preserve">Osservando </w:t>
+      </w:r>
+      <w:r>
+        <w:rPr>
+          <w:lang w:val="it-IT"/>
+        </w:rPr>
+        <w:t>il grafico dei rendimenti cumulati (</w:t>
+      </w:r>
+      <w:r>
+        <w:rPr>
+          <w:i/>
+          <w:iCs/>
+          <w:lang w:val="it-IT"/>
+        </w:rPr>
+        <w:t>Figura 8 – Confronto degli indici globali con il portafoglio defense)</w:t>
+      </w:r>
+      <w:r>
+        <w:rPr>
+          <w:lang w:val="it-IT"/>
+        </w:rPr>
+        <w:t xml:space="preserve"> </w:t>
+      </w:r>
+      <w:r>
+        <w:rPr>
+          <w:lang w:val="it-IT"/>
+        </w:rPr>
+        <w:t xml:space="preserve">possiamo notare come </w:t>
+      </w:r>
+      <w:r>
+        <w:rPr>
+          <w:lang w:val="it-IT"/>
+        </w:rPr>
+        <w:t>il rendimento del portafoglio si sia distaccato da</w:t>
+      </w:r>
+      <w:r>
+        <w:rPr>
+          <w:lang w:val="it-IT"/>
+        </w:rPr>
+        <w:t>i rendimenti degli indic</w:t>
+      </w:r>
+      <w:r>
+        <w:rPr>
+          <w:lang w:val="it-IT"/>
+        </w:rPr>
+        <w:t>i globali</w:t>
+      </w:r>
+      <w:r>
+        <w:rPr>
+          <w:lang w:val="it-IT"/>
+        </w:rPr>
+        <w:t xml:space="preserve">, sviluppando </w:t>
+      </w:r>
+      <w:r>
+        <w:rPr>
+          <w:lang w:val="it-IT"/>
+        </w:rPr>
+        <w:t>un rendimento cumulato più elevato rispetto a entrambi gli indici.</w:t>
+      </w:r>
+      <w:r>
+        <w:rPr>
+          <w:lang w:val="it-IT"/>
+        </w:rPr>
+        <w:t xml:space="preserve"> Questo </w:t>
+      </w:r>
+      <w:r>
+        <w:rPr>
+          <w:lang w:val="it-IT"/>
+        </w:rPr>
+        <w:t>perché l’allocazione ottimale dei pesi</w:t>
+      </w:r>
+      <w:r>
+        <w:rPr>
+          <w:lang w:val="it-IT"/>
+        </w:rPr>
+        <w:t xml:space="preserve"> d</w:t>
+      </w:r>
+      <w:r>
+        <w:rPr>
+          <w:lang w:val="it-IT"/>
+        </w:rPr>
+        <w:t>ei</w:t>
+      </w:r>
+      <w:r>
+        <w:rPr>
+          <w:lang w:val="it-IT"/>
+        </w:rPr>
+        <w:t xml:space="preserve"> titoli ha comportato un’</w:t>
+      </w:r>
+      <w:r>
+        <w:rPr>
+          <w:i/>
+          <w:iCs/>
+          <w:lang w:val="it-IT"/>
+        </w:rPr>
+        <w:t>outperfo</w:t>
+      </w:r>
+      <w:r>
+        <w:rPr>
+          <w:i/>
+          <w:iCs/>
+          <w:lang w:val="it-IT"/>
+        </w:rPr>
+        <w:t>r</w:t>
+      </w:r>
+      <w:r>
+        <w:rPr>
+          <w:i/>
+          <w:iCs/>
+          <w:lang w:val="it-IT"/>
+        </w:rPr>
+        <w:t>mance</w:t>
+      </w:r>
+      <w:r>
+        <w:rPr>
+          <w:lang w:val="it-IT"/>
+        </w:rPr>
+        <w:t xml:space="preserve"> </w:t>
+      </w:r>
+      <w:r>
+        <w:rPr>
+          <w:lang w:val="it-IT"/>
+        </w:rPr>
+        <w:t>non solo gli indici azionari globali ma addirittura quelli del settore di riferimento.</w:t>
+      </w:r>
+    </w:p>
+    <w:p>
+      <w:pPr>
+        <w:pStyle w:val="aptp"/>
+        <w:tabs>
+          <w:tab w:val="left" w:pos="2831"/>
+        </w:tabs>
+        <w:rPr>
+          <w:lang w:val="it-IT"/>
+        </w:rPr>
+      </w:pPr>
+      <w:r>
+        <w:rPr>
+          <w:lang w:val="it-IT"/>
+        </w:rPr>
+        <w:t xml:space="preserve">Nel periodo iniziale </w:t>
+      </w:r>
+      <w:r>
+        <w:rPr>
+          <w:lang w:val="it-IT"/>
+        </w:rPr>
+        <w:t xml:space="preserve">seguente allo scoppio del conflitto, è evidente il discostamento tra gli indici e il portafoglio. In effetti il mondo della finanza in generale </w:t>
+      </w:r>
+      <w:r>
+        <w:rPr>
+          <w:lang w:val="it-IT"/>
+        </w:rPr>
+        <w:t>viene scosso da eventi globali come le guerre, poiché causano periodi di instabilità politica ed economica (</w:t>
+      </w:r>
+      <w:r>
+        <w:rPr>
+          <w:lang w:val="it-IT"/>
+        </w:rPr>
+        <w:t xml:space="preserve">si pensi, ad esempio, </w:t>
+      </w:r>
+      <w:r>
+        <w:rPr>
+          <w:lang w:val="it-IT"/>
+        </w:rPr>
+        <w:t xml:space="preserve">all’aumento dell’inflazione causato dal blocco delle esportazioni di </w:t>
+      </w:r>
+      <w:r>
+        <w:rPr>
+          <w:lang w:val="it-IT"/>
+        </w:rPr>
+        <w:lastRenderedPageBreak/>
+        <w:t>grano dall’Ucraina</w:t>
+      </w:r>
+      <w:r>
+        <w:rPr>
+          <w:lang w:val="it-IT"/>
+        </w:rPr>
+        <w:t xml:space="preserve">) </w:t>
+      </w:r>
+      <w:r>
+        <w:rPr>
+          <w:lang w:val="it-IT"/>
+        </w:rPr>
+        <w:t xml:space="preserve">che influenzano gli investitori a ritirare il capitale </w:t>
+      </w:r>
+      <w:r>
+        <w:rPr>
+          <w:lang w:val="it-IT"/>
+        </w:rPr>
+        <w:t xml:space="preserve">dall’azionario (mercato </w:t>
+      </w:r>
+      <w:r>
+        <w:rPr>
+          <w:lang w:val="it-IT"/>
+        </w:rPr>
+        <w:t xml:space="preserve">altamente </w:t>
+      </w:r>
+      <w:r>
+        <w:rPr>
+          <w:lang w:val="it-IT"/>
+        </w:rPr>
+        <w:t>sensibil</w:t>
+      </w:r>
+      <w:r>
+        <w:rPr>
+          <w:lang w:val="it-IT"/>
+        </w:rPr>
+        <w:t>e</w:t>
+      </w:r>
+      <w:r>
+        <w:rPr>
+          <w:lang w:val="it-IT"/>
+        </w:rPr>
+        <w:t xml:space="preserve">) e spinge </w:t>
+      </w:r>
+      <w:r>
+        <w:rPr>
+          <w:lang w:val="it-IT"/>
+        </w:rPr>
+        <w:t>alcuni investitori</w:t>
+      </w:r>
+      <w:r>
+        <w:rPr>
+          <w:lang w:val="it-IT"/>
+        </w:rPr>
+        <w:t>, co</w:t>
+      </w:r>
+      <w:r>
+        <w:rPr>
+          <w:lang w:val="it-IT"/>
+        </w:rPr>
+        <w:t>nsapevoli</w:t>
+      </w:r>
+      <w:r>
+        <w:rPr>
+          <w:lang w:val="it-IT"/>
+        </w:rPr>
+        <w:t xml:space="preserve"> dell’elevata volatilità </w:t>
+      </w:r>
+      <w:r>
+        <w:rPr>
+          <w:lang w:val="it-IT"/>
+        </w:rPr>
+        <w:t xml:space="preserve">del settore </w:t>
+      </w:r>
+      <w:r>
+        <w:rPr>
+          <w:lang w:val="it-IT"/>
+        </w:rPr>
+        <w:t>ma</w:t>
+      </w:r>
+      <w:r>
+        <w:rPr>
+          <w:lang w:val="it-IT"/>
+        </w:rPr>
+        <w:t xml:space="preserve"> attratti da uno</w:t>
+      </w:r>
+      <w:r>
+        <w:rPr>
+          <w:lang w:val="it-IT"/>
+        </w:rPr>
+        <w:t xml:space="preserve"> </w:t>
+      </w:r>
+      <w:r>
+        <w:rPr>
+          <w:i/>
+          <w:iCs/>
+          <w:lang w:val="it-IT"/>
+        </w:rPr>
+        <w:t xml:space="preserve">Sharpe ratio </w:t>
+      </w:r>
+      <w:r>
+        <w:rPr>
+          <w:lang w:val="it-IT"/>
+        </w:rPr>
+        <w:t xml:space="preserve">interessante, </w:t>
+      </w:r>
+      <w:r>
+        <w:rPr>
+          <w:lang w:val="it-IT"/>
+        </w:rPr>
+        <w:t>a effettuare investimenti più rischiosi come quelli nelle armi</w:t>
+      </w:r>
+      <w:r>
+        <w:rPr>
+          <w:lang w:val="it-IT"/>
+        </w:rPr>
+        <w:t>.</w:t>
+      </w:r>
+      <w:r>
+        <w:rPr>
+          <w:lang w:val="it-IT"/>
+        </w:rPr>
+        <w:t xml:space="preserve"> </w:t>
+      </w:r>
+    </w:p>
+    <w:p>
+      <w:pPr>
+        <w:pStyle w:val="aptp"/>
+        <w:tabs>
+          <w:tab w:val="left" w:pos="2831"/>
+        </w:tabs>
+        <w:rPr>
+          <w:lang w:val="it-IT"/>
+        </w:rPr>
+      </w:pPr>
     </w:p>
     <w:p>
       <w:pPr>
         <w:pStyle w:val="aptdidascalie"/>
       </w:pPr>
       <w:r>
-        <w:lastRenderedPageBreak/>
         <w:t>Figura 8 – Confronto degli indici globali con il portafoglio defense</w:t>
       </w:r>
     </w:p>
     <w:p>
       <w:pPr>
         <w:pStyle w:val="aptp"/>
-        <w:rPr>
-          <w:lang w:val="it-IT"/>
-        </w:rPr>
-      </w:pPr>
-      <w:r>
-        <w:rPr>
+        <w:tabs>
+          <w:tab w:val="left" w:pos="2831"/>
+        </w:tabs>
+        <w:rPr>
+          <w:lang w:val="it-IT"/>
+        </w:rPr>
+      </w:pPr>
+      <w:r>
+        <w:rPr>
+          <w:noProof/>
           <w:lang w:val="it-IT"/>
         </w:rPr>
         <w:drawing>
-          <wp:inline distT="0" distB="0" distL="0" distR="0" wp14:anchorId="5C44EAB3" wp14:editId="337FE755">
+          <wp:inline distT="0" distB="0" distL="0" distR="0" wp14:anchorId="15C1E3EC" wp14:editId="4A5182BE">
             <wp:extent cx="4350517" cy="2812942"/>
             <wp:effectExtent l="0" t="0" r="0" b="6985"/>
             <wp:docPr id="2144292703" name="Picture 1" descr="A graph of a graph with numbers and lines&#10;&#10;AI-generated content may be incorrect."/>
@@ -10665,8 +10777,21 @@
     <w:p>
       <w:pPr>
         <w:pStyle w:val="aptp"/>
-      </w:pPr>
-      <w:bookmarkStart w:id="18" w:name="_Toc207820535"/>
+        <w:tabs>
+          <w:tab w:val="left" w:pos="2831"/>
+        </w:tabs>
+        <w:rPr>
+          <w:lang w:val="it-IT"/>
+        </w:rPr>
+      </w:pPr>
+    </w:p>
+    <w:p>
+      <w:pPr>
+        <w:pStyle w:val="apth1"/>
+      </w:pPr>
+      <w:r>
+        <w:t>Conclusioni</w:t>
+      </w:r>
     </w:p>
     <w:p>
       <w:pPr>
@@ -10679,7 +10804,61 @@
         <w:rPr>
           <w:lang w:val="it-IT"/>
         </w:rPr>
-        <w:t xml:space="preserve">Tali investimenti, che hanno dato il via al </w:t>
+        <w:t xml:space="preserve">Gli </w:t>
+      </w:r>
+      <w:r>
+        <w:rPr>
+          <w:lang w:val="it-IT"/>
+        </w:rPr>
+        <w:t>investimenti</w:t>
+      </w:r>
+      <w:r>
+        <w:rPr>
+          <w:lang w:val="it-IT"/>
+        </w:rPr>
+        <w:t xml:space="preserve"> </w:t>
+      </w:r>
+      <w:r>
+        <w:rPr>
+          <w:lang w:val="it-IT"/>
+        </w:rPr>
+        <w:t xml:space="preserve">nel settore </w:t>
+      </w:r>
+      <w:r>
+        <w:rPr>
+          <w:lang w:val="it-IT"/>
+        </w:rPr>
+        <w:t>defense</w:t>
+      </w:r>
+      <w:r>
+        <w:rPr>
+          <w:lang w:val="it-IT"/>
+        </w:rPr>
+        <w:t xml:space="preserve"> </w:t>
+      </w:r>
+      <w:r>
+        <w:rPr>
+          <w:lang w:val="it-IT"/>
+        </w:rPr>
+        <w:t>da</w:t>
+      </w:r>
+      <w:r>
+        <w:rPr>
+          <w:lang w:val="it-IT"/>
+        </w:rPr>
+        <w:t xml:space="preserve"> parte di azionisti </w:t>
+      </w:r>
+      <w:r>
+        <w:rPr>
+          <w:lang w:val="it-IT"/>
+        </w:rPr>
+        <w:t>esperti e meno esperti</w:t>
+      </w:r>
+      <w:r>
+        <w:rPr>
+          <w:lang w:val="it-IT"/>
+        </w:rPr>
+        <w:t xml:space="preserve">, che hanno dato il via al </w:t>
       </w:r>
       <w:r>
         <w:rPr>
@@ -10707,185 +10886,20 @@
         <w:rPr>
           <w:lang w:val="it-IT"/>
         </w:rPr>
-        <w:t>del settore della difesa nel lungo periodo</w:t>
-      </w:r>
-      <w:r>
-        <w:rPr>
-          <w:lang w:val="it-IT"/>
-        </w:rPr>
-        <w:t xml:space="preserve"> a livelli spaventosi, facendo sorgere un quesito tutt’ora discusso: quando </w:t>
-      </w:r>
-      <w:r>
-        <w:rPr>
-          <w:lang w:val="it-IT"/>
-        </w:rPr>
-        <w:t>terminerà questa crescita?</w:t>
-      </w:r>
-      <w:r>
-        <w:rPr>
-          <w:lang w:val="it-IT"/>
-        </w:rPr>
-        <w:t xml:space="preserve"> E quanto ancora varierà positivamente?</w:t>
-      </w:r>
-    </w:p>
-    <w:p>
-      <w:pPr>
-        <w:pStyle w:val="aptp"/>
-        <w:rPr>
-          <w:lang w:val="it-IT"/>
-        </w:rPr>
-      </w:pPr>
-      <w:r>
-        <w:rPr>
-          <w:lang w:val="it-IT"/>
-        </w:rPr>
-        <w:t xml:space="preserve">Viste le crescenti tensioni e la diffusione delle guerre </w:t>
-      </w:r>
-      <w:r>
-        <w:rPr>
-          <w:lang w:val="it-IT"/>
-        </w:rPr>
-        <w:t>in corso</w:t>
-      </w:r>
-      <w:r>
-        <w:rPr>
-          <w:rStyle w:val="FootnoteReference"/>
-          <w:lang w:val="it-IT"/>
-        </w:rPr>
-        <w:footnoteReference w:id="8"/>
-      </w:r>
-      <w:r>
-        <w:rPr>
-          <w:lang w:val="it-IT"/>
-        </w:rPr>
-        <w:t xml:space="preserve">, come </w:t>
-      </w:r>
-      <w:r>
-        <w:rPr>
-          <w:lang w:val="it-IT"/>
-        </w:rPr>
-        <w:t>la guerra Israele-Hamas</w:t>
-      </w:r>
-      <w:r>
-        <w:rPr>
-          <w:lang w:val="it-IT"/>
-        </w:rPr>
-        <w:t xml:space="preserve"> </w:t>
-      </w:r>
-      <w:r>
-        <w:rPr>
-          <w:lang w:val="it-IT"/>
-        </w:rPr>
-        <w:t xml:space="preserve">(2023) </w:t>
-      </w:r>
-      <w:r>
-        <w:rPr>
-          <w:lang w:val="it-IT"/>
-        </w:rPr>
-        <w:t>o la guerra civile i</w:t>
-      </w:r>
-      <w:r>
-        <w:rPr>
-          <w:lang w:val="it-IT"/>
-        </w:rPr>
-        <w:t>n Myanmar</w:t>
-      </w:r>
-      <w:r>
-        <w:rPr>
-          <w:lang w:val="it-IT"/>
-        </w:rPr>
-        <w:t xml:space="preserve"> (2021)</w:t>
-      </w:r>
-      <w:r>
-        <w:rPr>
-          <w:lang w:val="it-IT"/>
-        </w:rPr>
-        <w:t>,</w:t>
-      </w:r>
-      <w:r>
-        <w:rPr>
-          <w:lang w:val="it-IT"/>
-        </w:rPr>
-        <w:t xml:space="preserve"> </w:t>
-      </w:r>
-      <w:r>
-        <w:rPr>
-          <w:lang w:val="it-IT"/>
-        </w:rPr>
-        <w:t xml:space="preserve">è improbabile che la corsa agli armamenti, e conseguentemente la crescita del settore, </w:t>
-      </w:r>
-      <w:r>
-        <w:rPr>
-          <w:lang w:val="it-IT"/>
-        </w:rPr>
-        <w:t>si arresti di colpo e a breve, poiché comunque vi è un margine di crescita ancora interessante</w:t>
-      </w:r>
-      <w:r>
-        <w:rPr>
-          <w:lang w:val="it-IT"/>
-        </w:rPr>
-        <w:t xml:space="preserve">. È perciò improbabile un prossimo sovrapprezzo azionario con conseguente svendita delle azioni che determini un crollo del settore </w:t>
-      </w:r>
-      <w:r>
-        <w:rPr>
-          <w:lang w:val="it-IT"/>
-        </w:rPr>
-        <w:t xml:space="preserve">come accaduto nelle più gravi crisi mondiali da bolle speculative, tant’è che le prospettive in termini bellici ed etici non sono rosee. </w:t>
-      </w:r>
-    </w:p>
-    <w:p>
-      <w:pPr>
-        <w:pStyle w:val="aptp"/>
-        <w:rPr>
-          <w:lang w:val="it-IT"/>
-        </w:rPr>
-      </w:pPr>
-      <w:r>
-        <w:rPr>
-          <w:lang w:val="it-IT"/>
-        </w:rPr>
-        <w:t>Vi è da precisare però che,</w:t>
-      </w:r>
-      <w:r>
-        <w:rPr>
-          <w:lang w:val="it-IT"/>
-        </w:rPr>
-        <w:t xml:space="preserve"> il presente </w:t>
-      </w:r>
-      <w:r>
-        <w:rPr>
-          <w:i/>
-          <w:iCs/>
-          <w:lang w:val="it-IT"/>
-        </w:rPr>
-        <w:t>backtest</w:t>
-      </w:r>
-      <w:r>
-        <w:rPr>
-          <w:lang w:val="it-IT"/>
-        </w:rPr>
-        <w:t xml:space="preserve"> </w:t>
-      </w:r>
-      <w:r>
-        <w:rPr>
-          <w:lang w:val="it-IT"/>
-        </w:rPr>
-        <w:t xml:space="preserve">ha dei limiti poiché i risultati ricavati </w:t>
-      </w:r>
-      <w:r>
-        <w:rPr>
-          <w:lang w:val="it-IT"/>
-        </w:rPr>
-        <w:t xml:space="preserve">sono </w:t>
-      </w:r>
-    </w:p>
-    <w:p>
-      <w:pPr>
-        <w:pStyle w:val="aptp"/>
-        <w:rPr>
-          <w:lang w:val="it-IT"/>
-        </w:rPr>
-      </w:pPr>
+        <w:t xml:space="preserve">del settore della difesa nel lungo periodo a livelli </w:t>
+      </w:r>
+      <w:r>
+        <w:rPr>
+          <w:lang w:val="it-IT"/>
+        </w:rPr>
+        <w:t xml:space="preserve">notevoli, sollevando </w:t>
+      </w:r>
+      <w:r>
+        <w:rPr>
+          <w:lang w:val="it-IT"/>
+        </w:rPr>
+        <w:t>un quesito tutt’ora discusso: quando terminerà questa crescita? E quanto ancora varierà positivamente?</w:t>
+      </w:r>
     </w:p>
     <w:p>
       <w:pPr>
@@ -10899,32 +10913,66 @@
       </w:pPr>
       <w:r>
         <w:rPr>
-          <w:lang w:val="en-GB"/>
-        </w:rPr>
-        <w:t></w:t>
-      </w:r>
-      <w:r>
-        <w:rPr>
-          <w:lang w:val="it-IT"/>
-        </w:rPr>
-        <w:t xml:space="preserve">  </w:t>
-      </w:r>
-      <w:r>
-        <w:rPr>
-          <w:b/>
-          <w:bCs/>
-          <w:lang w:val="it-IT"/>
-        </w:rPr>
-        <w:t>Limiti del backtest</w:t>
+          <w:lang w:val="it-IT"/>
+        </w:rPr>
+        <w:t>Viste le crescenti tensioni e la diffusione delle guerre in corso</w:t>
+      </w:r>
+      <w:r>
+        <w:rPr>
+          <w:rStyle w:val="FootnoteReference"/>
+          <w:lang w:val="it-IT"/>
+        </w:rPr>
+        <w:footnoteReference w:id="8"/>
+      </w:r>
+      <w:r>
+        <w:rPr>
+          <w:lang w:val="it-IT"/>
+        </w:rPr>
+        <w:t xml:space="preserve">, come la guerra Israele-Hamas (2023) o la guerra civile in Myanmar (2021), è improbabile che la corsa agli armamenti, e conseguentemente la crescita del settore, si arresti di colpo e a breve, poiché comunque vi è un margine di crescita ancora interessante. È perciò improbabile un prossimo sovrapprezzo azionario con conseguente svendita delle azioni che determini un crollo del settore come accaduto nelle più gravi crisi mondiali da bolle speculative, </w:t>
+      </w:r>
+      <w:r>
+        <w:rPr>
+          <w:lang w:val="it-IT"/>
+        </w:rPr>
+        <w:t>il che evidenzia come</w:t>
+      </w:r>
+      <w:r>
+        <w:rPr>
+          <w:lang w:val="it-IT"/>
+        </w:rPr>
+        <w:t xml:space="preserve"> le prospettive</w:t>
+      </w:r>
+      <w:r>
+        <w:rPr>
+          <w:lang w:val="it-IT"/>
+        </w:rPr>
+        <w:t>, sia sotto il profilo bellico sia sotto quello etico,</w:t>
+      </w:r>
+      <w:r>
+        <w:rPr>
+          <w:lang w:val="it-IT"/>
+        </w:rPr>
+        <w:t xml:space="preserve"> non s</w:t>
+      </w:r>
+      <w:r>
+        <w:rPr>
+          <w:lang w:val="it-IT"/>
+        </w:rPr>
+        <w:t>ia</w:t>
+      </w:r>
+      <w:r>
+        <w:rPr>
+          <w:lang w:val="it-IT"/>
+        </w:rPr>
+        <w:t>no rosee.</w:t>
       </w:r>
     </w:p>
     <w:p>
       <w:pPr>
         <w:pStyle w:val="aptp"/>
-        <w:numPr>
-          <w:ilvl w:val="0"/>
-          <w:numId w:val="6"/>
-        </w:numPr>
+        <w:pBdr>
+          <w:bottom w:val="single" w:sz="6" w:space="1" w:color="auto"/>
+        </w:pBdr>
         <w:tabs>
           <w:tab w:val="left" w:pos="2831"/>
         </w:tabs>
@@ -10932,102 +10980,6 @@
           <w:lang w:val="it-IT"/>
         </w:rPr>
       </w:pPr>
-      <w:r>
-        <w:rPr>
-          <w:lang w:val="it-IT"/>
-        </w:rPr>
-        <w:t xml:space="preserve">aggiungi una nota metodologica: questi risultati sono </w:t>
-      </w:r>
-      <w:r>
-        <w:rPr>
-          <w:i/>
-          <w:iCs/>
-          <w:lang w:val="it-IT"/>
-        </w:rPr>
-        <w:t>ex post</w:t>
-      </w:r>
-      <w:r>
-        <w:rPr>
-          <w:lang w:val="it-IT"/>
-        </w:rPr>
-        <w:t>, quindi non garantiscono che in un futuro conflitto o shock geopolitico si verificherebbero gli stessi andamenti.</w:t>
-      </w:r>
-    </w:p>
-    <w:p>
-      <w:pPr>
-        <w:pStyle w:val="aptp"/>
-        <w:numPr>
-          <w:ilvl w:val="0"/>
-          <w:numId w:val="6"/>
-        </w:numPr>
-        <w:tabs>
-          <w:tab w:val="left" w:pos="2831"/>
-        </w:tabs>
-        <w:rPr>
-          <w:lang w:val="it-IT"/>
-        </w:rPr>
-      </w:pPr>
-      <w:r>
-        <w:rPr>
-          <w:lang w:val="it-IT"/>
-        </w:rPr>
-        <w:t>il rischio sistemico (crisi globale, escalation geopolitica, regolamentazioni sulle armi) non è eliminabile con la sola diversificazione settoriale.</w:t>
-      </w:r>
-    </w:p>
-    <w:p>
-      <w:pPr>
-        <w:pStyle w:val="aptp"/>
-        <w:rPr>
-          <w:lang w:val="it-IT"/>
-        </w:rPr>
-      </w:pPr>
-    </w:p>
-    <w:p>
-      <w:pPr>
-        <w:pStyle w:val="apth1"/>
-      </w:pPr>
-      <w:r>
-        <w:t>Conclusione</w:t>
-      </w:r>
-      <w:bookmarkEnd w:id="18"/>
-    </w:p>
-    <w:p>
-      <w:pPr>
-        <w:pStyle w:val="aptp"/>
-        <w:rPr>
-          <w:lang w:val="it-IT"/>
-        </w:rPr>
-      </w:pPr>
-      <w:r>
-        <w:rPr>
-          <w:lang w:val="it-IT"/>
-        </w:rPr>
-        <w:t xml:space="preserve">Attraverso questa breve analisi, abbiamo confermato come le tensioni </w:t>
-      </w:r>
-      <w:r>
-        <w:rPr>
-          <w:lang w:val="it-IT"/>
-        </w:rPr>
-        <w:t xml:space="preserve">politiche abbiano alimentato il settore della difesa, </w:t>
-      </w:r>
-      <w:r>
-        <w:rPr>
-          <w:lang w:val="it-IT"/>
-        </w:rPr>
-        <w:t xml:space="preserve">producendo elevati rendimenti a rischi tutto sommato </w:t>
-      </w:r>
-      <w:r>
-        <w:rPr>
-          <w:lang w:val="it-IT"/>
-        </w:rPr>
-        <w:t>a lungo rimasta ferma soprattutto in seguito alla pandemia</w:t>
-      </w:r>
-      <w:r>
-        <w:rPr>
-          <w:lang w:val="it-IT"/>
-        </w:rPr>
-        <w:t>.</w:t>
-      </w:r>
     </w:p>
     <w:p>
       <w:pPr>
@@ -11043,7 +10995,7 @@
         <w:pStyle w:val="apth1"/>
       </w:pPr>
       <w:bookmarkStart w:id="19" w:name="_Toc205494600"/>
-      <w:bookmarkStart w:id="20" w:name="_Toc207820536"/>
+      <w:bookmarkStart w:id="20" w:name="_Toc208409012"/>
       <w:r>
         <w:t>Fonti</w:t>
       </w:r>
@@ -11139,27 +11091,7 @@
           <w:t>https://it.wikipedia.org/wiki/Elenco_dei_conflitti_militari_in_corso</w:t>
         </w:r>
       </w:hyperlink>
-    </w:p>
-    <w:p>
-      <w:pPr>
-        <w:pStyle w:val="aptp"/>
-        <w:numPr>
-          <w:ilvl w:val="0"/>
-          <w:numId w:val="1"/>
-        </w:numPr>
-        <w:rPr>
-          <w:lang w:val="it-IT"/>
-        </w:rPr>
-      </w:pPr>
-    </w:p>
-    <w:bookmarkEnd w:id="1"/>
-    <w:p>
-      <w:pPr>
-        <w:pStyle w:val="aptp"/>
-        <w:rPr>
-          <w:lang w:val="it-IT"/>
-        </w:rPr>
-      </w:pPr>
+      <w:bookmarkEnd w:id="1"/>
     </w:p>
     <w:sectPr>
       <w:pgSz w:w="11906" w:h="16838"/>

</xml_diff>